<commit_message>
Piano di prject management rev3
</commit_message>
<xml_diff>
--- a/project_management/piano_di_project_management.docx
+++ b/project_management/piano_di_project_management.docx
@@ -1,6 +1,6 @@
 
 <file path=word/document.xml><?xml version="1.0" encoding="utf-8"?>
-<w:document xmlns:wpc="http://schemas.microsoft.com/office/word/2010/wordprocessingCanvas" xmlns:cx="http://schemas.microsoft.com/office/drawing/2014/chartex" xmlns:mc="http://schemas.openxmlformats.org/markup-compatibility/2006" xmlns:o="urn:schemas-microsoft-com:office:office" xmlns:r="http://schemas.openxmlformats.org/officeDocument/2006/relationships" xmlns:m="http://schemas.openxmlformats.org/officeDocument/2006/math" xmlns:v="urn:schemas-microsoft-com:vml" xmlns:wp14="http://schemas.microsoft.com/office/word/2010/wordprocessingDrawing" xmlns:wp="http://schemas.openxmlformats.org/drawingml/2006/wordprocessingDrawing" xmlns:w10="urn:schemas-microsoft-com:office:word" xmlns:w="http://schemas.openxmlformats.org/wordprocessingml/2006/main" xmlns:w14="http://schemas.microsoft.com/office/word/2010/wordml" xmlns:w15="http://schemas.microsoft.com/office/word/2012/wordml" xmlns:w16se="http://schemas.microsoft.com/office/word/2015/wordml/symex" xmlns:wpg="http://schemas.microsoft.com/office/word/2010/wordprocessingGroup" xmlns:wpi="http://schemas.microsoft.com/office/word/2010/wordprocessingInk" xmlns:wne="http://schemas.microsoft.com/office/word/2006/wordml" xmlns:wps="http://schemas.microsoft.com/office/word/2010/wordprocessingShape" mc:Ignorable="w14 w15 w16se wp14">
+<w:document xmlns:wpc="http://schemas.microsoft.com/office/word/2010/wordprocessingCanvas" xmlns:cx="http://schemas.microsoft.com/office/drawing/2014/chartex" xmlns:cx1="http://schemas.microsoft.com/office/drawing/2015/9/8/chartex" xmlns:cx2="http://schemas.microsoft.com/office/drawing/2015/10/21/chartex" xmlns:cx3="http://schemas.microsoft.com/office/drawing/2016/5/9/chartex" xmlns:cx4="http://schemas.microsoft.com/office/drawing/2016/5/10/chartex" xmlns:cx5="http://schemas.microsoft.com/office/drawing/2016/5/11/chartex" xmlns:cx6="http://schemas.microsoft.com/office/drawing/2016/5/12/chartex" xmlns:cx7="http://schemas.microsoft.com/office/drawing/2016/5/13/chartex" xmlns:cx8="http://schemas.microsoft.com/office/drawing/2016/5/14/chartex" xmlns:mc="http://schemas.openxmlformats.org/markup-compatibility/2006" xmlns:aink="http://schemas.microsoft.com/office/drawing/2016/ink" xmlns:am3d="http://schemas.microsoft.com/office/drawing/2017/model3d" xmlns:o="urn:schemas-microsoft-com:office:office" xmlns:oel="http://schemas.microsoft.com/office/2019/extlst" xmlns:r="http://schemas.openxmlformats.org/officeDocument/2006/relationships" xmlns:m="http://schemas.openxmlformats.org/officeDocument/2006/math" xmlns:v="urn:schemas-microsoft-com:vml" xmlns:wp14="http://schemas.microsoft.com/office/word/2010/wordprocessingDrawing" xmlns:wp="http://schemas.openxmlformats.org/drawingml/2006/wordprocessingDrawing" xmlns:w10="urn:schemas-microsoft-com:office:word" xmlns:w="http://schemas.openxmlformats.org/wordprocessingml/2006/main" xmlns:w14="http://schemas.microsoft.com/office/word/2010/wordml" xmlns:w15="http://schemas.microsoft.com/office/word/2012/wordml" xmlns:w16cex="http://schemas.microsoft.com/office/word/2018/wordml/cex" xmlns:w16cid="http://schemas.microsoft.com/office/word/2016/wordml/cid" xmlns:w16="http://schemas.microsoft.com/office/word/2018/wordml" xmlns:w16du="http://schemas.microsoft.com/office/word/2023/wordml/word16du" xmlns:w16sdtdh="http://schemas.microsoft.com/office/word/2020/wordml/sdtdatahash" xmlns:w16sdtfl="http://schemas.microsoft.com/office/word/2024/wordml/sdtformatlock" xmlns:w16se="http://schemas.microsoft.com/office/word/2015/wordml/symex" xmlns:wpg="http://schemas.microsoft.com/office/word/2010/wordprocessingGroup" xmlns:wpi="http://schemas.microsoft.com/office/word/2010/wordprocessingInk" xmlns:wne="http://schemas.microsoft.com/office/word/2006/wordml" xmlns:wps="http://schemas.microsoft.com/office/word/2010/wordprocessingShape" mc:Ignorable="w14 w15 w16se w16cid w16 w16cex w16sdtdh w16sdtfl w16du wp14">
   <w:body>
     <w:tbl>
       <w:tblPr>
@@ -28,6 +28,7 @@
                 <w:szCs w:val="24"/>
               </w:rPr>
             </w:pPr>
+            <w:proofErr w:type="gramStart"/>
             <w:r>
               <w:rPr>
                 <w:b/>
@@ -41,7 +42,15 @@
                 <w:sz w:val="24"/>
                 <w:szCs w:val="24"/>
               </w:rPr>
-              <w:t xml:space="preserve">   Escavatore </w:t>
+              <w:t xml:space="preserve">   </w:t>
+            </w:r>
+            <w:proofErr w:type="gramEnd"/>
+            <w:r>
+              <w:rPr>
+                <w:sz w:val="24"/>
+                <w:szCs w:val="24"/>
+              </w:rPr>
+              <w:t xml:space="preserve">Escavatore </w:t>
             </w:r>
             <w:proofErr w:type="spellStart"/>
             <w:r>
@@ -157,6 +166,7 @@
                 <w:szCs w:val="24"/>
               </w:rPr>
             </w:pPr>
+            <w:proofErr w:type="gramStart"/>
             <w:r>
               <w:rPr>
                 <w:b/>
@@ -170,7 +180,22 @@
                 <w:sz w:val="24"/>
                 <w:szCs w:val="24"/>
               </w:rPr>
-              <w:t xml:space="preserve">               02</w:t>
+              <w:t xml:space="preserve">   </w:t>
+            </w:r>
+            <w:proofErr w:type="gramEnd"/>
+            <w:r>
+              <w:rPr>
+                <w:sz w:val="24"/>
+                <w:szCs w:val="24"/>
+              </w:rPr>
+              <w:t xml:space="preserve">            0</w:t>
+            </w:r>
+            <w:r>
+              <w:rPr>
+                <w:sz w:val="24"/>
+                <w:szCs w:val="24"/>
+              </w:rPr>
+              <w:t>3</w:t>
             </w:r>
           </w:p>
         </w:tc>
@@ -210,13 +235,27 @@
         </w:rPr>
         <w:t xml:space="preserve">Integrazione </w:t>
       </w:r>
+      <w:r>
+        <w:rPr>
+          <w:sz w:val="24"/>
+          <w:szCs w:val="24"/>
+        </w:rPr>
+        <w:t>sensoristica</w:t>
+      </w:r>
+      <w:r>
+        <w:rPr>
+          <w:sz w:val="24"/>
+          <w:szCs w:val="24"/>
+        </w:rPr>
+        <w:t xml:space="preserve"> e automazione dell’escavatore da Miniera Bagger 293 (lego </w:t>
+      </w:r>
       <w:proofErr w:type="spellStart"/>
       <w:r>
         <w:rPr>
           <w:sz w:val="24"/>
           <w:szCs w:val="24"/>
         </w:rPr>
-        <w:t>sensoristica</w:t>
+        <w:t>Technic</w:t>
       </w:r>
       <w:proofErr w:type="spellEnd"/>
       <w:r>
@@ -224,39 +263,7 @@
           <w:sz w:val="24"/>
           <w:szCs w:val="24"/>
         </w:rPr>
-        <w:t xml:space="preserve"> e automazione dell’escavatore da Miniera Bagger 293 (lego </w:t>
-      </w:r>
-      <w:proofErr w:type="spellStart"/>
-      <w:r>
-        <w:rPr>
-          <w:sz w:val="24"/>
-          <w:szCs w:val="24"/>
-        </w:rPr>
-        <w:t>Technic</w:t>
-      </w:r>
-      <w:proofErr w:type="spellEnd"/>
-      <w:r>
-        <w:rPr>
-          <w:sz w:val="24"/>
-          <w:szCs w:val="24"/>
-        </w:rPr>
-        <w:t xml:space="preserve"> 42055). Il sistema </w:t>
-      </w:r>
-      <w:proofErr w:type="spellStart"/>
-      <w:r>
-        <w:rPr>
-          <w:sz w:val="24"/>
-          <w:szCs w:val="24"/>
-        </w:rPr>
-        <w:t>sensoristico</w:t>
-      </w:r>
-      <w:proofErr w:type="spellEnd"/>
-      <w:r>
-        <w:rPr>
-          <w:sz w:val="24"/>
-          <w:szCs w:val="24"/>
-        </w:rPr>
-        <w:t xml:space="preserve"> ha lo scopo di rilevare dati utili alle analisi di estrazione mineraria, invece l’automazione permette un controllo del macchinario da remoto.</w:t>
+        <w:t xml:space="preserve"> 42055). Il sistema sensoristico ha lo scopo di rilevare dati utili alle analisi di estrazione mineraria, invece l’automazione permette un controllo del macchinario da remoto.</w:t>
       </w:r>
     </w:p>
     <w:p>
@@ -665,20 +672,6 @@
         </w:rPr>
         <w:t>DB</w:t>
       </w:r>
-      <w:r>
-        <w:rPr>
-          <w:sz w:val="24"/>
-        </w:rPr>
-        <w:t xml:space="preserve">: </w:t>
-      </w:r>
-      <w:proofErr w:type="spellStart"/>
-      <w:r>
-        <w:rPr>
-          <w:sz w:val="24"/>
-        </w:rPr>
-        <w:t>NoSQL</w:t>
-      </w:r>
-      <w:proofErr w:type="spellEnd"/>
     </w:p>
     <w:p>
       <w:pPr>
@@ -1087,7 +1080,7 @@
           <w:sz w:val="24"/>
           <w:szCs w:val="24"/>
         </w:rPr>
-        <w:t>Esecuzione: Libreria per attuatori</w:t>
+        <w:t>Esecuzione: integrazione componenti</w:t>
       </w:r>
     </w:p>
     <w:p>
@@ -1109,7 +1102,7 @@
           <w:sz w:val="24"/>
           <w:szCs w:val="24"/>
         </w:rPr>
-        <w:t>Esecuzione: Libreria per sensori</w:t>
+        <w:t>Esecuzione: Libreria per attuatori</w:t>
       </w:r>
     </w:p>
     <w:p>
@@ -1131,14 +1124,7 @@
           <w:sz w:val="24"/>
           <w:szCs w:val="24"/>
         </w:rPr>
-        <w:t xml:space="preserve">Esecuzione: </w:t>
-      </w:r>
-      <w:r>
-        <w:rPr>
-          <w:sz w:val="24"/>
-          <w:szCs w:val="24"/>
-        </w:rPr>
-        <w:t>Software robot</w:t>
+        <w:t>Esecuzione: Libreria per sensori</w:t>
       </w:r>
     </w:p>
     <w:p>
@@ -1167,17 +1153,8 @@
           <w:sz w:val="24"/>
           <w:szCs w:val="24"/>
         </w:rPr>
-        <w:t xml:space="preserve">DB </w:t>
-      </w:r>
-      <w:proofErr w:type="spellStart"/>
-      <w:r>
-        <w:rPr>
-          <w:sz w:val="24"/>
-          <w:szCs w:val="24"/>
-        </w:rPr>
-        <w:t>NoSQL</w:t>
-      </w:r>
-      <w:proofErr w:type="spellEnd"/>
+        <w:t>Software robot</w:t>
+      </w:r>
     </w:p>
     <w:p>
       <w:pPr>
@@ -1198,7 +1175,14 @@
           <w:sz w:val="24"/>
           <w:szCs w:val="24"/>
         </w:rPr>
-        <w:t>Esecuzione: Dashboard front-end</w:t>
+        <w:t xml:space="preserve">Esecuzione: </w:t>
+      </w:r>
+      <w:r>
+        <w:rPr>
+          <w:sz w:val="24"/>
+          <w:szCs w:val="24"/>
+        </w:rPr>
+        <w:t>DB</w:t>
       </w:r>
     </w:p>
     <w:p>
@@ -1220,7 +1204,7 @@
           <w:sz w:val="24"/>
           <w:szCs w:val="24"/>
         </w:rPr>
-        <w:t>Esecuzione: Dashboard back-end</w:t>
+        <w:t>Esecuzione: Libreria di comunicazione</w:t>
       </w:r>
     </w:p>
     <w:p>
@@ -1242,23 +1226,7 @@
           <w:sz w:val="24"/>
           <w:szCs w:val="24"/>
         </w:rPr>
-        <w:t xml:space="preserve">Esecuzione: </w:t>
-      </w:r>
-      <w:proofErr w:type="spellStart"/>
-      <w:r>
-        <w:rPr>
-          <w:sz w:val="24"/>
-          <w:szCs w:val="24"/>
-        </w:rPr>
-        <w:t>IoTP</w:t>
-      </w:r>
-      <w:proofErr w:type="spellEnd"/>
-      <w:r>
-        <w:rPr>
-          <w:sz w:val="24"/>
-          <w:szCs w:val="24"/>
-        </w:rPr>
-        <w:t xml:space="preserve"> completa</w:t>
+        <w:t>Esecuzione: Dashboard front-end</w:t>
       </w:r>
     </w:p>
     <w:p>
@@ -1280,49 +1248,7 @@
           <w:sz w:val="24"/>
           <w:szCs w:val="24"/>
         </w:rPr>
-        <w:t>Collaudo: Corretto funzionamento</w:t>
-      </w:r>
-    </w:p>
-    <w:p>
-      <w:pPr>
-        <w:jc w:val="both"/>
-        <w:rPr>
-          <w:sz w:val="24"/>
-          <w:szCs w:val="24"/>
-        </w:rPr>
-      </w:pPr>
-    </w:p>
-    <w:p>
-      <w:pPr>
-        <w:shd w:val="clear" w:color="BFBFBF" w:themeColor="background1" w:themeShade="BF" w:fill="BFBFBF" w:themeFill="background1" w:themeFillShade="BF"/>
-        <w:rPr>
-          <w:sz w:val="24"/>
-          <w:szCs w:val="24"/>
-        </w:rPr>
-      </w:pPr>
-      <w:r>
-        <w:rPr>
-          <w:b/>
-          <w:sz w:val="28"/>
-          <w:szCs w:val="24"/>
-        </w:rPr>
-        <w:t>4</w:t>
-      </w:r>
-      <w:r>
-        <w:rPr>
-          <w:b/>
-          <w:sz w:val="28"/>
-          <w:szCs w:val="24"/>
-        </w:rPr>
-        <w:t xml:space="preserve">. </w:t>
-      </w:r>
-      <w:r>
-        <w:rPr>
-          <w:b/>
-          <w:sz w:val="28"/>
-          <w:szCs w:val="24"/>
-        </w:rPr>
-        <w:t xml:space="preserve"> MILESTONES</w:t>
+        <w:t>Esecuzione: Dashboard back-end</w:t>
       </w:r>
     </w:p>
     <w:p>
@@ -1344,7 +1270,23 @@
           <w:sz w:val="24"/>
           <w:szCs w:val="24"/>
         </w:rPr>
-        <w:t>Schemi di sistema DC</w:t>
+        <w:t xml:space="preserve">Esecuzione: </w:t>
+      </w:r>
+      <w:proofErr w:type="spellStart"/>
+      <w:r>
+        <w:rPr>
+          <w:sz w:val="24"/>
+          <w:szCs w:val="24"/>
+        </w:rPr>
+        <w:t>IoTP</w:t>
+      </w:r>
+      <w:proofErr w:type="spellEnd"/>
+      <w:r>
+        <w:rPr>
+          <w:sz w:val="24"/>
+          <w:szCs w:val="24"/>
+        </w:rPr>
+        <w:t xml:space="preserve"> completa</w:t>
       </w:r>
     </w:p>
     <w:p>
@@ -1366,7 +1308,49 @@
           <w:sz w:val="24"/>
           <w:szCs w:val="24"/>
         </w:rPr>
-        <w:t>Schemi di comunicazione</w:t>
+        <w:t>Collaudo: Corretto funzionamento</w:t>
+      </w:r>
+    </w:p>
+    <w:p>
+      <w:pPr>
+        <w:jc w:val="both"/>
+        <w:rPr>
+          <w:sz w:val="24"/>
+          <w:szCs w:val="24"/>
+        </w:rPr>
+      </w:pPr>
+    </w:p>
+    <w:p>
+      <w:pPr>
+        <w:shd w:val="clear" w:color="BFBFBF" w:themeColor="background1" w:themeShade="BF" w:fill="BFBFBF" w:themeFill="background1" w:themeFillShade="BF"/>
+        <w:rPr>
+          <w:sz w:val="24"/>
+          <w:szCs w:val="24"/>
+        </w:rPr>
+      </w:pPr>
+      <w:r>
+        <w:rPr>
+          <w:b/>
+          <w:sz w:val="28"/>
+          <w:szCs w:val="24"/>
+        </w:rPr>
+        <w:t>4</w:t>
+      </w:r>
+      <w:r>
+        <w:rPr>
+          <w:b/>
+          <w:sz w:val="28"/>
+          <w:szCs w:val="24"/>
+        </w:rPr>
+        <w:t xml:space="preserve">. </w:t>
+      </w:r>
+      <w:r>
+        <w:rPr>
+          <w:b/>
+          <w:sz w:val="28"/>
+          <w:szCs w:val="24"/>
+        </w:rPr>
+        <w:t xml:space="preserve"> MILESTONES</w:t>
       </w:r>
     </w:p>
     <w:p>
@@ -1388,17 +1372,8 @@
           <w:sz w:val="24"/>
           <w:szCs w:val="24"/>
         </w:rPr>
-        <w:t xml:space="preserve">Schemi </w:t>
-      </w:r>
-      <w:proofErr w:type="spellStart"/>
-      <w:r>
-        <w:rPr>
-          <w:sz w:val="24"/>
-          <w:szCs w:val="24"/>
-        </w:rPr>
-        <w:t>IoTP</w:t>
-      </w:r>
-      <w:proofErr w:type="spellEnd"/>
+        <w:t>Schemi di sistema DC</w:t>
+      </w:r>
     </w:p>
     <w:p>
       <w:pPr>
@@ -1419,7 +1394,7 @@
           <w:sz w:val="24"/>
           <w:szCs w:val="24"/>
         </w:rPr>
-        <w:t>Hardware DC</w:t>
+        <w:t>Schemi di comunicazione</w:t>
       </w:r>
     </w:p>
     <w:p>
@@ -1441,8 +1416,17 @@
           <w:sz w:val="24"/>
           <w:szCs w:val="24"/>
         </w:rPr>
-        <w:t>Software DC</w:t>
-      </w:r>
+        <w:t xml:space="preserve">Schemi </w:t>
+      </w:r>
+      <w:proofErr w:type="spellStart"/>
+      <w:r>
+        <w:rPr>
+          <w:sz w:val="24"/>
+          <w:szCs w:val="24"/>
+        </w:rPr>
+        <w:t>IoTP</w:t>
+      </w:r>
+      <w:proofErr w:type="spellEnd"/>
     </w:p>
     <w:p>
       <w:pPr>
@@ -1463,7 +1447,7 @@
           <w:sz w:val="24"/>
           <w:szCs w:val="24"/>
         </w:rPr>
-        <w:t>Funzionamento DC</w:t>
+        <w:t>Hardware DC</w:t>
       </w:r>
     </w:p>
     <w:p>
@@ -1485,7 +1469,7 @@
           <w:sz w:val="24"/>
           <w:szCs w:val="24"/>
         </w:rPr>
-        <w:t>Comunicazione</w:t>
+        <w:t>Software DC</w:t>
       </w:r>
     </w:p>
     <w:p>
@@ -1507,17 +1491,8 @@
           <w:sz w:val="24"/>
           <w:szCs w:val="24"/>
         </w:rPr>
-        <w:t xml:space="preserve">DB </w:t>
-      </w:r>
-      <w:proofErr w:type="spellStart"/>
-      <w:r>
-        <w:rPr>
-          <w:sz w:val="24"/>
-          <w:szCs w:val="24"/>
-        </w:rPr>
-        <w:t>NoSQL</w:t>
-      </w:r>
-      <w:proofErr w:type="spellEnd"/>
+        <w:t>Funzionamento DC</w:t>
+      </w:r>
     </w:p>
     <w:p>
       <w:pPr>
@@ -1538,7 +1513,7 @@
           <w:sz w:val="24"/>
           <w:szCs w:val="24"/>
         </w:rPr>
-        <w:t>Dashboard</w:t>
+        <w:t>Comunicazione</w:t>
       </w:r>
     </w:p>
     <w:p>
@@ -1560,6 +1535,59 @@
           <w:sz w:val="24"/>
           <w:szCs w:val="24"/>
         </w:rPr>
+        <w:t xml:space="preserve">DB </w:t>
+      </w:r>
+      <w:proofErr w:type="spellStart"/>
+      <w:r>
+        <w:rPr>
+          <w:sz w:val="24"/>
+          <w:szCs w:val="24"/>
+        </w:rPr>
+        <w:t>NoSQL</w:t>
+      </w:r>
+      <w:proofErr w:type="spellEnd"/>
+    </w:p>
+    <w:p>
+      <w:pPr>
+        <w:pStyle w:val="Paragrafoelenco"/>
+        <w:numPr>
+          <w:ilvl w:val="0"/>
+          <w:numId w:val="1"/>
+        </w:numPr>
+        <w:ind w:left="426" w:hanging="219"/>
+        <w:jc w:val="both"/>
+        <w:rPr>
+          <w:sz w:val="24"/>
+          <w:szCs w:val="24"/>
+        </w:rPr>
+      </w:pPr>
+      <w:r>
+        <w:rPr>
+          <w:sz w:val="24"/>
+          <w:szCs w:val="24"/>
+        </w:rPr>
+        <w:t>Dashboard</w:t>
+      </w:r>
+    </w:p>
+    <w:p>
+      <w:pPr>
+        <w:pStyle w:val="Paragrafoelenco"/>
+        <w:numPr>
+          <w:ilvl w:val="0"/>
+          <w:numId w:val="1"/>
+        </w:numPr>
+        <w:ind w:left="426" w:hanging="219"/>
+        <w:jc w:val="both"/>
+        <w:rPr>
+          <w:sz w:val="24"/>
+          <w:szCs w:val="24"/>
+        </w:rPr>
+      </w:pPr>
+      <w:r>
+        <w:rPr>
+          <w:sz w:val="24"/>
+          <w:szCs w:val="24"/>
+        </w:rPr>
         <w:t>Integrazione</w:t>
       </w:r>
     </w:p>
@@ -1755,7 +1783,6 @@
           <w:sz w:val="28"/>
           <w:szCs w:val="24"/>
         </w:rPr>
-        <w:lastRenderedPageBreak/>
         <w:t>6</w:t>
       </w:r>
       <w:r>
@@ -1925,7 +1952,7 @@
         <mc:AlternateContent>
           <mc:Choice Requires="wps">
             <w:drawing>
-              <wp:anchor distT="0" distB="0" distL="114300" distR="114300" simplePos="0" relativeHeight="251660288" behindDoc="0" locked="0" layoutInCell="1" allowOverlap="1">
+              <wp:anchor distT="0" distB="0" distL="114300" distR="114300" simplePos="0" relativeHeight="251660288" behindDoc="0" locked="0" layoutInCell="1" allowOverlap="1" wp14:anchorId="38507AB5" wp14:editId="02804B99">
                 <wp:simplePos x="0" y="0"/>
                 <wp:positionH relativeFrom="column">
                   <wp:posOffset>-119735</wp:posOffset>
@@ -2010,7 +2037,7 @@
         <mc:AlternateContent>
           <mc:Choice Requires="wps">
             <w:drawing>
-              <wp:anchor distT="0" distB="0" distL="114300" distR="114300" simplePos="0" relativeHeight="251659264" behindDoc="0" locked="0" layoutInCell="1" allowOverlap="1">
+              <wp:anchor distT="0" distB="0" distL="114300" distR="114300" simplePos="0" relativeHeight="251659264" behindDoc="0" locked="0" layoutInCell="1" allowOverlap="1" wp14:anchorId="0EE0D7E5" wp14:editId="62C71F38">
                 <wp:simplePos x="0" y="0"/>
                 <wp:positionH relativeFrom="column">
                   <wp:posOffset>91898</wp:posOffset>
@@ -2090,7 +2117,7 @@
           <w:lang w:eastAsia="it-IT"/>
         </w:rPr>
         <w:drawing>
-          <wp:inline distT="0" distB="0" distL="0" distR="0">
+          <wp:inline distT="0" distB="0" distL="0" distR="0" wp14:anchorId="0C058C93" wp14:editId="4BEEA617">
             <wp:extent cx="6042355" cy="2441455"/>
             <wp:effectExtent l="0" t="0" r="0" b="0"/>
             <wp:docPr id="1" name="Immagine 1"/>
@@ -2107,7 +2134,7 @@
                     </pic:cNvPicPr>
                   </pic:nvPicPr>
                   <pic:blipFill rotWithShape="1">
-                    <a:blip r:embed="rId8" cstate="print">
+                    <a:blip r:embed="rId9" cstate="print">
                       <a:extLst>
                         <a:ext uri="{28A0092B-C50C-407E-A947-70E740481C1C}">
                           <a14:useLocalDpi xmlns:a14="http://schemas.microsoft.com/office/drawing/2010/main" val="0"/>
@@ -3361,17 +3388,8 @@
                 <w:sz w:val="24"/>
                 <w:szCs w:val="24"/>
               </w:rPr>
-              <w:t xml:space="preserve">Collaudo e </w:t>
-            </w:r>
-            <w:proofErr w:type="spellStart"/>
-            <w:r>
-              <w:rPr>
-                <w:sz w:val="24"/>
-                <w:szCs w:val="24"/>
-              </w:rPr>
-              <w:t>fix</w:t>
-            </w:r>
-            <w:proofErr w:type="spellEnd"/>
+              <w:t>Collaudo e fix</w:t>
+            </w:r>
           </w:p>
         </w:tc>
         <w:tc>
@@ -3419,7 +3437,6 @@
           <w:sz w:val="28"/>
           <w:szCs w:val="24"/>
         </w:rPr>
-        <w:lastRenderedPageBreak/>
         <w:t>7</w:t>
       </w:r>
       <w:r>
@@ -3797,14 +3814,7 @@
                 <w:sz w:val="24"/>
                 <w:szCs w:val="24"/>
               </w:rPr>
-              <w:t>, r</w:t>
-            </w:r>
-            <w:r>
-              <w:rPr>
-                <w:sz w:val="24"/>
-                <w:szCs w:val="24"/>
-              </w:rPr>
-              <w:t>equisiti di sistema</w:t>
+              <w:t>, requisiti di sistema</w:t>
             </w:r>
           </w:p>
         </w:tc>
@@ -3917,7 +3927,6 @@
                 <w:szCs w:val="24"/>
               </w:rPr>
             </w:pPr>
-            <w:proofErr w:type="spellStart"/>
             <w:r>
               <w:rPr>
                 <w:b/>
@@ -3926,7 +3935,6 @@
               </w:rPr>
               <w:t>Deliverable</w:t>
             </w:r>
-            <w:proofErr w:type="spellEnd"/>
           </w:p>
         </w:tc>
         <w:tc>
@@ -3943,7 +3951,6 @@
                 <w:szCs w:val="24"/>
               </w:rPr>
             </w:pPr>
-            <w:proofErr w:type="spellStart"/>
             <w:r>
               <w:rPr>
                 <w:b/>
@@ -3952,7 +3959,6 @@
               </w:rPr>
               <w:t>Milestone</w:t>
             </w:r>
-            <w:proofErr w:type="spellEnd"/>
           </w:p>
         </w:tc>
       </w:tr>
@@ -4437,19 +4443,10 @@
                 <w:sz w:val="24"/>
                 <w:szCs w:val="24"/>
               </w:rPr>
-              <w:t>17</w:t>
-            </w:r>
-            <w:r>
-              <w:rPr>
-                <w:sz w:val="24"/>
-                <w:szCs w:val="24"/>
-              </w:rPr>
-              <w:t>/05/2025</w:t>
-            </w:r>
-          </w:p>
-        </w:tc>
-        <w:bookmarkStart w:id="0" w:name="_GoBack"/>
-        <w:bookmarkEnd w:id="0"/>
+              <w:t>17/05/2025</w:t>
+            </w:r>
+          </w:p>
+        </w:tc>
       </w:tr>
       <w:tr>
         <w:tc>
@@ -4652,14 +4649,7 @@
                 <w:sz w:val="24"/>
                 <w:szCs w:val="24"/>
               </w:rPr>
-              <w:t>Tecnologie hardware e software definite</w:t>
-            </w:r>
-            <w:r>
-              <w:rPr>
-                <w:sz w:val="24"/>
-                <w:szCs w:val="24"/>
-              </w:rPr>
-              <w:t>, protocollo MQTT</w:t>
+              <w:t>Tecnologie hardware e software definite, protocollo MQTT</w:t>
             </w:r>
           </w:p>
         </w:tc>
@@ -4772,7 +4762,6 @@
                 <w:szCs w:val="24"/>
               </w:rPr>
             </w:pPr>
-            <w:proofErr w:type="spellStart"/>
             <w:r>
               <w:rPr>
                 <w:b/>
@@ -4781,7 +4770,6 @@
               </w:rPr>
               <w:t>Deliverable</w:t>
             </w:r>
-            <w:proofErr w:type="spellEnd"/>
           </w:p>
         </w:tc>
         <w:tc>
@@ -4798,7 +4786,6 @@
                 <w:szCs w:val="24"/>
               </w:rPr>
             </w:pPr>
-            <w:proofErr w:type="spellStart"/>
             <w:r>
               <w:rPr>
                 <w:b/>
@@ -4807,7 +4794,6 @@
               </w:rPr>
               <w:t>Milestone</w:t>
             </w:r>
-            <w:proofErr w:type="spellEnd"/>
           </w:p>
         </w:tc>
       </w:tr>
@@ -4916,14 +4902,7 @@
                 <w:sz w:val="24"/>
                 <w:szCs w:val="24"/>
               </w:rPr>
-              <w:t xml:space="preserve">Definizione schema </w:t>
-            </w:r>
-            <w:r>
-              <w:rPr>
-                <w:sz w:val="24"/>
-                <w:szCs w:val="24"/>
-              </w:rPr>
-              <w:t>di comunicazione</w:t>
+              <w:t>Definizione schema di comunicazione</w:t>
             </w:r>
           </w:p>
         </w:tc>
@@ -5184,25 +5163,6 @@
     </w:p>
     <w:p>
       <w:pPr>
-        <w:ind w:left="142"/>
-        <w:rPr>
-          <w:sz w:val="24"/>
-          <w:szCs w:val="24"/>
-        </w:rPr>
-      </w:pPr>
-    </w:p>
-    <w:p>
-      <w:pPr>
-        <w:ind w:left="142"/>
-        <w:rPr>
-          <w:sz w:val="24"/>
-          <w:szCs w:val="24"/>
-        </w:rPr>
-      </w:pPr>
-    </w:p>
-    <w:p>
-      <w:pPr>
-        <w:ind w:left="142"/>
         <w:rPr>
           <w:sz w:val="24"/>
           <w:szCs w:val="24"/>
@@ -5248,6 +5208,7 @@
                 <w:sz w:val="24"/>
                 <w:szCs w:val="24"/>
               </w:rPr>
+              <w:lastRenderedPageBreak/>
               <w:t xml:space="preserve">WBS </w:t>
             </w:r>
             <w:proofErr w:type="spellStart"/>
@@ -5313,6 +5274,13 @@
                 <w:szCs w:val="24"/>
               </w:rPr>
             </w:pPr>
+            <w:r>
+              <w:rPr>
+                <w:sz w:val="24"/>
+                <w:szCs w:val="24"/>
+              </w:rPr>
+              <w:t>17/05/2025</w:t>
+            </w:r>
           </w:p>
         </w:tc>
         <w:tc>
@@ -5674,7 +5642,6 @@
                 <w:szCs w:val="24"/>
               </w:rPr>
             </w:pPr>
-            <w:proofErr w:type="spellStart"/>
             <w:r>
               <w:rPr>
                 <w:b/>
@@ -5683,7 +5650,6 @@
               </w:rPr>
               <w:t>Deliverable</w:t>
             </w:r>
-            <w:proofErr w:type="spellEnd"/>
           </w:p>
         </w:tc>
         <w:tc>
@@ -5700,7 +5666,6 @@
                 <w:szCs w:val="24"/>
               </w:rPr>
             </w:pPr>
-            <w:proofErr w:type="spellStart"/>
             <w:r>
               <w:rPr>
                 <w:b/>
@@ -5709,7 +5674,6 @@
               </w:rPr>
               <w:t>Milestone</w:t>
             </w:r>
-            <w:proofErr w:type="spellEnd"/>
           </w:p>
         </w:tc>
       </w:tr>
@@ -5726,6 +5690,13 @@
                 <w:szCs w:val="24"/>
               </w:rPr>
             </w:pPr>
+            <w:r>
+              <w:rPr>
+                <w:sz w:val="24"/>
+                <w:szCs w:val="24"/>
+              </w:rPr>
+              <w:t>Sistemazione Hardware</w:t>
+            </w:r>
           </w:p>
         </w:tc>
         <w:tc>
@@ -5740,6 +5711,28 @@
                 <w:szCs w:val="24"/>
               </w:rPr>
             </w:pPr>
+            <w:r>
+              <w:rPr>
+                <w:sz w:val="24"/>
+                <w:szCs w:val="24"/>
+              </w:rPr>
+              <w:t>Casciello Marco</w:t>
+            </w:r>
+          </w:p>
+          <w:p>
+            <w:pPr>
+              <w:rPr>
+                <w:sz w:val="24"/>
+                <w:szCs w:val="24"/>
+              </w:rPr>
+            </w:pPr>
+            <w:r>
+              <w:rPr>
+                <w:sz w:val="24"/>
+                <w:szCs w:val="24"/>
+              </w:rPr>
+              <w:t>Mattiolo Luca</w:t>
+            </w:r>
           </w:p>
         </w:tc>
         <w:tc>
@@ -5783,6 +5776,13 @@
                 <w:szCs w:val="24"/>
               </w:rPr>
             </w:pPr>
+            <w:r>
+              <w:rPr>
+                <w:sz w:val="24"/>
+                <w:szCs w:val="24"/>
+              </w:rPr>
+              <w:t>Integrazione sensori, attuatori, schede di gestione e vano batterie</w:t>
+            </w:r>
           </w:p>
         </w:tc>
         <w:tc>
@@ -5797,6 +5797,13 @@
                 <w:szCs w:val="24"/>
               </w:rPr>
             </w:pPr>
+            <w:r>
+              <w:rPr>
+                <w:sz w:val="24"/>
+                <w:szCs w:val="24"/>
+              </w:rPr>
+              <w:t>Casciello Marco</w:t>
+            </w:r>
           </w:p>
         </w:tc>
         <w:tc>
@@ -5811,19 +5818,35 @@
                 <w:szCs w:val="24"/>
               </w:rPr>
             </w:pPr>
+            <w:r>
+              <w:rPr>
+                <w:sz w:val="24"/>
+                <w:szCs w:val="24"/>
+              </w:rPr>
+              <w:t>Hardware DC</w:t>
+            </w:r>
           </w:p>
         </w:tc>
         <w:tc>
           <w:tcPr>
             <w:tcW w:w="1269" w:type="dxa"/>
-          </w:tcPr>
-          <w:p>
-            <w:pPr>
-              <w:rPr>
-                <w:sz w:val="24"/>
-                <w:szCs w:val="24"/>
-              </w:rPr>
-            </w:pPr>
+            <w:vAlign w:val="center"/>
+          </w:tcPr>
+          <w:p>
+            <w:pPr>
+              <w:jc w:val="center"/>
+              <w:rPr>
+                <w:sz w:val="24"/>
+                <w:szCs w:val="24"/>
+              </w:rPr>
+            </w:pPr>
+            <w:r>
+              <w:rPr>
+                <w:sz w:val="24"/>
+                <w:szCs w:val="24"/>
+              </w:rPr>
+              <w:t>Si</w:t>
+            </w:r>
           </w:p>
         </w:tc>
       </w:tr>
@@ -5840,6 +5863,13 @@
                 <w:szCs w:val="24"/>
               </w:rPr>
             </w:pPr>
+            <w:r>
+              <w:rPr>
+                <w:sz w:val="24"/>
+                <w:szCs w:val="24"/>
+              </w:rPr>
+              <w:t>Cablaggio e alimentazione</w:t>
+            </w:r>
           </w:p>
         </w:tc>
         <w:tc>
@@ -5854,6 +5884,84 @@
                 <w:szCs w:val="24"/>
               </w:rPr>
             </w:pPr>
+            <w:r>
+              <w:rPr>
+                <w:sz w:val="24"/>
+                <w:szCs w:val="24"/>
+              </w:rPr>
+              <w:t>Casciello Marco</w:t>
+            </w:r>
+          </w:p>
+        </w:tc>
+        <w:tc>
+          <w:tcPr>
+            <w:tcW w:w="2977" w:type="dxa"/>
+            <w:gridSpan w:val="3"/>
+          </w:tcPr>
+          <w:p>
+            <w:pPr>
+              <w:rPr>
+                <w:sz w:val="24"/>
+                <w:szCs w:val="24"/>
+              </w:rPr>
+            </w:pPr>
+          </w:p>
+        </w:tc>
+        <w:tc>
+          <w:tcPr>
+            <w:tcW w:w="1269" w:type="dxa"/>
+          </w:tcPr>
+          <w:p>
+            <w:pPr>
+              <w:rPr>
+                <w:sz w:val="24"/>
+                <w:szCs w:val="24"/>
+              </w:rPr>
+            </w:pPr>
+          </w:p>
+        </w:tc>
+      </w:tr>
+      <w:tr>
+        <w:tc>
+          <w:tcPr>
+            <w:tcW w:w="2688" w:type="dxa"/>
+            <w:gridSpan w:val="2"/>
+          </w:tcPr>
+          <w:p>
+            <w:pPr>
+              <w:rPr>
+                <w:sz w:val="24"/>
+                <w:szCs w:val="24"/>
+              </w:rPr>
+            </w:pPr>
+            <w:r>
+              <w:rPr>
+                <w:sz w:val="24"/>
+                <w:szCs w:val="24"/>
+              </w:rPr>
+              <w:t>Test</w:t>
+            </w:r>
+          </w:p>
+        </w:tc>
+        <w:tc>
+          <w:tcPr>
+            <w:tcW w:w="2552" w:type="dxa"/>
+            <w:gridSpan w:val="3"/>
+          </w:tcPr>
+          <w:p>
+            <w:pPr>
+              <w:rPr>
+                <w:sz w:val="24"/>
+                <w:szCs w:val="24"/>
+              </w:rPr>
+            </w:pPr>
+            <w:r>
+              <w:rPr>
+                <w:sz w:val="24"/>
+                <w:szCs w:val="24"/>
+              </w:rPr>
+              <w:t>Casciello Marco</w:t>
+            </w:r>
           </w:p>
         </w:tc>
         <w:tc>
@@ -5923,13 +6031,49 @@
                 <w:szCs w:val="24"/>
               </w:rPr>
             </w:pPr>
+            <w:r>
+              <w:rPr>
+                <w:sz w:val="24"/>
+                <w:szCs w:val="24"/>
+              </w:rPr>
+              <w:t>Ritardo:</w:t>
+            </w:r>
+          </w:p>
+          <w:p>
+            <w:pPr>
+              <w:rPr>
+                <w:sz w:val="24"/>
+                <w:szCs w:val="24"/>
+              </w:rPr>
+            </w:pPr>
+            <w:r>
+              <w:rPr>
+                <w:sz w:val="24"/>
+                <w:szCs w:val="24"/>
+              </w:rPr>
+              <w:t xml:space="preserve"> </w:t>
+            </w:r>
+            <w:r>
+              <w:rPr>
+                <w:sz w:val="24"/>
+                <w:szCs w:val="24"/>
+              </w:rPr>
+              <w:t>Motivazione: bassa tensione ai motori</w:t>
+            </w:r>
           </w:p>
         </w:tc>
       </w:tr>
     </w:tbl>
     <w:p>
       <w:pPr>
-        <w:ind w:left="142"/>
+        <w:rPr>
+          <w:sz w:val="24"/>
+          <w:szCs w:val="24"/>
+        </w:rPr>
+      </w:pPr>
+    </w:p>
+    <w:p>
+      <w:pPr>
         <w:rPr>
           <w:sz w:val="24"/>
           <w:szCs w:val="24"/>
@@ -6116,6 +6260,13 @@
                 <w:szCs w:val="24"/>
               </w:rPr>
             </w:pPr>
+            <w:r>
+              <w:rPr>
+                <w:sz w:val="24"/>
+                <w:szCs w:val="24"/>
+              </w:rPr>
+              <w:t>Software</w:t>
+            </w:r>
           </w:p>
         </w:tc>
       </w:tr>
@@ -6155,6 +6306,13 @@
                 <w:szCs w:val="24"/>
               </w:rPr>
             </w:pPr>
+            <w:r>
+              <w:rPr>
+                <w:sz w:val="24"/>
+                <w:szCs w:val="24"/>
+              </w:rPr>
+              <w:t>Casciello Marco</w:t>
+            </w:r>
           </w:p>
         </w:tc>
       </w:tr>
@@ -6197,6 +6355,13 @@
                 <w:szCs w:val="24"/>
               </w:rPr>
             </w:pPr>
+            <w:r>
+              <w:rPr>
+                <w:sz w:val="24"/>
+                <w:szCs w:val="24"/>
+              </w:rPr>
+              <w:t>Coding dello script del DC</w:t>
+            </w:r>
           </w:p>
         </w:tc>
       </w:tr>
@@ -6239,6 +6404,13 @@
                 <w:szCs w:val="24"/>
               </w:rPr>
             </w:pPr>
+            <w:r>
+              <w:rPr>
+                <w:sz w:val="24"/>
+                <w:szCs w:val="24"/>
+              </w:rPr>
+              <w:t>Protocollo MQTT, documentazione dei sensori, attuatori, schede di gestione</w:t>
+            </w:r>
           </w:p>
         </w:tc>
       </w:tr>
@@ -6281,6 +6453,45 @@
                 <w:szCs w:val="24"/>
               </w:rPr>
             </w:pPr>
+            <w:r>
+              <w:rPr>
+                <w:sz w:val="24"/>
+                <w:szCs w:val="24"/>
+              </w:rPr>
+              <w:t xml:space="preserve">IDE </w:t>
+            </w:r>
+            <w:proofErr w:type="spellStart"/>
+            <w:r>
+              <w:rPr>
+                <w:sz w:val="24"/>
+                <w:szCs w:val="24"/>
+              </w:rPr>
+              <w:t>Thonny</w:t>
+            </w:r>
+            <w:proofErr w:type="spellEnd"/>
+            <w:r>
+              <w:rPr>
+                <w:sz w:val="24"/>
+                <w:szCs w:val="24"/>
+              </w:rPr>
+              <w:t xml:space="preserve">, </w:t>
+            </w:r>
+            <w:proofErr w:type="spellStart"/>
+            <w:r>
+              <w:rPr>
+                <w:sz w:val="24"/>
+                <w:szCs w:val="24"/>
+              </w:rPr>
+              <w:t>raspberry</w:t>
+            </w:r>
+            <w:proofErr w:type="spellEnd"/>
+            <w:r>
+              <w:rPr>
+                <w:sz w:val="24"/>
+                <w:szCs w:val="24"/>
+              </w:rPr>
+              <w:t xml:space="preserve"> pico WH</w:t>
+            </w:r>
           </w:p>
         </w:tc>
       </w:tr>
@@ -6350,7 +6561,6 @@
                 <w:szCs w:val="24"/>
               </w:rPr>
             </w:pPr>
-            <w:proofErr w:type="spellStart"/>
             <w:r>
               <w:rPr>
                 <w:b/>
@@ -6359,7 +6569,6 @@
               </w:rPr>
               <w:t>Deliverable</w:t>
             </w:r>
-            <w:proofErr w:type="spellEnd"/>
           </w:p>
         </w:tc>
         <w:tc>
@@ -6376,7 +6585,6 @@
                 <w:szCs w:val="24"/>
               </w:rPr>
             </w:pPr>
-            <w:proofErr w:type="spellStart"/>
             <w:r>
               <w:rPr>
                 <w:b/>
@@ -6385,7 +6593,6 @@
               </w:rPr>
               <w:t>Milestone</w:t>
             </w:r>
-            <w:proofErr w:type="spellEnd"/>
           </w:p>
         </w:tc>
       </w:tr>
@@ -6402,6 +6609,13 @@
                 <w:szCs w:val="24"/>
               </w:rPr>
             </w:pPr>
+            <w:r>
+              <w:rPr>
+                <w:sz w:val="24"/>
+                <w:szCs w:val="24"/>
+              </w:rPr>
+              <w:t>Coding libreria Motori</w:t>
+            </w:r>
           </w:p>
         </w:tc>
         <w:tc>
@@ -6416,6 +6630,13 @@
                 <w:szCs w:val="24"/>
               </w:rPr>
             </w:pPr>
+            <w:r>
+              <w:rPr>
+                <w:sz w:val="24"/>
+                <w:szCs w:val="24"/>
+              </w:rPr>
+              <w:t>Casciello Marco</w:t>
+            </w:r>
           </w:p>
         </w:tc>
         <w:tc>
@@ -6430,6 +6651,13 @@
                 <w:szCs w:val="24"/>
               </w:rPr>
             </w:pPr>
+            <w:r>
+              <w:rPr>
+                <w:sz w:val="24"/>
+                <w:szCs w:val="24"/>
+              </w:rPr>
+              <w:t>Libreria Motori</w:t>
+            </w:r>
           </w:p>
         </w:tc>
         <w:tc>
@@ -6459,6 +6687,13 @@
                 <w:szCs w:val="24"/>
               </w:rPr>
             </w:pPr>
+            <w:r>
+              <w:rPr>
+                <w:sz w:val="24"/>
+                <w:szCs w:val="24"/>
+              </w:rPr>
+              <w:t>Coding libreria Sensori</w:t>
+            </w:r>
           </w:p>
         </w:tc>
         <w:tc>
@@ -6473,6 +6708,13 @@
                 <w:szCs w:val="24"/>
               </w:rPr>
             </w:pPr>
+            <w:r>
+              <w:rPr>
+                <w:sz w:val="24"/>
+                <w:szCs w:val="24"/>
+              </w:rPr>
+              <w:t>Casciello Marco</w:t>
+            </w:r>
           </w:p>
         </w:tc>
         <w:tc>
@@ -6487,6 +6729,13 @@
                 <w:szCs w:val="24"/>
               </w:rPr>
             </w:pPr>
+            <w:r>
+              <w:rPr>
+                <w:sz w:val="24"/>
+                <w:szCs w:val="24"/>
+              </w:rPr>
+              <w:t>Libreria Sensori</w:t>
+            </w:r>
           </w:p>
         </w:tc>
         <w:tc>
@@ -6516,6 +6765,13 @@
                 <w:szCs w:val="24"/>
               </w:rPr>
             </w:pPr>
+            <w:r>
+              <w:rPr>
+                <w:sz w:val="24"/>
+                <w:szCs w:val="24"/>
+              </w:rPr>
+              <w:t>Coding libreria Schede di gestione</w:t>
+            </w:r>
           </w:p>
         </w:tc>
         <w:tc>
@@ -6530,6 +6786,170 @@
                 <w:szCs w:val="24"/>
               </w:rPr>
             </w:pPr>
+            <w:r>
+              <w:rPr>
+                <w:sz w:val="24"/>
+                <w:szCs w:val="24"/>
+              </w:rPr>
+              <w:t>Casciello Marco</w:t>
+            </w:r>
+          </w:p>
+        </w:tc>
+        <w:tc>
+          <w:tcPr>
+            <w:tcW w:w="2977" w:type="dxa"/>
+            <w:gridSpan w:val="3"/>
+          </w:tcPr>
+          <w:p>
+            <w:pPr>
+              <w:rPr>
+                <w:sz w:val="24"/>
+                <w:szCs w:val="24"/>
+              </w:rPr>
+            </w:pPr>
+          </w:p>
+        </w:tc>
+        <w:tc>
+          <w:tcPr>
+            <w:tcW w:w="1269" w:type="dxa"/>
+          </w:tcPr>
+          <w:p>
+            <w:pPr>
+              <w:rPr>
+                <w:sz w:val="24"/>
+                <w:szCs w:val="24"/>
+              </w:rPr>
+            </w:pPr>
+          </w:p>
+        </w:tc>
+      </w:tr>
+      <w:tr>
+        <w:tc>
+          <w:tcPr>
+            <w:tcW w:w="2688" w:type="dxa"/>
+            <w:gridSpan w:val="2"/>
+          </w:tcPr>
+          <w:p>
+            <w:pPr>
+              <w:rPr>
+                <w:sz w:val="24"/>
+                <w:szCs w:val="24"/>
+              </w:rPr>
+            </w:pPr>
+            <w:r>
+              <w:rPr>
+                <w:sz w:val="24"/>
+                <w:szCs w:val="24"/>
+              </w:rPr>
+              <w:t>Integrazione software DC</w:t>
+            </w:r>
+          </w:p>
+        </w:tc>
+        <w:tc>
+          <w:tcPr>
+            <w:tcW w:w="2552" w:type="dxa"/>
+            <w:gridSpan w:val="3"/>
+          </w:tcPr>
+          <w:p>
+            <w:pPr>
+              <w:rPr>
+                <w:sz w:val="24"/>
+                <w:szCs w:val="24"/>
+              </w:rPr>
+            </w:pPr>
+            <w:r>
+              <w:rPr>
+                <w:sz w:val="24"/>
+                <w:szCs w:val="24"/>
+              </w:rPr>
+              <w:t>Casciello Marco</w:t>
+            </w:r>
+          </w:p>
+        </w:tc>
+        <w:tc>
+          <w:tcPr>
+            <w:tcW w:w="2977" w:type="dxa"/>
+            <w:gridSpan w:val="3"/>
+          </w:tcPr>
+          <w:p>
+            <w:pPr>
+              <w:rPr>
+                <w:sz w:val="24"/>
+                <w:szCs w:val="24"/>
+              </w:rPr>
+            </w:pPr>
+            <w:r>
+              <w:rPr>
+                <w:sz w:val="24"/>
+                <w:szCs w:val="24"/>
+              </w:rPr>
+              <w:t>Software DC</w:t>
+            </w:r>
+          </w:p>
+        </w:tc>
+        <w:tc>
+          <w:tcPr>
+            <w:tcW w:w="1269" w:type="dxa"/>
+          </w:tcPr>
+          <w:p>
+            <w:pPr>
+              <w:jc w:val="center"/>
+              <w:rPr>
+                <w:sz w:val="24"/>
+                <w:szCs w:val="24"/>
+              </w:rPr>
+            </w:pPr>
+            <w:r>
+              <w:rPr>
+                <w:sz w:val="24"/>
+                <w:szCs w:val="24"/>
+              </w:rPr>
+              <w:t>Si</w:t>
+            </w:r>
+          </w:p>
+        </w:tc>
+      </w:tr>
+      <w:tr>
+        <w:tc>
+          <w:tcPr>
+            <w:tcW w:w="2688" w:type="dxa"/>
+            <w:gridSpan w:val="2"/>
+          </w:tcPr>
+          <w:p>
+            <w:pPr>
+              <w:rPr>
+                <w:sz w:val="24"/>
+                <w:szCs w:val="24"/>
+              </w:rPr>
+            </w:pPr>
+            <w:r>
+              <w:rPr>
+                <w:sz w:val="24"/>
+                <w:szCs w:val="24"/>
+              </w:rPr>
+              <w:t>Test</w:t>
+            </w:r>
+          </w:p>
+        </w:tc>
+        <w:tc>
+          <w:tcPr>
+            <w:tcW w:w="2552" w:type="dxa"/>
+            <w:gridSpan w:val="3"/>
+          </w:tcPr>
+          <w:p>
+            <w:pPr>
+              <w:rPr>
+                <w:sz w:val="24"/>
+                <w:szCs w:val="24"/>
+              </w:rPr>
+            </w:pPr>
+            <w:r>
+              <w:rPr>
+                <w:sz w:val="24"/>
+                <w:szCs w:val="24"/>
+              </w:rPr>
+              <w:t>Casciello Marco</w:t>
+            </w:r>
           </w:p>
         </w:tc>
         <w:tc>
@@ -6603,69 +7023,6 @@
         </w:tc>
       </w:tr>
     </w:tbl>
-    <w:p>
-      <w:pPr>
-        <w:ind w:left="142"/>
-        <w:rPr>
-          <w:sz w:val="24"/>
-          <w:szCs w:val="24"/>
-        </w:rPr>
-      </w:pPr>
-    </w:p>
-    <w:p>
-      <w:pPr>
-        <w:ind w:left="142"/>
-        <w:rPr>
-          <w:sz w:val="24"/>
-          <w:szCs w:val="24"/>
-        </w:rPr>
-      </w:pPr>
-    </w:p>
-    <w:p>
-      <w:pPr>
-        <w:ind w:left="142"/>
-        <w:rPr>
-          <w:sz w:val="24"/>
-          <w:szCs w:val="24"/>
-        </w:rPr>
-      </w:pPr>
-    </w:p>
-    <w:p>
-      <w:pPr>
-        <w:ind w:left="142"/>
-        <w:rPr>
-          <w:sz w:val="24"/>
-          <w:szCs w:val="24"/>
-        </w:rPr>
-      </w:pPr>
-    </w:p>
-    <w:p>
-      <w:pPr>
-        <w:ind w:left="142"/>
-        <w:rPr>
-          <w:sz w:val="24"/>
-          <w:szCs w:val="24"/>
-        </w:rPr>
-      </w:pPr>
-    </w:p>
-    <w:p>
-      <w:pPr>
-        <w:ind w:left="142"/>
-        <w:rPr>
-          <w:sz w:val="24"/>
-          <w:szCs w:val="24"/>
-        </w:rPr>
-      </w:pPr>
-    </w:p>
-    <w:p>
-      <w:pPr>
-        <w:ind w:left="142"/>
-        <w:rPr>
-          <w:sz w:val="24"/>
-          <w:szCs w:val="24"/>
-        </w:rPr>
-      </w:pPr>
-    </w:p>
     <w:p>
       <w:pPr>
         <w:ind w:left="142"/>
@@ -6732,6 +7089,7 @@
                 <w:sz w:val="24"/>
                 <w:szCs w:val="24"/>
               </w:rPr>
+              <w:lastRenderedPageBreak/>
               <w:t xml:space="preserve">WBS </w:t>
             </w:r>
             <w:proofErr w:type="spellStart"/>
@@ -6873,6 +7231,13 @@
                 <w:szCs w:val="24"/>
               </w:rPr>
             </w:pPr>
+            <w:r>
+              <w:rPr>
+                <w:sz w:val="24"/>
+                <w:szCs w:val="24"/>
+              </w:rPr>
+              <w:t>Cifratura</w:t>
+            </w:r>
           </w:p>
         </w:tc>
       </w:tr>
@@ -6912,6 +7277,13 @@
                 <w:szCs w:val="24"/>
               </w:rPr>
             </w:pPr>
+            <w:r>
+              <w:rPr>
+                <w:sz w:val="24"/>
+                <w:szCs w:val="24"/>
+              </w:rPr>
+              <w:t>Casciello Marco</w:t>
+            </w:r>
           </w:p>
         </w:tc>
       </w:tr>
@@ -6954,6 +7326,13 @@
                 <w:szCs w:val="24"/>
               </w:rPr>
             </w:pPr>
+            <w:r>
+              <w:rPr>
+                <w:sz w:val="24"/>
+                <w:szCs w:val="24"/>
+              </w:rPr>
+              <w:t>Definire una libreria di comunicazione che consenta di garantire integrità e riservatezza dei dati.</w:t>
+            </w:r>
           </w:p>
         </w:tc>
       </w:tr>
@@ -6996,6 +7375,13 @@
                 <w:szCs w:val="24"/>
               </w:rPr>
             </w:pPr>
+            <w:r>
+              <w:rPr>
+                <w:sz w:val="24"/>
+                <w:szCs w:val="24"/>
+              </w:rPr>
+              <w:t>Algoritmi di cifratura</w:t>
+            </w:r>
           </w:p>
         </w:tc>
       </w:tr>
@@ -7038,6 +7424,22 @@
                 <w:szCs w:val="24"/>
               </w:rPr>
             </w:pPr>
+            <w:r>
+              <w:rPr>
+                <w:sz w:val="24"/>
+                <w:szCs w:val="24"/>
+              </w:rPr>
+              <w:t xml:space="preserve">IDE </w:t>
+            </w:r>
+            <w:proofErr w:type="spellStart"/>
+            <w:r>
+              <w:rPr>
+                <w:sz w:val="24"/>
+                <w:szCs w:val="24"/>
+              </w:rPr>
+              <w:t>Thonny</w:t>
+            </w:r>
+            <w:proofErr w:type="spellEnd"/>
           </w:p>
         </w:tc>
       </w:tr>
@@ -7107,7 +7509,6 @@
                 <w:szCs w:val="24"/>
               </w:rPr>
             </w:pPr>
-            <w:proofErr w:type="spellStart"/>
             <w:r>
               <w:rPr>
                 <w:b/>
@@ -7116,7 +7517,6 @@
               </w:rPr>
               <w:t>Deliverable</w:t>
             </w:r>
-            <w:proofErr w:type="spellEnd"/>
           </w:p>
         </w:tc>
         <w:tc>
@@ -7133,7 +7533,6 @@
                 <w:szCs w:val="24"/>
               </w:rPr>
             </w:pPr>
-            <w:proofErr w:type="spellStart"/>
             <w:r>
               <w:rPr>
                 <w:b/>
@@ -7142,7 +7541,6 @@
               </w:rPr>
               <w:t>Milestone</w:t>
             </w:r>
-            <w:proofErr w:type="spellEnd"/>
           </w:p>
         </w:tc>
       </w:tr>
@@ -7159,6 +7557,13 @@
                 <w:szCs w:val="24"/>
               </w:rPr>
             </w:pPr>
+            <w:r>
+              <w:rPr>
+                <w:sz w:val="24"/>
+                <w:szCs w:val="24"/>
+              </w:rPr>
+              <w:t>Definizione algoritmo</w:t>
+            </w:r>
           </w:p>
         </w:tc>
         <w:tc>
@@ -7173,6 +7578,13 @@
                 <w:szCs w:val="24"/>
               </w:rPr>
             </w:pPr>
+            <w:r>
+              <w:rPr>
+                <w:sz w:val="24"/>
+                <w:szCs w:val="24"/>
+              </w:rPr>
+              <w:t>Casciello Marco</w:t>
+            </w:r>
           </w:p>
         </w:tc>
         <w:tc>
@@ -7216,6 +7628,13 @@
                 <w:szCs w:val="24"/>
               </w:rPr>
             </w:pPr>
+            <w:r>
+              <w:rPr>
+                <w:sz w:val="24"/>
+                <w:szCs w:val="24"/>
+              </w:rPr>
+              <w:t>Implementazione algoritmo</w:t>
+            </w:r>
           </w:p>
         </w:tc>
         <w:tc>
@@ -7230,6 +7649,13 @@
                 <w:szCs w:val="24"/>
               </w:rPr>
             </w:pPr>
+            <w:r>
+              <w:rPr>
+                <w:sz w:val="24"/>
+                <w:szCs w:val="24"/>
+              </w:rPr>
+              <w:t>Casciello Marco</w:t>
+            </w:r>
           </w:p>
         </w:tc>
         <w:tc>
@@ -7244,19 +7670,35 @@
                 <w:szCs w:val="24"/>
               </w:rPr>
             </w:pPr>
+            <w:r>
+              <w:rPr>
+                <w:sz w:val="24"/>
+                <w:szCs w:val="24"/>
+              </w:rPr>
+              <w:t>Libreria di comunicazione</w:t>
+            </w:r>
           </w:p>
         </w:tc>
         <w:tc>
           <w:tcPr>
             <w:tcW w:w="1269" w:type="dxa"/>
-          </w:tcPr>
-          <w:p>
-            <w:pPr>
-              <w:rPr>
-                <w:sz w:val="24"/>
-                <w:szCs w:val="24"/>
-              </w:rPr>
-            </w:pPr>
+            <w:vAlign w:val="center"/>
+          </w:tcPr>
+          <w:p>
+            <w:pPr>
+              <w:jc w:val="center"/>
+              <w:rPr>
+                <w:sz w:val="24"/>
+                <w:szCs w:val="24"/>
+              </w:rPr>
+            </w:pPr>
+            <w:r>
+              <w:rPr>
+                <w:sz w:val="24"/>
+                <w:szCs w:val="24"/>
+              </w:rPr>
+              <w:t>Si</w:t>
+            </w:r>
           </w:p>
         </w:tc>
       </w:tr>
@@ -7273,6 +7715,13 @@
                 <w:szCs w:val="24"/>
               </w:rPr>
             </w:pPr>
+            <w:r>
+              <w:rPr>
+                <w:sz w:val="24"/>
+                <w:szCs w:val="24"/>
+              </w:rPr>
+              <w:t>Test</w:t>
+            </w:r>
           </w:p>
         </w:tc>
         <w:tc>
@@ -7287,6 +7736,13 @@
                 <w:szCs w:val="24"/>
               </w:rPr>
             </w:pPr>
+            <w:r>
+              <w:rPr>
+                <w:sz w:val="24"/>
+                <w:szCs w:val="24"/>
+              </w:rPr>
+              <w:t>Casciello Marco</w:t>
+            </w:r>
           </w:p>
         </w:tc>
         <w:tc>
@@ -7360,6 +7816,15 @@
         </w:tc>
       </w:tr>
     </w:tbl>
+    <w:p>
+      <w:pPr>
+        <w:ind w:left="142"/>
+        <w:rPr>
+          <w:sz w:val="24"/>
+          <w:szCs w:val="24"/>
+        </w:rPr>
+      </w:pPr>
+    </w:p>
     <w:p>
       <w:pPr>
         <w:ind w:left="142"/>
@@ -7473,6 +7938,13 @@
                 <w:szCs w:val="24"/>
               </w:rPr>
             </w:pPr>
+            <w:r>
+              <w:rPr>
+                <w:sz w:val="24"/>
+                <w:szCs w:val="24"/>
+              </w:rPr>
+              <w:t>17/05/2025</w:t>
+            </w:r>
           </w:p>
         </w:tc>
         <w:tc>
@@ -7514,6 +7986,9 @@
         </w:tc>
       </w:tr>
       <w:tr>
+        <w:trPr>
+          <w:trHeight w:val="168"/>
+        </w:trPr>
         <w:tc>
           <w:tcPr>
             <w:tcW w:w="1900" w:type="dxa"/>
@@ -7549,6 +8024,13 @@
                 <w:szCs w:val="24"/>
               </w:rPr>
             </w:pPr>
+            <w:r>
+              <w:rPr>
+                <w:sz w:val="24"/>
+                <w:szCs w:val="24"/>
+              </w:rPr>
+              <w:t>Dashboard</w:t>
+            </w:r>
           </w:p>
         </w:tc>
       </w:tr>
@@ -7588,6 +8070,13 @@
                 <w:szCs w:val="24"/>
               </w:rPr>
             </w:pPr>
+            <w:r>
+              <w:rPr>
+                <w:sz w:val="24"/>
+                <w:szCs w:val="24"/>
+              </w:rPr>
+              <w:t>Mattiolo Luca</w:t>
+            </w:r>
           </w:p>
         </w:tc>
       </w:tr>
@@ -7630,6 +8119,35 @@
                 <w:szCs w:val="24"/>
               </w:rPr>
             </w:pPr>
+            <w:r>
+              <w:rPr>
+                <w:sz w:val="24"/>
+                <w:szCs w:val="24"/>
+              </w:rPr>
+              <w:t>Realizzazione d</w:t>
+            </w:r>
+            <w:r>
+              <w:rPr>
+                <w:sz w:val="24"/>
+                <w:szCs w:val="24"/>
+              </w:rPr>
+              <w:t>i una Dashboard che consenta all’utente di controllare il macchinario.</w:t>
+            </w:r>
+          </w:p>
+          <w:p>
+            <w:pPr>
+              <w:rPr>
+                <w:sz w:val="24"/>
+                <w:szCs w:val="24"/>
+              </w:rPr>
+            </w:pPr>
+            <w:r>
+              <w:rPr>
+                <w:sz w:val="24"/>
+                <w:szCs w:val="24"/>
+              </w:rPr>
+              <w:t>Oltre al controllo, si devono visualizzare i dati ricavati dai sensori.</w:t>
+            </w:r>
           </w:p>
         </w:tc>
       </w:tr>
@@ -7672,6 +8190,38 @@
                 <w:szCs w:val="24"/>
               </w:rPr>
             </w:pPr>
+            <w:r>
+              <w:rPr>
+                <w:sz w:val="24"/>
+                <w:szCs w:val="24"/>
+              </w:rPr>
+              <w:t xml:space="preserve">Schema </w:t>
+            </w:r>
+            <w:proofErr w:type="spellStart"/>
+            <w:r>
+              <w:rPr>
+                <w:sz w:val="24"/>
+                <w:szCs w:val="24"/>
+              </w:rPr>
+              <w:t>IoTP</w:t>
+            </w:r>
+            <w:proofErr w:type="spellEnd"/>
+            <w:r>
+              <w:rPr>
+                <w:sz w:val="24"/>
+                <w:szCs w:val="24"/>
+              </w:rPr>
+              <w:t xml:space="preserve">, Protocollo MQTT, framework </w:t>
+            </w:r>
+            <w:proofErr w:type="spellStart"/>
+            <w:r>
+              <w:rPr>
+                <w:sz w:val="24"/>
+                <w:szCs w:val="24"/>
+              </w:rPr>
+              <w:t>Flask</w:t>
+            </w:r>
+            <w:proofErr w:type="spellEnd"/>
           </w:p>
         </w:tc>
       </w:tr>
@@ -7714,6 +8264,22 @@
                 <w:szCs w:val="24"/>
               </w:rPr>
             </w:pPr>
+            <w:r>
+              <w:rPr>
+                <w:sz w:val="24"/>
+                <w:szCs w:val="24"/>
+              </w:rPr>
+              <w:t xml:space="preserve">IDE </w:t>
+            </w:r>
+            <w:proofErr w:type="spellStart"/>
+            <w:r>
+              <w:rPr>
+                <w:sz w:val="24"/>
+                <w:szCs w:val="24"/>
+              </w:rPr>
+              <w:t>Thonny</w:t>
+            </w:r>
+            <w:proofErr w:type="spellEnd"/>
           </w:p>
         </w:tc>
       </w:tr>
@@ -7783,7 +8349,6 @@
                 <w:szCs w:val="24"/>
               </w:rPr>
             </w:pPr>
-            <w:proofErr w:type="spellStart"/>
             <w:r>
               <w:rPr>
                 <w:b/>
@@ -7792,7 +8357,6 @@
               </w:rPr>
               <w:t>Deliverable</w:t>
             </w:r>
-            <w:proofErr w:type="spellEnd"/>
           </w:p>
         </w:tc>
         <w:tc>
@@ -7809,7 +8373,6 @@
                 <w:szCs w:val="24"/>
               </w:rPr>
             </w:pPr>
-            <w:proofErr w:type="spellStart"/>
             <w:r>
               <w:rPr>
                 <w:b/>
@@ -7818,7 +8381,6 @@
               </w:rPr>
               <w:t>Milestone</w:t>
             </w:r>
-            <w:proofErr w:type="spellEnd"/>
           </w:p>
         </w:tc>
       </w:tr>
@@ -7835,6 +8397,13 @@
                 <w:szCs w:val="24"/>
               </w:rPr>
             </w:pPr>
+            <w:r>
+              <w:rPr>
+                <w:sz w:val="24"/>
+                <w:szCs w:val="24"/>
+              </w:rPr>
+              <w:t>Progettazione WEB</w:t>
+            </w:r>
           </w:p>
         </w:tc>
         <w:tc>
@@ -7849,6 +8418,13 @@
                 <w:szCs w:val="24"/>
               </w:rPr>
             </w:pPr>
+            <w:r>
+              <w:rPr>
+                <w:sz w:val="24"/>
+                <w:szCs w:val="24"/>
+              </w:rPr>
+              <w:t>Mattiolo Luca</w:t>
+            </w:r>
           </w:p>
         </w:tc>
         <w:tc>
@@ -7892,6 +8468,13 @@
                 <w:szCs w:val="24"/>
               </w:rPr>
             </w:pPr>
+            <w:r>
+              <w:rPr>
+                <w:sz w:val="24"/>
+                <w:szCs w:val="24"/>
+              </w:rPr>
+              <w:t>Coding templates HTML</w:t>
+            </w:r>
           </w:p>
         </w:tc>
         <w:tc>
@@ -7906,6 +8489,13 @@
                 <w:szCs w:val="24"/>
               </w:rPr>
             </w:pPr>
+            <w:r>
+              <w:rPr>
+                <w:sz w:val="24"/>
+                <w:szCs w:val="24"/>
+              </w:rPr>
+              <w:t>Mattiolo Luca</w:t>
+            </w:r>
           </w:p>
         </w:tc>
         <w:tc>
@@ -7920,6 +8510,13 @@
                 <w:szCs w:val="24"/>
               </w:rPr>
             </w:pPr>
+            <w:r>
+              <w:rPr>
+                <w:sz w:val="24"/>
+                <w:szCs w:val="24"/>
+              </w:rPr>
+              <w:t>Dashboard front-end</w:t>
+            </w:r>
           </w:p>
         </w:tc>
         <w:tc>
@@ -7949,6 +8546,13 @@
                 <w:szCs w:val="24"/>
               </w:rPr>
             </w:pPr>
+            <w:r>
+              <w:rPr>
+                <w:sz w:val="24"/>
+                <w:szCs w:val="24"/>
+              </w:rPr>
+              <w:t>Coding del sito</w:t>
+            </w:r>
           </w:p>
         </w:tc>
         <w:tc>
@@ -7963,6 +8567,99 @@
                 <w:szCs w:val="24"/>
               </w:rPr>
             </w:pPr>
+            <w:r>
+              <w:rPr>
+                <w:sz w:val="24"/>
+                <w:szCs w:val="24"/>
+              </w:rPr>
+              <w:t>Mattiolo Luca</w:t>
+            </w:r>
+          </w:p>
+        </w:tc>
+        <w:tc>
+          <w:tcPr>
+            <w:tcW w:w="2977" w:type="dxa"/>
+            <w:gridSpan w:val="3"/>
+          </w:tcPr>
+          <w:p>
+            <w:pPr>
+              <w:rPr>
+                <w:sz w:val="24"/>
+                <w:szCs w:val="24"/>
+              </w:rPr>
+            </w:pPr>
+            <w:r>
+              <w:rPr>
+                <w:sz w:val="24"/>
+                <w:szCs w:val="24"/>
+              </w:rPr>
+              <w:t>Dashboard back-end</w:t>
+            </w:r>
+          </w:p>
+        </w:tc>
+        <w:tc>
+          <w:tcPr>
+            <w:tcW w:w="1269" w:type="dxa"/>
+          </w:tcPr>
+          <w:p>
+            <w:pPr>
+              <w:jc w:val="center"/>
+              <w:rPr>
+                <w:sz w:val="24"/>
+                <w:szCs w:val="24"/>
+              </w:rPr>
+            </w:pPr>
+            <w:r>
+              <w:rPr>
+                <w:sz w:val="24"/>
+                <w:szCs w:val="24"/>
+              </w:rPr>
+              <w:t>Si</w:t>
+            </w:r>
+          </w:p>
+        </w:tc>
+      </w:tr>
+      <w:tr>
+        <w:tc>
+          <w:tcPr>
+            <w:tcW w:w="2688" w:type="dxa"/>
+            <w:gridSpan w:val="2"/>
+          </w:tcPr>
+          <w:p>
+            <w:pPr>
+              <w:rPr>
+                <w:sz w:val="24"/>
+                <w:szCs w:val="24"/>
+              </w:rPr>
+            </w:pPr>
+            <w:r>
+              <w:rPr>
+                <w:sz w:val="24"/>
+                <w:szCs w:val="24"/>
+              </w:rPr>
+              <w:t>Test</w:t>
+            </w:r>
+          </w:p>
+        </w:tc>
+        <w:tc>
+          <w:tcPr>
+            <w:tcW w:w="2552" w:type="dxa"/>
+            <w:gridSpan w:val="3"/>
+          </w:tcPr>
+          <w:p>
+            <w:pPr>
+              <w:rPr>
+                <w:sz w:val="24"/>
+                <w:szCs w:val="24"/>
+              </w:rPr>
+            </w:pPr>
+            <w:r>
+              <w:rPr>
+                <w:sz w:val="24"/>
+                <w:szCs w:val="24"/>
+              </w:rPr>
+              <w:t>Mattiolo Luca</w:t>
+            </w:r>
           </w:p>
         </w:tc>
         <w:tc>
@@ -8074,7 +8771,6 @@
     </w:p>
     <w:p>
       <w:pPr>
-        <w:ind w:left="142"/>
         <w:rPr>
           <w:sz w:val="24"/>
           <w:szCs w:val="24"/>
@@ -8083,43 +8779,6 @@
     </w:p>
     <w:p>
       <w:pPr>
-        <w:ind w:left="142"/>
-        <w:rPr>
-          <w:sz w:val="24"/>
-          <w:szCs w:val="24"/>
-        </w:rPr>
-      </w:pPr>
-    </w:p>
-    <w:p>
-      <w:pPr>
-        <w:ind w:left="142"/>
-        <w:rPr>
-          <w:sz w:val="24"/>
-          <w:szCs w:val="24"/>
-        </w:rPr>
-      </w:pPr>
-    </w:p>
-    <w:p>
-      <w:pPr>
-        <w:ind w:left="142"/>
-        <w:rPr>
-          <w:sz w:val="24"/>
-          <w:szCs w:val="24"/>
-        </w:rPr>
-      </w:pPr>
-    </w:p>
-    <w:p>
-      <w:pPr>
-        <w:ind w:left="142"/>
-        <w:rPr>
-          <w:sz w:val="24"/>
-          <w:szCs w:val="24"/>
-        </w:rPr>
-      </w:pPr>
-    </w:p>
-    <w:p>
-      <w:pPr>
-        <w:ind w:left="142"/>
         <w:rPr>
           <w:sz w:val="24"/>
           <w:szCs w:val="24"/>
@@ -8165,6 +8824,7 @@
                 <w:sz w:val="24"/>
                 <w:szCs w:val="24"/>
               </w:rPr>
+              <w:lastRenderedPageBreak/>
               <w:t xml:space="preserve">WBS </w:t>
             </w:r>
             <w:proofErr w:type="spellStart"/>
@@ -8306,6 +8966,13 @@
                 <w:szCs w:val="24"/>
               </w:rPr>
             </w:pPr>
+            <w:r>
+              <w:rPr>
+                <w:sz w:val="24"/>
+                <w:szCs w:val="24"/>
+              </w:rPr>
+              <w:t>Archiviazione</w:t>
+            </w:r>
           </w:p>
         </w:tc>
       </w:tr>
@@ -8345,6 +9012,13 @@
                 <w:szCs w:val="24"/>
               </w:rPr>
             </w:pPr>
+            <w:r>
+              <w:rPr>
+                <w:sz w:val="24"/>
+                <w:szCs w:val="24"/>
+              </w:rPr>
+              <w:t>Casciello Marco</w:t>
+            </w:r>
           </w:p>
         </w:tc>
       </w:tr>
@@ -8387,6 +9061,13 @@
                 <w:szCs w:val="24"/>
               </w:rPr>
             </w:pPr>
+            <w:r>
+              <w:rPr>
+                <w:sz w:val="24"/>
+                <w:szCs w:val="24"/>
+              </w:rPr>
+              <w:t>Definire ed implementare la struttura di archiviazione, coding del programma di aggiornamento della medesima struttura</w:t>
+            </w:r>
           </w:p>
         </w:tc>
       </w:tr>
@@ -8429,6 +9110,13 @@
                 <w:szCs w:val="24"/>
               </w:rPr>
             </w:pPr>
+            <w:r>
+              <w:rPr>
+                <w:sz w:val="24"/>
+                <w:szCs w:val="24"/>
+              </w:rPr>
+              <w:t>Protocollo MQTT, documentazione DB, schemi di comunicazione</w:t>
+            </w:r>
           </w:p>
         </w:tc>
       </w:tr>
@@ -8471,6 +9159,22 @@
                 <w:szCs w:val="24"/>
               </w:rPr>
             </w:pPr>
+            <w:r>
+              <w:rPr>
+                <w:sz w:val="24"/>
+                <w:szCs w:val="24"/>
+              </w:rPr>
+              <w:t xml:space="preserve">IDE </w:t>
+            </w:r>
+            <w:proofErr w:type="spellStart"/>
+            <w:r>
+              <w:rPr>
+                <w:sz w:val="24"/>
+                <w:szCs w:val="24"/>
+              </w:rPr>
+              <w:t>Thonny</w:t>
+            </w:r>
+            <w:proofErr w:type="spellEnd"/>
           </w:p>
         </w:tc>
       </w:tr>
@@ -8540,7 +9244,6 @@
                 <w:szCs w:val="24"/>
               </w:rPr>
             </w:pPr>
-            <w:proofErr w:type="spellStart"/>
             <w:r>
               <w:rPr>
                 <w:b/>
@@ -8549,7 +9252,6 @@
               </w:rPr>
               <w:t>Deliverable</w:t>
             </w:r>
-            <w:proofErr w:type="spellEnd"/>
           </w:p>
         </w:tc>
         <w:tc>
@@ -8566,7 +9268,6 @@
                 <w:szCs w:val="24"/>
               </w:rPr>
             </w:pPr>
-            <w:proofErr w:type="spellStart"/>
             <w:r>
               <w:rPr>
                 <w:b/>
@@ -8575,7 +9276,6 @@
               </w:rPr>
               <w:t>Milestone</w:t>
             </w:r>
-            <w:proofErr w:type="spellEnd"/>
           </w:p>
         </w:tc>
       </w:tr>
@@ -8592,6 +9292,13 @@
                 <w:szCs w:val="24"/>
               </w:rPr>
             </w:pPr>
+            <w:r>
+              <w:rPr>
+                <w:sz w:val="24"/>
+                <w:szCs w:val="24"/>
+              </w:rPr>
+              <w:t>Definizione struttura del DB</w:t>
+            </w:r>
           </w:p>
         </w:tc>
         <w:tc>
@@ -8606,6 +9313,13 @@
                 <w:szCs w:val="24"/>
               </w:rPr>
             </w:pPr>
+            <w:r>
+              <w:rPr>
+                <w:sz w:val="24"/>
+                <w:szCs w:val="24"/>
+              </w:rPr>
+              <w:t>Casciello Marco</w:t>
+            </w:r>
           </w:p>
         </w:tc>
         <w:tc>
@@ -8649,6 +9363,13 @@
                 <w:szCs w:val="24"/>
               </w:rPr>
             </w:pPr>
+            <w:r>
+              <w:rPr>
+                <w:sz w:val="24"/>
+                <w:szCs w:val="24"/>
+              </w:rPr>
+              <w:t>Implementazione DB</w:t>
+            </w:r>
           </w:p>
         </w:tc>
         <w:tc>
@@ -8663,6 +9384,13 @@
                 <w:szCs w:val="24"/>
               </w:rPr>
             </w:pPr>
+            <w:r>
+              <w:rPr>
+                <w:sz w:val="24"/>
+                <w:szCs w:val="24"/>
+              </w:rPr>
+              <w:t>Casciello Marco</w:t>
+            </w:r>
           </w:p>
         </w:tc>
         <w:tc>
@@ -8677,6 +9405,13 @@
                 <w:szCs w:val="24"/>
               </w:rPr>
             </w:pPr>
+            <w:r>
+              <w:rPr>
+                <w:sz w:val="24"/>
+                <w:szCs w:val="24"/>
+              </w:rPr>
+              <w:t>DB</w:t>
+            </w:r>
           </w:p>
         </w:tc>
         <w:tc>
@@ -8685,11 +9420,19 @@
           </w:tcPr>
           <w:p>
             <w:pPr>
-              <w:rPr>
-                <w:sz w:val="24"/>
-                <w:szCs w:val="24"/>
-              </w:rPr>
-            </w:pPr>
+              <w:jc w:val="center"/>
+              <w:rPr>
+                <w:sz w:val="24"/>
+                <w:szCs w:val="24"/>
+              </w:rPr>
+            </w:pPr>
+            <w:r>
+              <w:rPr>
+                <w:sz w:val="24"/>
+                <w:szCs w:val="24"/>
+              </w:rPr>
+              <w:t>Si</w:t>
+            </w:r>
           </w:p>
         </w:tc>
       </w:tr>
@@ -8706,6 +9449,13 @@
                 <w:szCs w:val="24"/>
               </w:rPr>
             </w:pPr>
+            <w:r>
+              <w:rPr>
+                <w:sz w:val="24"/>
+                <w:szCs w:val="24"/>
+              </w:rPr>
+              <w:t>Coding script di aggiornamento</w:t>
+            </w:r>
           </w:p>
         </w:tc>
         <w:tc>
@@ -8720,6 +9470,84 @@
                 <w:szCs w:val="24"/>
               </w:rPr>
             </w:pPr>
+            <w:r>
+              <w:rPr>
+                <w:sz w:val="24"/>
+                <w:szCs w:val="24"/>
+              </w:rPr>
+              <w:t>Casciello Marco</w:t>
+            </w:r>
+          </w:p>
+        </w:tc>
+        <w:tc>
+          <w:tcPr>
+            <w:tcW w:w="2977" w:type="dxa"/>
+            <w:gridSpan w:val="3"/>
+          </w:tcPr>
+          <w:p>
+            <w:pPr>
+              <w:rPr>
+                <w:sz w:val="24"/>
+                <w:szCs w:val="24"/>
+              </w:rPr>
+            </w:pPr>
+          </w:p>
+        </w:tc>
+        <w:tc>
+          <w:tcPr>
+            <w:tcW w:w="1269" w:type="dxa"/>
+          </w:tcPr>
+          <w:p>
+            <w:pPr>
+              <w:rPr>
+                <w:sz w:val="24"/>
+                <w:szCs w:val="24"/>
+              </w:rPr>
+            </w:pPr>
+          </w:p>
+        </w:tc>
+      </w:tr>
+      <w:tr>
+        <w:tc>
+          <w:tcPr>
+            <w:tcW w:w="2688" w:type="dxa"/>
+            <w:gridSpan w:val="2"/>
+          </w:tcPr>
+          <w:p>
+            <w:pPr>
+              <w:rPr>
+                <w:sz w:val="24"/>
+                <w:szCs w:val="24"/>
+              </w:rPr>
+            </w:pPr>
+            <w:r>
+              <w:rPr>
+                <w:sz w:val="24"/>
+                <w:szCs w:val="24"/>
+              </w:rPr>
+              <w:t>Test</w:t>
+            </w:r>
+          </w:p>
+        </w:tc>
+        <w:tc>
+          <w:tcPr>
+            <w:tcW w:w="2552" w:type="dxa"/>
+            <w:gridSpan w:val="3"/>
+          </w:tcPr>
+          <w:p>
+            <w:pPr>
+              <w:rPr>
+                <w:sz w:val="24"/>
+                <w:szCs w:val="24"/>
+              </w:rPr>
+            </w:pPr>
+            <w:r>
+              <w:rPr>
+                <w:sz w:val="24"/>
+                <w:szCs w:val="24"/>
+              </w:rPr>
+              <w:t>Casciello Marco</w:t>
+            </w:r>
           </w:p>
         </w:tc>
         <w:tc>
@@ -8793,6 +9621,15 @@
         </w:tc>
       </w:tr>
     </w:tbl>
+    <w:p>
+      <w:pPr>
+        <w:ind w:left="142"/>
+        <w:rPr>
+          <w:sz w:val="24"/>
+          <w:szCs w:val="24"/>
+        </w:rPr>
+      </w:pPr>
+    </w:p>
     <w:p>
       <w:pPr>
         <w:ind w:left="142"/>
@@ -8982,6 +9819,13 @@
                 <w:szCs w:val="24"/>
               </w:rPr>
             </w:pPr>
+            <w:r>
+              <w:rPr>
+                <w:sz w:val="24"/>
+                <w:szCs w:val="24"/>
+              </w:rPr>
+              <w:t>Collaudo e fix</w:t>
+            </w:r>
           </w:p>
         </w:tc>
       </w:tr>
@@ -9021,6 +9865,13 @@
                 <w:szCs w:val="24"/>
               </w:rPr>
             </w:pPr>
+            <w:r>
+              <w:rPr>
+                <w:sz w:val="24"/>
+                <w:szCs w:val="24"/>
+              </w:rPr>
+              <w:t>Casciello Marco</w:t>
+            </w:r>
           </w:p>
         </w:tc>
       </w:tr>
@@ -9063,6 +9914,13 @@
                 <w:szCs w:val="24"/>
               </w:rPr>
             </w:pPr>
+            <w:r>
+              <w:rPr>
+                <w:sz w:val="24"/>
+                <w:szCs w:val="24"/>
+              </w:rPr>
+              <w:t>Collaudo di sistema</w:t>
+            </w:r>
           </w:p>
         </w:tc>
       </w:tr>
@@ -9105,6 +9963,22 @@
                 <w:szCs w:val="24"/>
               </w:rPr>
             </w:pPr>
+            <w:r>
+              <w:rPr>
+                <w:sz w:val="24"/>
+                <w:szCs w:val="24"/>
+              </w:rPr>
+              <w:t xml:space="preserve">Schemi DC, comunicazione, </w:t>
+            </w:r>
+            <w:proofErr w:type="spellStart"/>
+            <w:r>
+              <w:rPr>
+                <w:sz w:val="24"/>
+                <w:szCs w:val="24"/>
+              </w:rPr>
+              <w:t>IoTP</w:t>
+            </w:r>
+            <w:proofErr w:type="spellEnd"/>
           </w:p>
         </w:tc>
       </w:tr>
@@ -9147,6 +10021,22 @@
                 <w:szCs w:val="24"/>
               </w:rPr>
             </w:pPr>
+            <w:r>
+              <w:rPr>
+                <w:sz w:val="24"/>
+                <w:szCs w:val="24"/>
+              </w:rPr>
+              <w:t xml:space="preserve">DC, </w:t>
+            </w:r>
+            <w:proofErr w:type="spellStart"/>
+            <w:r>
+              <w:rPr>
+                <w:sz w:val="24"/>
+                <w:szCs w:val="24"/>
+              </w:rPr>
+              <w:t>IoTP</w:t>
+            </w:r>
+            <w:proofErr w:type="spellEnd"/>
           </w:p>
         </w:tc>
       </w:tr>
@@ -9216,7 +10106,6 @@
                 <w:szCs w:val="24"/>
               </w:rPr>
             </w:pPr>
-            <w:proofErr w:type="spellStart"/>
             <w:r>
               <w:rPr>
                 <w:b/>
@@ -9225,7 +10114,6 @@
               </w:rPr>
               <w:t>Deliverable</w:t>
             </w:r>
-            <w:proofErr w:type="spellEnd"/>
           </w:p>
         </w:tc>
         <w:tc>
@@ -9242,7 +10130,6 @@
                 <w:szCs w:val="24"/>
               </w:rPr>
             </w:pPr>
-            <w:proofErr w:type="spellStart"/>
             <w:r>
               <w:rPr>
                 <w:b/>
@@ -9251,7 +10138,6 @@
               </w:rPr>
               <w:t>Milestone</w:t>
             </w:r>
-            <w:proofErr w:type="spellEnd"/>
           </w:p>
         </w:tc>
       </w:tr>
@@ -9268,6 +10154,13 @@
                 <w:szCs w:val="24"/>
               </w:rPr>
             </w:pPr>
+            <w:r>
+              <w:rPr>
+                <w:sz w:val="24"/>
+                <w:szCs w:val="24"/>
+              </w:rPr>
+              <w:t>Collaudo</w:t>
+            </w:r>
           </w:p>
         </w:tc>
         <w:tc>
@@ -9282,6 +10175,13 @@
                 <w:szCs w:val="24"/>
               </w:rPr>
             </w:pPr>
+            <w:r>
+              <w:rPr>
+                <w:sz w:val="24"/>
+                <w:szCs w:val="24"/>
+              </w:rPr>
+              <w:t>Casciello Marco</w:t>
+            </w:r>
           </w:p>
         </w:tc>
         <w:tc>
@@ -9291,11 +10191,26 @@
           </w:tcPr>
           <w:p>
             <w:pPr>
-              <w:rPr>
-                <w:sz w:val="24"/>
-                <w:szCs w:val="24"/>
-              </w:rPr>
-            </w:pPr>
+              <w:jc w:val="both"/>
+              <w:rPr>
+                <w:sz w:val="24"/>
+                <w:szCs w:val="24"/>
+              </w:rPr>
+            </w:pPr>
+            <w:r>
+              <w:rPr>
+                <w:sz w:val="24"/>
+                <w:szCs w:val="24"/>
+              </w:rPr>
+              <w:t>Integrazione</w:t>
+            </w:r>
+            <w:r>
+              <w:rPr>
+                <w:sz w:val="24"/>
+                <w:szCs w:val="24"/>
+              </w:rPr>
+              <w:t xml:space="preserve"> di sistema</w:t>
+            </w:r>
           </w:p>
         </w:tc>
         <w:tc>
@@ -9304,125 +10219,19 @@
           </w:tcPr>
           <w:p>
             <w:pPr>
-              <w:rPr>
-                <w:sz w:val="24"/>
-                <w:szCs w:val="24"/>
-              </w:rPr>
-            </w:pPr>
-          </w:p>
-        </w:tc>
-      </w:tr>
-      <w:tr>
-        <w:tc>
-          <w:tcPr>
-            <w:tcW w:w="2688" w:type="dxa"/>
-            <w:gridSpan w:val="2"/>
-          </w:tcPr>
-          <w:p>
-            <w:pPr>
-              <w:rPr>
-                <w:sz w:val="24"/>
-                <w:szCs w:val="24"/>
-              </w:rPr>
-            </w:pPr>
-          </w:p>
-        </w:tc>
-        <w:tc>
-          <w:tcPr>
-            <w:tcW w:w="2552" w:type="dxa"/>
-            <w:gridSpan w:val="3"/>
-          </w:tcPr>
-          <w:p>
-            <w:pPr>
-              <w:rPr>
-                <w:sz w:val="24"/>
-                <w:szCs w:val="24"/>
-              </w:rPr>
-            </w:pPr>
-          </w:p>
-        </w:tc>
-        <w:tc>
-          <w:tcPr>
-            <w:tcW w:w="2977" w:type="dxa"/>
-            <w:gridSpan w:val="3"/>
-          </w:tcPr>
-          <w:p>
-            <w:pPr>
-              <w:rPr>
-                <w:sz w:val="24"/>
-                <w:szCs w:val="24"/>
-              </w:rPr>
-            </w:pPr>
-          </w:p>
-        </w:tc>
-        <w:tc>
-          <w:tcPr>
-            <w:tcW w:w="1269" w:type="dxa"/>
-          </w:tcPr>
-          <w:p>
-            <w:pPr>
-              <w:rPr>
-                <w:sz w:val="24"/>
-                <w:szCs w:val="24"/>
-              </w:rPr>
-            </w:pPr>
-          </w:p>
-        </w:tc>
-      </w:tr>
-      <w:tr>
-        <w:tc>
-          <w:tcPr>
-            <w:tcW w:w="2688" w:type="dxa"/>
-            <w:gridSpan w:val="2"/>
-          </w:tcPr>
-          <w:p>
-            <w:pPr>
-              <w:rPr>
-                <w:sz w:val="24"/>
-                <w:szCs w:val="24"/>
-              </w:rPr>
-            </w:pPr>
-          </w:p>
-        </w:tc>
-        <w:tc>
-          <w:tcPr>
-            <w:tcW w:w="2552" w:type="dxa"/>
-            <w:gridSpan w:val="3"/>
-          </w:tcPr>
-          <w:p>
-            <w:pPr>
-              <w:rPr>
-                <w:sz w:val="24"/>
-                <w:szCs w:val="24"/>
-              </w:rPr>
-            </w:pPr>
-          </w:p>
-        </w:tc>
-        <w:tc>
-          <w:tcPr>
-            <w:tcW w:w="2977" w:type="dxa"/>
-            <w:gridSpan w:val="3"/>
-          </w:tcPr>
-          <w:p>
-            <w:pPr>
-              <w:rPr>
-                <w:sz w:val="24"/>
-                <w:szCs w:val="24"/>
-              </w:rPr>
-            </w:pPr>
-          </w:p>
-        </w:tc>
-        <w:tc>
-          <w:tcPr>
-            <w:tcW w:w="1269" w:type="dxa"/>
-          </w:tcPr>
-          <w:p>
-            <w:pPr>
-              <w:rPr>
-                <w:sz w:val="24"/>
-                <w:szCs w:val="24"/>
-              </w:rPr>
-            </w:pPr>
+              <w:jc w:val="center"/>
+              <w:rPr>
+                <w:sz w:val="24"/>
+                <w:szCs w:val="24"/>
+              </w:rPr>
+            </w:pPr>
+            <w:r>
+              <w:rPr>
+                <w:sz w:val="24"/>
+                <w:szCs w:val="24"/>
+              </w:rPr>
+              <w:t>Si</w:t>
+            </w:r>
           </w:p>
         </w:tc>
       </w:tr>
@@ -9536,151 +10345,136 @@
     </w:p>
     <w:p>
       <w:pPr>
-        <w:rPr>
-          <w:sz w:val="24"/>
-          <w:szCs w:val="24"/>
-        </w:rPr>
-      </w:pPr>
+        <w:shd w:val="clear" w:color="BFBFBF" w:themeColor="background1" w:themeShade="BF" w:fill="BFBFBF" w:themeFill="background1" w:themeFillShade="BF"/>
+        <w:rPr>
+          <w:sz w:val="24"/>
+          <w:szCs w:val="24"/>
+        </w:rPr>
+      </w:pPr>
+      <w:r>
+        <w:rPr>
+          <w:b/>
+          <w:sz w:val="28"/>
+          <w:szCs w:val="24"/>
+        </w:rPr>
+        <w:lastRenderedPageBreak/>
+        <w:t>8.</w:t>
+      </w:r>
+      <w:r>
+        <w:rPr>
+          <w:b/>
+          <w:sz w:val="28"/>
+          <w:szCs w:val="24"/>
+        </w:rPr>
+        <w:t xml:space="preserve"> </w:t>
+      </w:r>
+      <w:r>
+        <w:rPr>
+          <w:b/>
+          <w:sz w:val="28"/>
+          <w:szCs w:val="24"/>
+        </w:rPr>
+        <w:t xml:space="preserve"> STIME</w:t>
+      </w:r>
     </w:p>
     <w:p>
       <w:pPr>
-        <w:rPr>
-          <w:sz w:val="24"/>
-          <w:szCs w:val="24"/>
-        </w:rPr>
-      </w:pPr>
+        <w:shd w:val="clear" w:color="BFBFBF" w:themeColor="background1" w:themeShade="BF" w:fill="BFBFBF" w:themeFill="background1" w:themeFillShade="BF"/>
+        <w:ind w:left="142"/>
+        <w:rPr>
+          <w:sz w:val="24"/>
+          <w:szCs w:val="24"/>
+        </w:rPr>
+      </w:pPr>
+      <w:r>
+        <w:rPr>
+          <w:b/>
+          <w:sz w:val="28"/>
+          <w:szCs w:val="24"/>
+        </w:rPr>
+        <w:t>8</w:t>
+      </w:r>
+      <w:r>
+        <w:rPr>
+          <w:b/>
+          <w:sz w:val="28"/>
+          <w:szCs w:val="24"/>
+        </w:rPr>
+        <w:t>.</w:t>
+      </w:r>
+      <w:r>
+        <w:rPr>
+          <w:b/>
+          <w:sz w:val="28"/>
+          <w:szCs w:val="24"/>
+        </w:rPr>
+        <w:t>1.</w:t>
+      </w:r>
+      <w:r>
+        <w:rPr>
+          <w:b/>
+          <w:sz w:val="28"/>
+          <w:szCs w:val="24"/>
+        </w:rPr>
+        <w:t xml:space="preserve"> </w:t>
+      </w:r>
+      <w:r>
+        <w:rPr>
+          <w:b/>
+          <w:sz w:val="28"/>
+          <w:szCs w:val="24"/>
+        </w:rPr>
+        <w:t xml:space="preserve"> TE</w:t>
+      </w:r>
+      <w:r>
+        <w:rPr>
+          <w:b/>
+          <w:sz w:val="28"/>
+          <w:szCs w:val="24"/>
+        </w:rPr>
+        <w:t>MPI: CPM</w:t>
+      </w:r>
     </w:p>
     <w:p>
       <w:pPr>
-        <w:shd w:val="clear" w:color="BFBFBF" w:themeColor="background1" w:themeShade="BF" w:fill="BFBFBF" w:themeFill="background1" w:themeFillShade="BF"/>
-        <w:rPr>
-          <w:sz w:val="24"/>
-          <w:szCs w:val="24"/>
+        <w:ind w:left="142"/>
+        <w:rPr>
+          <w:sz w:val="24"/>
+          <w:szCs w:val="24"/>
+          <w:u w:val="single"/>
         </w:rPr>
       </w:pPr>
       <w:r>
         <w:rPr>
           <w:b/>
-          <w:sz w:val="28"/>
-          <w:szCs w:val="24"/>
-        </w:rPr>
-        <w:t>8.</w:t>
-      </w:r>
-      <w:r>
-        <w:rPr>
-          <w:b/>
-          <w:sz w:val="28"/>
-          <w:szCs w:val="24"/>
-        </w:rPr>
-        <w:t xml:space="preserve"> </w:t>
-      </w:r>
-      <w:r>
-        <w:rPr>
-          <w:b/>
-          <w:sz w:val="28"/>
-          <w:szCs w:val="24"/>
-        </w:rPr>
-        <w:t xml:space="preserve"> STIME</w:t>
+          <w:sz w:val="24"/>
+          <w:szCs w:val="24"/>
+          <w:u w:val="single"/>
+        </w:rPr>
+        <w:t>Vincolo:</w:t>
+      </w:r>
+      <w:r>
+        <w:rPr>
+          <w:sz w:val="24"/>
+          <w:szCs w:val="24"/>
+          <w:u w:val="single"/>
+        </w:rPr>
+        <w:t xml:space="preserve"> uso ore laboratoriali</w:t>
       </w:r>
     </w:p>
     <w:p>
       <w:pPr>
-        <w:shd w:val="clear" w:color="BFBFBF" w:themeColor="background1" w:themeShade="BF" w:fill="BFBFBF" w:themeFill="background1" w:themeFillShade="BF"/>
         <w:ind w:left="142"/>
         <w:rPr>
           <w:sz w:val="24"/>
           <w:szCs w:val="24"/>
         </w:rPr>
       </w:pPr>
-      <w:r>
-        <w:rPr>
-          <w:b/>
-          <w:sz w:val="28"/>
-          <w:szCs w:val="24"/>
-        </w:rPr>
-        <w:t>8</w:t>
-      </w:r>
-      <w:r>
-        <w:rPr>
-          <w:b/>
-          <w:sz w:val="28"/>
-          <w:szCs w:val="24"/>
-        </w:rPr>
-        <w:t>.</w:t>
-      </w:r>
-      <w:r>
-        <w:rPr>
-          <w:b/>
-          <w:sz w:val="28"/>
-          <w:szCs w:val="24"/>
-        </w:rPr>
-        <w:t>1.</w:t>
-      </w:r>
-      <w:r>
-        <w:rPr>
-          <w:b/>
-          <w:sz w:val="28"/>
-          <w:szCs w:val="24"/>
-        </w:rPr>
-        <w:t xml:space="preserve"> </w:t>
-      </w:r>
-      <w:r>
-        <w:rPr>
-          <w:b/>
-          <w:sz w:val="28"/>
-          <w:szCs w:val="24"/>
-        </w:rPr>
-        <w:t xml:space="preserve"> TE</w:t>
-      </w:r>
-      <w:r>
-        <w:rPr>
-          <w:b/>
-          <w:sz w:val="28"/>
-          <w:szCs w:val="24"/>
-        </w:rPr>
-        <w:t>MPI: CPM</w:t>
-      </w:r>
     </w:p>
     <w:p>
       <w:pPr>
         <w:ind w:left="142"/>
         <w:rPr>
-          <w:sz w:val="24"/>
-          <w:szCs w:val="24"/>
-          <w:u w:val="single"/>
-        </w:rPr>
-      </w:pPr>
-      <w:r>
-        <w:rPr>
-          <w:b/>
-          <w:sz w:val="24"/>
-          <w:szCs w:val="24"/>
-          <w:u w:val="single"/>
-        </w:rPr>
-        <w:t>Vincolo:</w:t>
-      </w:r>
-      <w:r>
-        <w:rPr>
-          <w:sz w:val="24"/>
-          <w:szCs w:val="24"/>
-          <w:u w:val="single"/>
-        </w:rPr>
-        <w:t xml:space="preserve"> uso ore laboratoriali</w:t>
-      </w:r>
-    </w:p>
-    <w:p>
-      <w:pPr>
-        <w:ind w:left="142"/>
-        <w:rPr>
-          <w:sz w:val="24"/>
-          <w:szCs w:val="24"/>
-        </w:rPr>
-      </w:pPr>
-    </w:p>
-    <w:p>
-      <w:pPr>
-        <w:ind w:left="142"/>
-        <w:rPr>
           <w:noProof/>
           <w:sz w:val="24"/>
           <w:szCs w:val="24"/>
@@ -9689,11 +10483,12 @@
       </w:pPr>
       <w:r>
         <w:rPr>
+          <w:noProof/>
           <w:sz w:val="24"/>
           <w:szCs w:val="24"/>
         </w:rPr>
         <w:drawing>
-          <wp:anchor distT="0" distB="0" distL="114300" distR="114300" simplePos="0" relativeHeight="251661312" behindDoc="1" locked="0" layoutInCell="1" allowOverlap="1" wp14:anchorId="5F47DBC2" wp14:editId="62C6832F">
+          <wp:anchor distT="0" distB="0" distL="114300" distR="114300" simplePos="0" relativeHeight="251661312" behindDoc="1" locked="0" layoutInCell="1" allowOverlap="1" wp14:anchorId="1D668D29" wp14:editId="02421858">
             <wp:simplePos x="0" y="0"/>
             <wp:positionH relativeFrom="column">
               <wp:posOffset>954888</wp:posOffset>
@@ -9716,7 +10511,7 @@
                     <pic:cNvPicPr/>
                   </pic:nvPicPr>
                   <pic:blipFill>
-                    <a:blip r:embed="rId9">
+                    <a:blip r:embed="rId10">
                       <a:extLst>
                         <a:ext uri="{28A0092B-C50C-407E-A947-70E740481C1C}">
                           <a14:useLocalDpi xmlns:a14="http://schemas.microsoft.com/office/drawing/2010/main" val="0"/>
@@ -10430,7 +11225,6 @@
     </w:tbl>
     <w:p>
       <w:pPr>
-        <w:ind w:left="142"/>
         <w:rPr>
           <w:sz w:val="24"/>
           <w:szCs w:val="24"/>
@@ -11155,6 +11949,7 @@
           <w:sz w:val="24"/>
           <w:szCs w:val="24"/>
         </w:rPr>
+        <w:lastRenderedPageBreak/>
         <w:t>Percorso critico:</w:t>
       </w:r>
     </w:p>
@@ -11523,6 +12318,57 @@
       </w:tr>
     </w:tbl>
     <w:p/>
+    <w:p/>
+    <w:p>
+      <w:pPr>
+        <w:ind w:left="142"/>
+      </w:pPr>
+      <w:r>
+        <w:t>Diagramma di GANTT:</w:t>
+      </w:r>
+    </w:p>
+    <w:p>
+      <w:pPr>
+        <w:ind w:left="142"/>
+      </w:pPr>
+      <w:r>
+        <w:drawing>
+          <wp:inline distT="0" distB="0" distL="0" distR="0" wp14:anchorId="44BEBACA" wp14:editId="2CE8BEB3">
+            <wp:extent cx="6040120" cy="1110510"/>
+            <wp:effectExtent l="0" t="0" r="0" b="0"/>
+            <wp:docPr id="1571656970" name="Immagine 1"/>
+            <wp:cNvGraphicFramePr>
+              <a:graphicFrameLocks xmlns:a="http://schemas.openxmlformats.org/drawingml/2006/main" noChangeAspect="1"/>
+            </wp:cNvGraphicFramePr>
+            <a:graphic xmlns:a="http://schemas.openxmlformats.org/drawingml/2006/main">
+              <a:graphicData uri="http://schemas.openxmlformats.org/drawingml/2006/picture">
+                <pic:pic xmlns:pic="http://schemas.openxmlformats.org/drawingml/2006/picture">
+                  <pic:nvPicPr>
+                    <pic:cNvPr id="1571656970" name=""/>
+                    <pic:cNvPicPr/>
+                  </pic:nvPicPr>
+                  <pic:blipFill>
+                    <a:blip r:embed="rId11"/>
+                    <a:stretch>
+                      <a:fillRect/>
+                    </a:stretch>
+                  </pic:blipFill>
+                  <pic:spPr>
+                    <a:xfrm>
+                      <a:off x="0" y="0"/>
+                      <a:ext cx="6080856" cy="1118000"/>
+                    </a:xfrm>
+                    <a:prstGeom prst="rect">
+                      <a:avLst/>
+                    </a:prstGeom>
+                  </pic:spPr>
+                </pic:pic>
+              </a:graphicData>
+            </a:graphic>
+          </wp:inline>
+        </w:drawing>
+      </w:r>
+    </w:p>
     <w:p/>
     <w:p>
       <w:pPr>
@@ -11689,7 +12535,6 @@
           <w:sz w:val="28"/>
           <w:szCs w:val="24"/>
         </w:rPr>
-        <w:lastRenderedPageBreak/>
         <w:t>9.</w:t>
       </w:r>
       <w:r>
@@ -12833,17 +13678,8 @@
                 <w:sz w:val="24"/>
                 <w:szCs w:val="24"/>
               </w:rPr>
-              <w:t xml:space="preserve">Collaudo e </w:t>
-            </w:r>
-            <w:proofErr w:type="spellStart"/>
-            <w:r>
-              <w:rPr>
-                <w:sz w:val="24"/>
-                <w:szCs w:val="24"/>
-              </w:rPr>
-              <w:t>fix</w:t>
-            </w:r>
-            <w:proofErr w:type="spellEnd"/>
+              <w:t>Collaudo e fix</w:t>
+            </w:r>
           </w:p>
         </w:tc>
         <w:tc>
@@ -12892,7 +13728,7 @@
     </w:tbl>
     <w:p/>
     <w:sectPr>
-      <w:footerReference w:type="default" r:id="rId10"/>
+      <w:footerReference w:type="default" r:id="rId12"/>
       <w:pgSz w:w="11906" w:h="16838"/>
       <w:pgMar w:top="1417" w:right="1134" w:bottom="1134" w:left="1134" w:header="708" w:footer="708" w:gutter="0"/>
       <w:cols w:space="708"/>
@@ -12903,7 +13739,7 @@
 </file>
 
 <file path=word/endnotes.xml><?xml version="1.0" encoding="utf-8"?>
-<w:endnotes xmlns:wpc="http://schemas.microsoft.com/office/word/2010/wordprocessingCanvas" xmlns:cx="http://schemas.microsoft.com/office/drawing/2014/chartex" xmlns:mc="http://schemas.openxmlformats.org/markup-compatibility/2006" xmlns:o="urn:schemas-microsoft-com:office:office" xmlns:r="http://schemas.openxmlformats.org/officeDocument/2006/relationships" xmlns:m="http://schemas.openxmlformats.org/officeDocument/2006/math" xmlns:v="urn:schemas-microsoft-com:vml" xmlns:wp14="http://schemas.microsoft.com/office/word/2010/wordprocessingDrawing" xmlns:wp="http://schemas.openxmlformats.org/drawingml/2006/wordprocessingDrawing" xmlns:w10="urn:schemas-microsoft-com:office:word" xmlns:w="http://schemas.openxmlformats.org/wordprocessingml/2006/main" xmlns:w14="http://schemas.microsoft.com/office/word/2010/wordml" xmlns:w15="http://schemas.microsoft.com/office/word/2012/wordml" xmlns:w16se="http://schemas.microsoft.com/office/word/2015/wordml/symex" xmlns:wpg="http://schemas.microsoft.com/office/word/2010/wordprocessingGroup" xmlns:wpi="http://schemas.microsoft.com/office/word/2010/wordprocessingInk" xmlns:wne="http://schemas.microsoft.com/office/word/2006/wordml" xmlns:wps="http://schemas.microsoft.com/office/word/2010/wordprocessingShape" mc:Ignorable="w14 w15 w16se wp14">
+<w:endnotes xmlns:wpc="http://schemas.microsoft.com/office/word/2010/wordprocessingCanvas" xmlns:cx="http://schemas.microsoft.com/office/drawing/2014/chartex" xmlns:cx1="http://schemas.microsoft.com/office/drawing/2015/9/8/chartex" xmlns:cx2="http://schemas.microsoft.com/office/drawing/2015/10/21/chartex" xmlns:cx3="http://schemas.microsoft.com/office/drawing/2016/5/9/chartex" xmlns:cx4="http://schemas.microsoft.com/office/drawing/2016/5/10/chartex" xmlns:cx5="http://schemas.microsoft.com/office/drawing/2016/5/11/chartex" xmlns:cx6="http://schemas.microsoft.com/office/drawing/2016/5/12/chartex" xmlns:cx7="http://schemas.microsoft.com/office/drawing/2016/5/13/chartex" xmlns:cx8="http://schemas.microsoft.com/office/drawing/2016/5/14/chartex" xmlns:mc="http://schemas.openxmlformats.org/markup-compatibility/2006" xmlns:aink="http://schemas.microsoft.com/office/drawing/2016/ink" xmlns:am3d="http://schemas.microsoft.com/office/drawing/2017/model3d" xmlns:o="urn:schemas-microsoft-com:office:office" xmlns:oel="http://schemas.microsoft.com/office/2019/extlst" xmlns:r="http://schemas.openxmlformats.org/officeDocument/2006/relationships" xmlns:m="http://schemas.openxmlformats.org/officeDocument/2006/math" xmlns:v="urn:schemas-microsoft-com:vml" xmlns:wp14="http://schemas.microsoft.com/office/word/2010/wordprocessingDrawing" xmlns:wp="http://schemas.openxmlformats.org/drawingml/2006/wordprocessingDrawing" xmlns:w10="urn:schemas-microsoft-com:office:word" xmlns:w="http://schemas.openxmlformats.org/wordprocessingml/2006/main" xmlns:w14="http://schemas.microsoft.com/office/word/2010/wordml" xmlns:w15="http://schemas.microsoft.com/office/word/2012/wordml" xmlns:w16cex="http://schemas.microsoft.com/office/word/2018/wordml/cex" xmlns:w16cid="http://schemas.microsoft.com/office/word/2016/wordml/cid" xmlns:w16="http://schemas.microsoft.com/office/word/2018/wordml" xmlns:w16du="http://schemas.microsoft.com/office/word/2023/wordml/word16du" xmlns:w16sdtdh="http://schemas.microsoft.com/office/word/2020/wordml/sdtdatahash" xmlns:w16sdtfl="http://schemas.microsoft.com/office/word/2024/wordml/sdtformatlock" xmlns:w16se="http://schemas.microsoft.com/office/word/2015/wordml/symex" xmlns:wpg="http://schemas.microsoft.com/office/word/2010/wordprocessingGroup" xmlns:wpi="http://schemas.microsoft.com/office/word/2010/wordprocessingInk" xmlns:wne="http://schemas.microsoft.com/office/word/2006/wordml" xmlns:wps="http://schemas.microsoft.com/office/word/2010/wordprocessingShape" mc:Ignorable="w14 w15 w16se w16cid w16 w16cex w16sdtdh w16sdtfl w16du wp14">
   <w:endnote w:type="separator" w:id="-1">
     <w:p>
       <w:pPr>
@@ -12928,7 +13764,7 @@
 </file>
 
 <file path=word/footer1.xml><?xml version="1.0" encoding="utf-8"?>
-<w:ftr xmlns:wpc="http://schemas.microsoft.com/office/word/2010/wordprocessingCanvas" xmlns:cx="http://schemas.microsoft.com/office/drawing/2014/chartex" xmlns:mc="http://schemas.openxmlformats.org/markup-compatibility/2006" xmlns:o="urn:schemas-microsoft-com:office:office" xmlns:r="http://schemas.openxmlformats.org/officeDocument/2006/relationships" xmlns:m="http://schemas.openxmlformats.org/officeDocument/2006/math" xmlns:v="urn:schemas-microsoft-com:vml" xmlns:wp14="http://schemas.microsoft.com/office/word/2010/wordprocessingDrawing" xmlns:wp="http://schemas.openxmlformats.org/drawingml/2006/wordprocessingDrawing" xmlns:w10="urn:schemas-microsoft-com:office:word" xmlns:w="http://schemas.openxmlformats.org/wordprocessingml/2006/main" xmlns:w14="http://schemas.microsoft.com/office/word/2010/wordml" xmlns:w15="http://schemas.microsoft.com/office/word/2012/wordml" xmlns:w16se="http://schemas.microsoft.com/office/word/2015/wordml/symex" xmlns:wpg="http://schemas.microsoft.com/office/word/2010/wordprocessingGroup" xmlns:wpi="http://schemas.microsoft.com/office/word/2010/wordprocessingInk" xmlns:wne="http://schemas.microsoft.com/office/word/2006/wordml" xmlns:wps="http://schemas.microsoft.com/office/word/2010/wordprocessingShape" mc:Ignorable="w14 w15 w16se wp14">
+<w:ftr xmlns:wpc="http://schemas.microsoft.com/office/word/2010/wordprocessingCanvas" xmlns:cx="http://schemas.microsoft.com/office/drawing/2014/chartex" xmlns:cx1="http://schemas.microsoft.com/office/drawing/2015/9/8/chartex" xmlns:cx2="http://schemas.microsoft.com/office/drawing/2015/10/21/chartex" xmlns:cx3="http://schemas.microsoft.com/office/drawing/2016/5/9/chartex" xmlns:cx4="http://schemas.microsoft.com/office/drawing/2016/5/10/chartex" xmlns:cx5="http://schemas.microsoft.com/office/drawing/2016/5/11/chartex" xmlns:cx6="http://schemas.microsoft.com/office/drawing/2016/5/12/chartex" xmlns:cx7="http://schemas.microsoft.com/office/drawing/2016/5/13/chartex" xmlns:cx8="http://schemas.microsoft.com/office/drawing/2016/5/14/chartex" xmlns:mc="http://schemas.openxmlformats.org/markup-compatibility/2006" xmlns:aink="http://schemas.microsoft.com/office/drawing/2016/ink" xmlns:am3d="http://schemas.microsoft.com/office/drawing/2017/model3d" xmlns:o="urn:schemas-microsoft-com:office:office" xmlns:oel="http://schemas.microsoft.com/office/2019/extlst" xmlns:r="http://schemas.openxmlformats.org/officeDocument/2006/relationships" xmlns:m="http://schemas.openxmlformats.org/officeDocument/2006/math" xmlns:v="urn:schemas-microsoft-com:vml" xmlns:wp14="http://schemas.microsoft.com/office/word/2010/wordprocessingDrawing" xmlns:wp="http://schemas.openxmlformats.org/drawingml/2006/wordprocessingDrawing" xmlns:w10="urn:schemas-microsoft-com:office:word" xmlns:w="http://schemas.openxmlformats.org/wordprocessingml/2006/main" xmlns:w14="http://schemas.microsoft.com/office/word/2010/wordml" xmlns:w15="http://schemas.microsoft.com/office/word/2012/wordml" xmlns:w16cex="http://schemas.microsoft.com/office/word/2018/wordml/cex" xmlns:w16cid="http://schemas.microsoft.com/office/word/2016/wordml/cid" xmlns:w16="http://schemas.microsoft.com/office/word/2018/wordml" xmlns:w16du="http://schemas.microsoft.com/office/word/2023/wordml/word16du" xmlns:w16sdtdh="http://schemas.microsoft.com/office/word/2020/wordml/sdtdatahash" xmlns:w16sdtfl="http://schemas.microsoft.com/office/word/2024/wordml/sdtformatlock" xmlns:w16se="http://schemas.microsoft.com/office/word/2015/wordml/symex" xmlns:wpg="http://schemas.microsoft.com/office/word/2010/wordprocessingGroup" xmlns:wpi="http://schemas.microsoft.com/office/word/2010/wordprocessingInk" xmlns:wne="http://schemas.microsoft.com/office/word/2006/wordml" xmlns:wps="http://schemas.microsoft.com/office/word/2010/wordprocessingShape" mc:Ignorable="w14 w15 w16se w16cid w16 w16cex w16sdtdh w16sdtfl w16du wp14">
   <w:p>
     <w:pPr>
       <w:pStyle w:val="Pidipagina"/>
@@ -12941,7 +13777,7 @@
       <mc:AlternateContent>
         <mc:Choice Requires="wps">
           <w:drawing>
-            <wp:anchor distT="0" distB="0" distL="0" distR="0" simplePos="0" relativeHeight="251659264" behindDoc="0" locked="0" layoutInCell="1" allowOverlap="1" wp14:anchorId="1257BD0A" wp14:editId="4AFBDAC2">
+            <wp:anchor distT="0" distB="0" distL="0" distR="0" simplePos="0" relativeHeight="251659264" behindDoc="0" locked="0" layoutInCell="1" allowOverlap="1" wp14:anchorId="4644D4F6" wp14:editId="59AACCD0">
               <wp:simplePos x="0" y="0"/>
               <wp:positionH relativeFrom="rightMargin">
                 <wp:posOffset>-22860</wp:posOffset>
@@ -13064,7 +13900,7 @@
         </mc:Choice>
         <mc:Fallback>
           <w:pict>
-            <v:rect w14:anchorId="1257BD0A" id="Rettangolo 40" o:spid="_x0000_s1026" style="position:absolute;margin-left:-1.8pt;margin-top:15.75pt;width:36pt;height:25.2pt;z-index:251659264;visibility:visible;mso-wrap-style:square;mso-width-percent:0;mso-height-percent:0;mso-wrap-distance-left:0;mso-wrap-distance-top:0;mso-wrap-distance-right:0;mso-wrap-distance-bottom:0;mso-position-horizontal:absolute;mso-position-horizontal-relative:right-margin-area;mso-position-vertical:absolute;mso-position-vertical-relative:bottom-margin-area;mso-width-percent:0;mso-height-percent:0;mso-width-relative:margin;mso-height-relative:margin;v-text-anchor:bottom" o:gfxdata="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" fillcolor="black [3213]" stroked="f" strokeweight="3pt">
+            <v:rect w14:anchorId="4644D4F6" id="Rettangolo 40" o:spid="_x0000_s1026" style="position:absolute;margin-left:-1.8pt;margin-top:15.75pt;width:36pt;height:25.2pt;z-index:251659264;visibility:visible;mso-wrap-style:square;mso-width-percent:0;mso-height-percent:0;mso-wrap-distance-left:0;mso-wrap-distance-top:0;mso-wrap-distance-right:0;mso-wrap-distance-bottom:0;mso-position-horizontal:absolute;mso-position-horizontal-relative:right-margin-area;mso-position-vertical:absolute;mso-position-vertical-relative:bottom-margin-area;mso-width-percent:0;mso-height-percent:0;mso-width-relative:margin;mso-height-relative:margin;v-text-anchor:bottom" o:gfxdata="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" fillcolor="black [3213]" stroked="f" strokeweight="3pt">
               <v:textbox>
                 <w:txbxContent>
                   <w:p>
@@ -13135,7 +13971,7 @@
       <mc:AlternateContent>
         <mc:Choice Requires="wpg">
           <w:drawing>
-            <wp:anchor distT="0" distB="0" distL="0" distR="0" simplePos="0" relativeHeight="251660288" behindDoc="0" locked="0" layoutInCell="1" allowOverlap="1" wp14:anchorId="7B24A1CF" wp14:editId="476086F9">
+            <wp:anchor distT="0" distB="0" distL="0" distR="0" simplePos="0" relativeHeight="251660288" behindDoc="0" locked="0" layoutInCell="1" allowOverlap="1" wp14:anchorId="0880338A" wp14:editId="3945DECB">
               <wp:simplePos x="0" y="0"/>
               <wp:positionH relativeFrom="margin">
                 <wp:posOffset>-22245</wp:posOffset>
@@ -13262,7 +14098,13 @@
                                   <w:rPr>
                                     <w:color w:val="7F7F7F" w:themeColor="text1" w:themeTint="80"/>
                                   </w:rPr>
-                                  <w:t>Piano di Project Management – Rev.2</w:t>
+                                  <w:t>Piano di Project Management – Rev.</w:t>
+                                </w:r>
+                                <w:r>
+                                  <w:rPr>
+                                    <w:color w:val="7F7F7F" w:themeColor="text1" w:themeTint="80"/>
+                                  </w:rPr>
+                                  <w:t>3</w:t>
                                 </w:r>
                               </w:p>
                             </w:sdtContent>
@@ -13298,7 +14140,7 @@
         </mc:Choice>
         <mc:Fallback>
           <w:pict>
-            <v:group w14:anchorId="7B24A1CF" id="Gruppo 37" o:spid="_x0000_s1027" style="position:absolute;margin-left:-1.75pt;margin-top:15.8pt;width:468pt;height:25.2pt;z-index:251660288;mso-width-percent:1000;mso-wrap-distance-left:0;mso-wrap-distance-right:0;mso-position-horizontal-relative:margin;mso-position-vertical-relative:bottom-margin-area;mso-width-percent:1000;mso-width-relative:margin;mso-height-relative:margin" coordsize="59626,3238" o:gfxdata="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">
+            <v:group w14:anchorId="0880338A" id="Gruppo 37" o:spid="_x0000_s1027" style="position:absolute;margin-left:-1.75pt;margin-top:15.8pt;width:468pt;height:25.2pt;z-index:251660288;mso-width-percent:1000;mso-wrap-distance-left:0;mso-wrap-distance-right:0;mso-position-horizontal-relative:margin;mso-position-vertical-relative:bottom-margin-area;mso-width-percent:1000;mso-width-relative:margin;mso-height-relative:margin" coordsize="59626,3238" o:gfxdata="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">
               <v:rect id="Rettangolo 38" o:spid="_x0000_s1028" style="position:absolute;left:190;width:59436;height:188;visibility:visible;mso-wrap-style:square;v-text-anchor:middle" o:gfxdata="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" fillcolor="black [3213]" stroked="f" strokeweight="1pt"/>
               <v:shapetype id="_x0000_t202" coordsize="21600,21600" o:spt="202" path="m,l,21600r21600,l21600,xe">
                 <v:stroke joinstyle="miter"/>
@@ -13335,7 +14177,13 @@
                             <w:rPr>
                               <w:color w:val="7F7F7F" w:themeColor="text1" w:themeTint="80"/>
                             </w:rPr>
-                            <w:t>Piano di Project Management – Rev.2</w:t>
+                            <w:t>Piano di Project Management – Rev.</w:t>
+                          </w:r>
+                          <w:r>
+                            <w:rPr>
+                              <w:color w:val="7F7F7F" w:themeColor="text1" w:themeTint="80"/>
+                            </w:rPr>
+                            <w:t>3</w:t>
                           </w:r>
                         </w:p>
                       </w:sdtContent>
@@ -13362,7 +14210,7 @@
 </file>
 
 <file path=word/footnotes.xml><?xml version="1.0" encoding="utf-8"?>
-<w:footnotes xmlns:wpc="http://schemas.microsoft.com/office/word/2010/wordprocessingCanvas" xmlns:cx="http://schemas.microsoft.com/office/drawing/2014/chartex" xmlns:mc="http://schemas.openxmlformats.org/markup-compatibility/2006" xmlns:o="urn:schemas-microsoft-com:office:office" xmlns:r="http://schemas.openxmlformats.org/officeDocument/2006/relationships" xmlns:m="http://schemas.openxmlformats.org/officeDocument/2006/math" xmlns:v="urn:schemas-microsoft-com:vml" xmlns:wp14="http://schemas.microsoft.com/office/word/2010/wordprocessingDrawing" xmlns:wp="http://schemas.openxmlformats.org/drawingml/2006/wordprocessingDrawing" xmlns:w10="urn:schemas-microsoft-com:office:word" xmlns:w="http://schemas.openxmlformats.org/wordprocessingml/2006/main" xmlns:w14="http://schemas.microsoft.com/office/word/2010/wordml" xmlns:w15="http://schemas.microsoft.com/office/word/2012/wordml" xmlns:w16se="http://schemas.microsoft.com/office/word/2015/wordml/symex" xmlns:wpg="http://schemas.microsoft.com/office/word/2010/wordprocessingGroup" xmlns:wpi="http://schemas.microsoft.com/office/word/2010/wordprocessingInk" xmlns:wne="http://schemas.microsoft.com/office/word/2006/wordml" xmlns:wps="http://schemas.microsoft.com/office/word/2010/wordprocessingShape" mc:Ignorable="w14 w15 w16se wp14">
+<w:footnotes xmlns:wpc="http://schemas.microsoft.com/office/word/2010/wordprocessingCanvas" xmlns:cx="http://schemas.microsoft.com/office/drawing/2014/chartex" xmlns:cx1="http://schemas.microsoft.com/office/drawing/2015/9/8/chartex" xmlns:cx2="http://schemas.microsoft.com/office/drawing/2015/10/21/chartex" xmlns:cx3="http://schemas.microsoft.com/office/drawing/2016/5/9/chartex" xmlns:cx4="http://schemas.microsoft.com/office/drawing/2016/5/10/chartex" xmlns:cx5="http://schemas.microsoft.com/office/drawing/2016/5/11/chartex" xmlns:cx6="http://schemas.microsoft.com/office/drawing/2016/5/12/chartex" xmlns:cx7="http://schemas.microsoft.com/office/drawing/2016/5/13/chartex" xmlns:cx8="http://schemas.microsoft.com/office/drawing/2016/5/14/chartex" xmlns:mc="http://schemas.openxmlformats.org/markup-compatibility/2006" xmlns:aink="http://schemas.microsoft.com/office/drawing/2016/ink" xmlns:am3d="http://schemas.microsoft.com/office/drawing/2017/model3d" xmlns:o="urn:schemas-microsoft-com:office:office" xmlns:oel="http://schemas.microsoft.com/office/2019/extlst" xmlns:r="http://schemas.openxmlformats.org/officeDocument/2006/relationships" xmlns:m="http://schemas.openxmlformats.org/officeDocument/2006/math" xmlns:v="urn:schemas-microsoft-com:vml" xmlns:wp14="http://schemas.microsoft.com/office/word/2010/wordprocessingDrawing" xmlns:wp="http://schemas.openxmlformats.org/drawingml/2006/wordprocessingDrawing" xmlns:w10="urn:schemas-microsoft-com:office:word" xmlns:w="http://schemas.openxmlformats.org/wordprocessingml/2006/main" xmlns:w14="http://schemas.microsoft.com/office/word/2010/wordml" xmlns:w15="http://schemas.microsoft.com/office/word/2012/wordml" xmlns:w16cex="http://schemas.microsoft.com/office/word/2018/wordml/cex" xmlns:w16cid="http://schemas.microsoft.com/office/word/2016/wordml/cid" xmlns:w16="http://schemas.microsoft.com/office/word/2018/wordml" xmlns:w16du="http://schemas.microsoft.com/office/word/2023/wordml/word16du" xmlns:w16sdtdh="http://schemas.microsoft.com/office/word/2020/wordml/sdtdatahash" xmlns:w16sdtfl="http://schemas.microsoft.com/office/word/2024/wordml/sdtformatlock" xmlns:w16se="http://schemas.microsoft.com/office/word/2015/wordml/symex" xmlns:wpg="http://schemas.microsoft.com/office/word/2010/wordprocessingGroup" xmlns:wpi="http://schemas.microsoft.com/office/word/2010/wordprocessingInk" xmlns:wne="http://schemas.microsoft.com/office/word/2006/wordml" xmlns:wps="http://schemas.microsoft.com/office/word/2010/wordprocessingShape" mc:Ignorable="w14 w15 w16se w16cid w16 w16cex w16sdtdh w16sdtfl w16du wp14">
   <w:footnote w:type="separator" w:id="-1">
     <w:p>
       <w:pPr>
@@ -13387,7 +14235,7 @@
 </file>
 
 <file path=word/numbering.xml><?xml version="1.0" encoding="utf-8"?>
-<w:numbering xmlns:wpc="http://schemas.microsoft.com/office/word/2010/wordprocessingCanvas" xmlns:cx="http://schemas.microsoft.com/office/drawing/2014/chartex" xmlns:mc="http://schemas.openxmlformats.org/markup-compatibility/2006" xmlns:o="urn:schemas-microsoft-com:office:office" xmlns:r="http://schemas.openxmlformats.org/officeDocument/2006/relationships" xmlns:m="http://schemas.openxmlformats.org/officeDocument/2006/math" xmlns:v="urn:schemas-microsoft-com:vml" xmlns:wp14="http://schemas.microsoft.com/office/word/2010/wordprocessingDrawing" xmlns:wp="http://schemas.openxmlformats.org/drawingml/2006/wordprocessingDrawing" xmlns:w10="urn:schemas-microsoft-com:office:word" xmlns:w="http://schemas.openxmlformats.org/wordprocessingml/2006/main" xmlns:w14="http://schemas.microsoft.com/office/word/2010/wordml" xmlns:w15="http://schemas.microsoft.com/office/word/2012/wordml" xmlns:w16se="http://schemas.microsoft.com/office/word/2015/wordml/symex" xmlns:wpg="http://schemas.microsoft.com/office/word/2010/wordprocessingGroup" xmlns:wpi="http://schemas.microsoft.com/office/word/2010/wordprocessingInk" xmlns:wne="http://schemas.microsoft.com/office/word/2006/wordml" xmlns:wps="http://schemas.microsoft.com/office/word/2010/wordprocessingShape" mc:Ignorable="w14 w15 w16se wp14">
+<w:numbering xmlns:wpc="http://schemas.microsoft.com/office/word/2010/wordprocessingCanvas" xmlns:cx="http://schemas.microsoft.com/office/drawing/2014/chartex" xmlns:cx1="http://schemas.microsoft.com/office/drawing/2015/9/8/chartex" xmlns:cx2="http://schemas.microsoft.com/office/drawing/2015/10/21/chartex" xmlns:cx3="http://schemas.microsoft.com/office/drawing/2016/5/9/chartex" xmlns:cx4="http://schemas.microsoft.com/office/drawing/2016/5/10/chartex" xmlns:cx5="http://schemas.microsoft.com/office/drawing/2016/5/11/chartex" xmlns:cx6="http://schemas.microsoft.com/office/drawing/2016/5/12/chartex" xmlns:cx7="http://schemas.microsoft.com/office/drawing/2016/5/13/chartex" xmlns:cx8="http://schemas.microsoft.com/office/drawing/2016/5/14/chartex" xmlns:mc="http://schemas.openxmlformats.org/markup-compatibility/2006" xmlns:aink="http://schemas.microsoft.com/office/drawing/2016/ink" xmlns:am3d="http://schemas.microsoft.com/office/drawing/2017/model3d" xmlns:o="urn:schemas-microsoft-com:office:office" xmlns:oel="http://schemas.microsoft.com/office/2019/extlst" xmlns:r="http://schemas.openxmlformats.org/officeDocument/2006/relationships" xmlns:m="http://schemas.openxmlformats.org/officeDocument/2006/math" xmlns:v="urn:schemas-microsoft-com:vml" xmlns:wp14="http://schemas.microsoft.com/office/word/2010/wordprocessingDrawing" xmlns:wp="http://schemas.openxmlformats.org/drawingml/2006/wordprocessingDrawing" xmlns:w10="urn:schemas-microsoft-com:office:word" xmlns:w="http://schemas.openxmlformats.org/wordprocessingml/2006/main" xmlns:w14="http://schemas.microsoft.com/office/word/2010/wordml" xmlns:w15="http://schemas.microsoft.com/office/word/2012/wordml" xmlns:w16cex="http://schemas.microsoft.com/office/word/2018/wordml/cex" xmlns:w16cid="http://schemas.microsoft.com/office/word/2016/wordml/cid" xmlns:w16="http://schemas.microsoft.com/office/word/2018/wordml" xmlns:w16du="http://schemas.microsoft.com/office/word/2023/wordml/word16du" xmlns:w16sdtdh="http://schemas.microsoft.com/office/word/2020/wordml/sdtdatahash" xmlns:w16sdtfl="http://schemas.microsoft.com/office/word/2024/wordml/sdtformatlock" xmlns:w16se="http://schemas.microsoft.com/office/word/2015/wordml/symex" xmlns:wpg="http://schemas.microsoft.com/office/word/2010/wordprocessingGroup" xmlns:wpi="http://schemas.microsoft.com/office/word/2010/wordprocessingInk" xmlns:wne="http://schemas.microsoft.com/office/word/2006/wordml" xmlns:wps="http://schemas.microsoft.com/office/word/2010/wordprocessingShape" mc:Ignorable="w14 w15 w16se w16cid w16 w16cex w16sdtdh w16sdtfl w16du wp14">
   <w:abstractNum w:abstractNumId="0" w15:restartNumberingAfterBreak="0">
     <w:nsid w:val="3060024A"/>
     <w:multiLevelType w:val="hybridMultilevel"/>
@@ -13840,23 +14688,23 @@
       </w:rPr>
     </w:lvl>
   </w:abstractNum>
-  <w:num w:numId="1">
+  <w:num w:numId="1" w16cid:durableId="128212772">
     <w:abstractNumId w:val="2"/>
   </w:num>
-  <w:num w:numId="2">
+  <w:num w:numId="2" w16cid:durableId="165903619">
     <w:abstractNumId w:val="1"/>
   </w:num>
-  <w:num w:numId="3">
+  <w:num w:numId="3" w16cid:durableId="571815134">
     <w:abstractNumId w:val="0"/>
   </w:num>
-  <w:num w:numId="4">
+  <w:num w:numId="4" w16cid:durableId="40059397">
     <w:abstractNumId w:val="3"/>
   </w:num>
 </w:numbering>
 </file>
 
 <file path=word/styles.xml><?xml version="1.0" encoding="utf-8"?>
-<w:styles xmlns:mc="http://schemas.openxmlformats.org/markup-compatibility/2006" xmlns:r="http://schemas.openxmlformats.org/officeDocument/2006/relationships" xmlns:w="http://schemas.openxmlformats.org/wordprocessingml/2006/main" xmlns:w14="http://schemas.microsoft.com/office/word/2010/wordml" xmlns:w15="http://schemas.microsoft.com/office/word/2012/wordml" xmlns:w16se="http://schemas.microsoft.com/office/word/2015/wordml/symex" mc:Ignorable="w14 w15 w16se">
+<w:styles xmlns:mc="http://schemas.openxmlformats.org/markup-compatibility/2006" xmlns:r="http://schemas.openxmlformats.org/officeDocument/2006/relationships" xmlns:w="http://schemas.openxmlformats.org/wordprocessingml/2006/main" xmlns:w14="http://schemas.microsoft.com/office/word/2010/wordml" xmlns:w15="http://schemas.microsoft.com/office/word/2012/wordml" xmlns:w16cex="http://schemas.microsoft.com/office/word/2018/wordml/cex" xmlns:w16cid="http://schemas.microsoft.com/office/word/2016/wordml/cid" xmlns:w16="http://schemas.microsoft.com/office/word/2018/wordml" xmlns:w16du="http://schemas.microsoft.com/office/word/2023/wordml/word16du" xmlns:w16sdtdh="http://schemas.microsoft.com/office/word/2020/wordml/sdtdatahash" xmlns:w16sdtfl="http://schemas.microsoft.com/office/word/2024/wordml/sdtformatlock" xmlns:w16se="http://schemas.microsoft.com/office/word/2015/wordml/symex" mc:Ignorable="w14 w15 w16se w16cid w16 w16cex w16sdtdh w16sdtfl w16du">
   <w:docDefaults>
     <w:rPrDefault>
       <w:rPr>
@@ -13872,7 +14720,7 @@
       </w:pPr>
     </w:pPrDefault>
   </w:docDefaults>
-  <w:latentStyles w:defLockedState="0" w:defUIPriority="99" w:defSemiHidden="0" w:defUnhideWhenUsed="0" w:defQFormat="0" w:count="371">
+  <w:latentStyles w:defLockedState="0" w:defUIPriority="99" w:defSemiHidden="0" w:defUnhideWhenUsed="0" w:defQFormat="0" w:count="376">
     <w:lsdException w:name="Normal" w:uiPriority="0" w:qFormat="1"/>
     <w:lsdException w:name="heading 1" w:uiPriority="9" w:qFormat="1"/>
     <w:lsdException w:name="heading 2" w:semiHidden="1" w:uiPriority="9" w:unhideWhenUsed="1" w:qFormat="1"/>
@@ -14244,6 +15092,11 @@
     <w:lsdException w:name="List Table 5 Dark Accent 6" w:uiPriority="50"/>
     <w:lsdException w:name="List Table 6 Colorful Accent 6" w:uiPriority="51"/>
     <w:lsdException w:name="List Table 7 Colorful Accent 6" w:uiPriority="52"/>
+    <w:lsdException w:name="Mention" w:semiHidden="1" w:unhideWhenUsed="1"/>
+    <w:lsdException w:name="Smart Hyperlink" w:semiHidden="1" w:unhideWhenUsed="1"/>
+    <w:lsdException w:name="Hashtag" w:semiHidden="1" w:unhideWhenUsed="1"/>
+    <w:lsdException w:name="Unresolved Mention" w:semiHidden="1" w:unhideWhenUsed="1"/>
+    <w:lsdException w:name="Smart Link" w:semiHidden="1" w:unhideWhenUsed="1"/>
   </w:latentStyles>
   <w:style w:type="paragraph" w:default="1" w:styleId="Normale">
     <w:name w:val="Normal"/>
@@ -14253,7 +15106,6 @@
   <w:style w:type="character" w:default="1" w:styleId="Carpredefinitoparagrafo">
     <w:name w:val="Default Paragraph Font"/>
     <w:uiPriority w:val="1"/>
-    <w:semiHidden/>
     <w:unhideWhenUsed/>
   </w:style>
   <w:style w:type="table" w:default="1" w:styleId="Tabellanormale">
@@ -14362,537 +15214,6 @@
     </w:rPr>
   </w:style>
 </w:styles>
-</file>
-
-<file path=word/glossary/document.xml><?xml version="1.0" encoding="utf-8"?>
-<w:glossaryDocument xmlns:wpc="http://schemas.microsoft.com/office/word/2010/wordprocessingCanvas" xmlns:cx="http://schemas.microsoft.com/office/drawing/2014/chartex" xmlns:mc="http://schemas.openxmlformats.org/markup-compatibility/2006" xmlns:o="urn:schemas-microsoft-com:office:office" xmlns:r="http://schemas.openxmlformats.org/officeDocument/2006/relationships" xmlns:m="http://schemas.openxmlformats.org/officeDocument/2006/math" xmlns:v="urn:schemas-microsoft-com:vml" xmlns:wp14="http://schemas.microsoft.com/office/word/2010/wordprocessingDrawing" xmlns:wp="http://schemas.openxmlformats.org/drawingml/2006/wordprocessingDrawing" xmlns:w10="urn:schemas-microsoft-com:office:word" xmlns:w="http://schemas.openxmlformats.org/wordprocessingml/2006/main" xmlns:w14="http://schemas.microsoft.com/office/word/2010/wordml" xmlns:w15="http://schemas.microsoft.com/office/word/2012/wordml" xmlns:w16se="http://schemas.microsoft.com/office/word/2015/wordml/symex" xmlns:wpg="http://schemas.microsoft.com/office/word/2010/wordprocessingGroup" xmlns:wpi="http://schemas.microsoft.com/office/word/2010/wordprocessingInk" xmlns:wne="http://schemas.microsoft.com/office/word/2006/wordml" xmlns:wps="http://schemas.microsoft.com/office/word/2010/wordprocessingShape" mc:Ignorable="w14 w15 w16se wp14"/>
-</file>
-
-<file path=word/glossary/fontTable.xml><?xml version="1.0" encoding="utf-8"?>
-<w:fonts xmlns:mc="http://schemas.openxmlformats.org/markup-compatibility/2006" xmlns:r="http://schemas.openxmlformats.org/officeDocument/2006/relationships" xmlns:w="http://schemas.openxmlformats.org/wordprocessingml/2006/main" xmlns:w14="http://schemas.microsoft.com/office/word/2010/wordml" xmlns:w15="http://schemas.microsoft.com/office/word/2012/wordml" xmlns:w16se="http://schemas.microsoft.com/office/word/2015/wordml/symex" mc:Ignorable="w14 w15 w16se">
-  <w:font w:name="Calibri">
-    <w:panose1 w:val="020F0502020204030204"/>
-    <w:charset w:val="00"/>
-    <w:family w:val="swiss"/>
-    <w:pitch w:val="variable"/>
-    <w:sig w:usb0="E4002EFF" w:usb1="C200247B" w:usb2="00000009" w:usb3="00000000" w:csb0="000001FF" w:csb1="00000000"/>
-  </w:font>
-  <w:font w:name="Courier New">
-    <w:panose1 w:val="02070309020205020404"/>
-    <w:charset w:val="00"/>
-    <w:family w:val="modern"/>
-    <w:pitch w:val="fixed"/>
-    <w:sig w:usb0="E0002EFF" w:usb1="C0007843" w:usb2="00000009" w:usb3="00000000" w:csb0="000001FF" w:csb1="00000000"/>
-  </w:font>
-  <w:font w:name="Times New Roman">
-    <w:panose1 w:val="02020603050405020304"/>
-    <w:charset w:val="00"/>
-    <w:family w:val="roman"/>
-    <w:pitch w:val="variable"/>
-    <w:sig w:usb0="E0002EFF" w:usb1="C000785B" w:usb2="00000009" w:usb3="00000000" w:csb0="000001FF" w:csb1="00000000"/>
-  </w:font>
-  <w:font w:name="Wingdings">
-    <w:panose1 w:val="05000000000000000000"/>
-    <w:charset w:val="02"/>
-    <w:family w:val="auto"/>
-    <w:pitch w:val="variable"/>
-    <w:sig w:usb0="00000000" w:usb1="10000000" w:usb2="00000000" w:usb3="00000000" w:csb0="80000000" w:csb1="00000000"/>
-  </w:font>
-  <w:font w:name="Symbol">
-    <w:panose1 w:val="05050102010706020507"/>
-    <w:charset w:val="02"/>
-    <w:family w:val="roman"/>
-    <w:pitch w:val="variable"/>
-    <w:sig w:usb0="00000000" w:usb1="10000000" w:usb2="00000000" w:usb3="00000000" w:csb0="80000000" w:csb1="00000000"/>
-  </w:font>
-  <w:font w:name="Calibri Light">
-    <w:panose1 w:val="020F0302020204030204"/>
-    <w:charset w:val="00"/>
-    <w:family w:val="swiss"/>
-    <w:pitch w:val="variable"/>
-    <w:sig w:usb0="E4002EFF" w:usb1="C200247B" w:usb2="00000009" w:usb3="00000000" w:csb0="000001FF" w:csb1="00000000"/>
-  </w:font>
-</w:fonts>
-</file>
-
-<file path=word/glossary/settings.xml><?xml version="1.0" encoding="utf-8"?>
-<w:settings xmlns:mc="http://schemas.openxmlformats.org/markup-compatibility/2006" xmlns:o="urn:schemas-microsoft-com:office:office" xmlns:r="http://schemas.openxmlformats.org/officeDocument/2006/relationships" xmlns:m="http://schemas.openxmlformats.org/officeDocument/2006/math" xmlns:v="urn:schemas-microsoft-com:vml" xmlns:w10="urn:schemas-microsoft-com:office:word" xmlns:w="http://schemas.openxmlformats.org/wordprocessingml/2006/main" xmlns:w14="http://schemas.microsoft.com/office/word/2010/wordml" xmlns:w15="http://schemas.microsoft.com/office/word/2012/wordml" xmlns:w16se="http://schemas.microsoft.com/office/word/2015/wordml/symex" xmlns:sl="http://schemas.openxmlformats.org/schemaLibrary/2006/main" mc:Ignorable="w14 w15 w16se">
-  <w:view w:val="normal"/>
-  <w:defaultTabStop w:val="708"/>
-  <w:hyphenationZone w:val="283"/>
-  <w:characterSpacingControl w:val="doNotCompress"/>
-  <w:compat>
-    <w:useFELayout/>
-    <w:compatSetting w:name="compatibilityMode" w:uri="http://schemas.microsoft.com/office/word" w:val="15"/>
-    <w:compatSetting w:name="overrideTableStyleFontSizeAndJustification" w:uri="http://schemas.microsoft.com/office/word" w:val="1"/>
-    <w:compatSetting w:name="enableOpenTypeFeatures" w:uri="http://schemas.microsoft.com/office/word" w:val="1"/>
-    <w:compatSetting w:name="doNotFlipMirrorIndents" w:uri="http://schemas.microsoft.com/office/word" w:val="1"/>
-    <w:compatSetting w:name="differentiateMultirowTableHeaders" w:uri="http://schemas.microsoft.com/office/word" w:val="1"/>
-  </w:compat>
-  <w:rsids>
-    <w:rsidRoot w:val="00304946"/>
-    <w:rsid w:val="00304946"/>
-  </w:rsids>
-  <m:mathPr>
-    <m:mathFont m:val="Cambria Math"/>
-    <m:brkBin m:val="before"/>
-    <m:brkBinSub m:val="--"/>
-    <m:smallFrac m:val="0"/>
-    <m:dispDef/>
-    <m:lMargin m:val="0"/>
-    <m:rMargin m:val="0"/>
-    <m:defJc m:val="centerGroup"/>
-    <m:wrapIndent m:val="1440"/>
-    <m:intLim m:val="subSup"/>
-    <m:naryLim m:val="undOvr"/>
-  </m:mathPr>
-  <w:themeFontLang w:val="it-IT"/>
-  <w:clrSchemeMapping w:bg1="light1" w:t1="dark1" w:bg2="light2" w:t2="dark2" w:accent1="accent1" w:accent2="accent2" w:accent3="accent3" w:accent4="accent4" w:accent5="accent5" w:accent6="accent6" w:hyperlink="hyperlink" w:followedHyperlink="followedHyperlink"/>
-  <w:decimalSymbol w:val=","/>
-  <w:listSeparator w:val=";"/>
-  <w15:chartTrackingRefBased/>
-</w:settings>
-</file>
-
-<file path=word/glossary/styles.xml><?xml version="1.0" encoding="utf-8"?>
-<w:styles xmlns:mc="http://schemas.openxmlformats.org/markup-compatibility/2006" xmlns:r="http://schemas.openxmlformats.org/officeDocument/2006/relationships" xmlns:w="http://schemas.openxmlformats.org/wordprocessingml/2006/main" xmlns:w14="http://schemas.microsoft.com/office/word/2010/wordml" xmlns:w15="http://schemas.microsoft.com/office/word/2012/wordml" xmlns:w16se="http://schemas.microsoft.com/office/word/2015/wordml/symex" mc:Ignorable="w14 w15 w16se">
-  <w:docDefaults>
-    <w:rPrDefault>
-      <w:rPr>
-        <w:rFonts w:asciiTheme="minorHAnsi" w:eastAsiaTheme="minorEastAsia" w:hAnsiTheme="minorHAnsi" w:cstheme="minorBidi"/>
-        <w:sz w:val="22"/>
-        <w:szCs w:val="22"/>
-        <w:lang w:val="it-IT" w:eastAsia="it-IT" w:bidi="ar-SA"/>
-      </w:rPr>
-    </w:rPrDefault>
-    <w:pPrDefault>
-      <w:pPr>
-        <w:spacing w:after="160" w:line="259" w:lineRule="auto"/>
-      </w:pPr>
-    </w:pPrDefault>
-  </w:docDefaults>
-  <w:latentStyles w:defLockedState="0" w:defUIPriority="99" w:defSemiHidden="0" w:defUnhideWhenUsed="0" w:defQFormat="0" w:count="371">
-    <w:lsdException w:name="Normal" w:uiPriority="0" w:qFormat="1"/>
-    <w:lsdException w:name="heading 1" w:uiPriority="9" w:qFormat="1"/>
-    <w:lsdException w:name="heading 2" w:semiHidden="1" w:uiPriority="9" w:unhideWhenUsed="1" w:qFormat="1"/>
-    <w:lsdException w:name="heading 3" w:semiHidden="1" w:uiPriority="9" w:unhideWhenUsed="1" w:qFormat="1"/>
-    <w:lsdException w:name="heading 4" w:semiHidden="1" w:uiPriority="9" w:unhideWhenUsed="1" w:qFormat="1"/>
-    <w:lsdException w:name="heading 5" w:semiHidden="1" w:uiPriority="9" w:unhideWhenUsed="1" w:qFormat="1"/>
-    <w:lsdException w:name="heading 6" w:semiHidden="1" w:uiPriority="9" w:unhideWhenUsed="1" w:qFormat="1"/>
-    <w:lsdException w:name="heading 7" w:semiHidden="1" w:uiPriority="9" w:unhideWhenUsed="1" w:qFormat="1"/>
-    <w:lsdException w:name="heading 8" w:semiHidden="1" w:uiPriority="9" w:unhideWhenUsed="1" w:qFormat="1"/>
-    <w:lsdException w:name="heading 9" w:semiHidden="1" w:uiPriority="9" w:unhideWhenUsed="1" w:qFormat="1"/>
-    <w:lsdException w:name="index 1" w:semiHidden="1" w:unhideWhenUsed="1"/>
-    <w:lsdException w:name="index 2" w:semiHidden="1" w:unhideWhenUsed="1"/>
-    <w:lsdException w:name="index 3" w:semiHidden="1" w:unhideWhenUsed="1"/>
-    <w:lsdException w:name="index 4" w:semiHidden="1" w:unhideWhenUsed="1"/>
-    <w:lsdException w:name="index 5" w:semiHidden="1" w:unhideWhenUsed="1"/>
-    <w:lsdException w:name="index 6" w:semiHidden="1" w:unhideWhenUsed="1"/>
-    <w:lsdException w:name="index 7" w:semiHidden="1" w:unhideWhenUsed="1"/>
-    <w:lsdException w:name="index 8" w:semiHidden="1" w:unhideWhenUsed="1"/>
-    <w:lsdException w:name="index 9" w:semiHidden="1" w:unhideWhenUsed="1"/>
-    <w:lsdException w:name="toc 1" w:semiHidden="1" w:uiPriority="39" w:unhideWhenUsed="1"/>
-    <w:lsdException w:name="toc 2" w:semiHidden="1" w:uiPriority="39" w:unhideWhenUsed="1"/>
-    <w:lsdException w:name="toc 3" w:semiHidden="1" w:uiPriority="39" w:unhideWhenUsed="1"/>
-    <w:lsdException w:name="toc 4" w:semiHidden="1" w:uiPriority="39" w:unhideWhenUsed="1"/>
-    <w:lsdException w:name="toc 5" w:semiHidden="1" w:uiPriority="39" w:unhideWhenUsed="1"/>
-    <w:lsdException w:name="toc 6" w:semiHidden="1" w:uiPriority="39" w:unhideWhenUsed="1"/>
-    <w:lsdException w:name="toc 7" w:semiHidden="1" w:uiPriority="39" w:unhideWhenUsed="1"/>
-    <w:lsdException w:name="toc 8" w:semiHidden="1" w:uiPriority="39" w:unhideWhenUsed="1"/>
-    <w:lsdException w:name="toc 9" w:semiHidden="1" w:uiPriority="39" w:unhideWhenUsed="1"/>
-    <w:lsdException w:name="Normal Indent" w:semiHidden="1" w:unhideWhenUsed="1"/>
-    <w:lsdException w:name="footnote text" w:semiHidden="1" w:unhideWhenUsed="1"/>
-    <w:lsdException w:name="annotation text" w:semiHidden="1" w:unhideWhenUsed="1"/>
-    <w:lsdException w:name="header" w:semiHidden="1" w:unhideWhenUsed="1"/>
-    <w:lsdException w:name="footer" w:semiHidden="1" w:unhideWhenUsed="1"/>
-    <w:lsdException w:name="index heading" w:semiHidden="1" w:unhideWhenUsed="1"/>
-    <w:lsdException w:name="caption" w:semiHidden="1" w:uiPriority="35" w:unhideWhenUsed="1" w:qFormat="1"/>
-    <w:lsdException w:name="table of figures" w:semiHidden="1" w:unhideWhenUsed="1"/>
-    <w:lsdException w:name="envelope address" w:semiHidden="1" w:unhideWhenUsed="1"/>
-    <w:lsdException w:name="envelope return" w:semiHidden="1" w:unhideWhenUsed="1"/>
-    <w:lsdException w:name="footnote reference" w:semiHidden="1" w:unhideWhenUsed="1"/>
-    <w:lsdException w:name="annotation reference" w:semiHidden="1" w:unhideWhenUsed="1"/>
-    <w:lsdException w:name="line number" w:semiHidden="1" w:unhideWhenUsed="1"/>
-    <w:lsdException w:name="page number" w:semiHidden="1" w:unhideWhenUsed="1"/>
-    <w:lsdException w:name="endnote reference" w:semiHidden="1" w:unhideWhenUsed="1"/>
-    <w:lsdException w:name="endnote text" w:semiHidden="1" w:unhideWhenUsed="1"/>
-    <w:lsdException w:name="table of authorities" w:semiHidden="1" w:unhideWhenUsed="1"/>
-    <w:lsdException w:name="macro" w:semiHidden="1" w:unhideWhenUsed="1"/>
-    <w:lsdException w:name="toa heading" w:semiHidden="1" w:unhideWhenUsed="1"/>
-    <w:lsdException w:name="List" w:semiHidden="1" w:unhideWhenUsed="1"/>
-    <w:lsdException w:name="List Bullet" w:semiHidden="1" w:unhideWhenUsed="1"/>
-    <w:lsdException w:name="List Number" w:semiHidden="1" w:unhideWhenUsed="1"/>
-    <w:lsdException w:name="List 2" w:semiHidden="1" w:unhideWhenUsed="1"/>
-    <w:lsdException w:name="List 3" w:semiHidden="1" w:unhideWhenUsed="1"/>
-    <w:lsdException w:name="List 4" w:semiHidden="1" w:unhideWhenUsed="1"/>
-    <w:lsdException w:name="List 5" w:semiHidden="1" w:unhideWhenUsed="1"/>
-    <w:lsdException w:name="List Bullet 2" w:semiHidden="1" w:unhideWhenUsed="1"/>
-    <w:lsdException w:name="List Bullet 3" w:semiHidden="1" w:unhideWhenUsed="1"/>
-    <w:lsdException w:name="List Bullet 4" w:semiHidden="1" w:unhideWhenUsed="1"/>
-    <w:lsdException w:name="List Bullet 5" w:semiHidden="1" w:unhideWhenUsed="1"/>
-    <w:lsdException w:name="List Number 2" w:semiHidden="1" w:unhideWhenUsed="1"/>
-    <w:lsdException w:name="List Number 3" w:semiHidden="1" w:unhideWhenUsed="1"/>
-    <w:lsdException w:name="List Number 4" w:semiHidden="1" w:unhideWhenUsed="1"/>
-    <w:lsdException w:name="List Number 5" w:semiHidden="1" w:unhideWhenUsed="1"/>
-    <w:lsdException w:name="Title" w:uiPriority="10" w:qFormat="1"/>
-    <w:lsdException w:name="Closing" w:semiHidden="1" w:unhideWhenUsed="1"/>
-    <w:lsdException w:name="Signature" w:semiHidden="1" w:unhideWhenUsed="1"/>
-    <w:lsdException w:name="Default Paragraph Font" w:semiHidden="1" w:uiPriority="1" w:unhideWhenUsed="1"/>
-    <w:lsdException w:name="Body Text" w:semiHidden="1" w:unhideWhenUsed="1"/>
-    <w:lsdException w:name="Body Text Indent" w:semiHidden="1" w:unhideWhenUsed="1"/>
-    <w:lsdException w:name="List Continue" w:semiHidden="1" w:unhideWhenUsed="1"/>
-    <w:lsdException w:name="List Continue 2" w:semiHidden="1" w:unhideWhenUsed="1"/>
-    <w:lsdException w:name="List Continue 3" w:semiHidden="1" w:unhideWhenUsed="1"/>
-    <w:lsdException w:name="List Continue 4" w:semiHidden="1" w:unhideWhenUsed="1"/>
-    <w:lsdException w:name="List Continue 5" w:semiHidden="1" w:unhideWhenUsed="1"/>
-    <w:lsdException w:name="Message Header" w:semiHidden="1" w:unhideWhenUsed="1"/>
-    <w:lsdException w:name="Subtitle" w:uiPriority="11" w:qFormat="1"/>
-    <w:lsdException w:name="Salutation" w:semiHidden="1" w:unhideWhenUsed="1"/>
-    <w:lsdException w:name="Date" w:semiHidden="1" w:unhideWhenUsed="1"/>
-    <w:lsdException w:name="Body Text First Indent" w:semiHidden="1" w:unhideWhenUsed="1"/>
-    <w:lsdException w:name="Body Text First Indent 2" w:semiHidden="1" w:unhideWhenUsed="1"/>
-    <w:lsdException w:name="Note Heading" w:semiHidden="1" w:unhideWhenUsed="1"/>
-    <w:lsdException w:name="Body Text 2" w:semiHidden="1" w:unhideWhenUsed="1"/>
-    <w:lsdException w:name="Body Text 3" w:semiHidden="1" w:unhideWhenUsed="1"/>
-    <w:lsdException w:name="Body Text Indent 2" w:semiHidden="1" w:unhideWhenUsed="1"/>
-    <w:lsdException w:name="Body Text Indent 3" w:semiHidden="1" w:unhideWhenUsed="1"/>
-    <w:lsdException w:name="Block Text" w:semiHidden="1" w:unhideWhenUsed="1"/>
-    <w:lsdException w:name="Hyperlink" w:semiHidden="1" w:unhideWhenUsed="1"/>
-    <w:lsdException w:name="FollowedHyperlink" w:semiHidden="1" w:unhideWhenUsed="1"/>
-    <w:lsdException w:name="Strong" w:uiPriority="22" w:qFormat="1"/>
-    <w:lsdException w:name="Emphasis" w:uiPriority="20" w:qFormat="1"/>
-    <w:lsdException w:name="Document Map" w:semiHidden="1" w:unhideWhenUsed="1"/>
-    <w:lsdException w:name="Plain Text" w:semiHidden="1" w:unhideWhenUsed="1"/>
-    <w:lsdException w:name="E-mail Signature" w:semiHidden="1" w:unhideWhenUsed="1"/>
-    <w:lsdException w:name="HTML Top of Form" w:semiHidden="1" w:unhideWhenUsed="1"/>
-    <w:lsdException w:name="HTML Bottom of Form" w:semiHidden="1" w:unhideWhenUsed="1"/>
-    <w:lsdException w:name="Normal (Web)" w:semiHidden="1" w:unhideWhenUsed="1"/>
-    <w:lsdException w:name="HTML Acronym" w:semiHidden="1" w:unhideWhenUsed="1"/>
-    <w:lsdException w:name="HTML Address" w:semiHidden="1" w:unhideWhenUsed="1"/>
-    <w:lsdException w:name="HTML Cite" w:semiHidden="1" w:unhideWhenUsed="1"/>
-    <w:lsdException w:name="HTML Code" w:semiHidden="1" w:unhideWhenUsed="1"/>
-    <w:lsdException w:name="HTML Definition" w:semiHidden="1" w:unhideWhenUsed="1"/>
-    <w:lsdException w:name="HTML Keyboard" w:semiHidden="1" w:unhideWhenUsed="1"/>
-    <w:lsdException w:name="HTML Preformatted" w:semiHidden="1" w:unhideWhenUsed="1"/>
-    <w:lsdException w:name="HTML Sample" w:semiHidden="1" w:unhideWhenUsed="1"/>
-    <w:lsdException w:name="HTML Typewriter" w:semiHidden="1" w:unhideWhenUsed="1"/>
-    <w:lsdException w:name="HTML Variable" w:semiHidden="1" w:unhideWhenUsed="1"/>
-    <w:lsdException w:name="Normal Table" w:semiHidden="1" w:unhideWhenUsed="1"/>
-    <w:lsdException w:name="annotation subject" w:semiHidden="1" w:unhideWhenUsed="1"/>
-    <w:lsdException w:name="No List" w:semiHidden="1" w:unhideWhenUsed="1"/>
-    <w:lsdException w:name="Outline List 1" w:semiHidden="1" w:unhideWhenUsed="1"/>
-    <w:lsdException w:name="Outline List 2" w:semiHidden="1" w:unhideWhenUsed="1"/>
-    <w:lsdException w:name="Outline List 3" w:semiHidden="1" w:unhideWhenUsed="1"/>
-    <w:lsdException w:name="Table Simple 1" w:semiHidden="1" w:unhideWhenUsed="1"/>
-    <w:lsdException w:name="Table Simple 2" w:semiHidden="1" w:unhideWhenUsed="1"/>
-    <w:lsdException w:name="Table Simple 3" w:semiHidden="1" w:unhideWhenUsed="1"/>
-    <w:lsdException w:name="Table Classic 1" w:semiHidden="1" w:unhideWhenUsed="1"/>
-    <w:lsdException w:name="Table Classic 2" w:semiHidden="1" w:unhideWhenUsed="1"/>
-    <w:lsdException w:name="Table Classic 3" w:semiHidden="1" w:unhideWhenUsed="1"/>
-    <w:lsdException w:name="Table Classic 4" w:semiHidden="1" w:unhideWhenUsed="1"/>
-    <w:lsdException w:name="Table Colorful 1" w:semiHidden="1" w:unhideWhenUsed="1"/>
-    <w:lsdException w:name="Table Colorful 2" w:semiHidden="1" w:unhideWhenUsed="1"/>
-    <w:lsdException w:name="Table Colorful 3" w:semiHidden="1" w:unhideWhenUsed="1"/>
-    <w:lsdException w:name="Table Columns 1" w:semiHidden="1" w:unhideWhenUsed="1"/>
-    <w:lsdException w:name="Table Columns 2" w:semiHidden="1" w:unhideWhenUsed="1"/>
-    <w:lsdException w:name="Table Columns 3" w:semiHidden="1" w:unhideWhenUsed="1"/>
-    <w:lsdException w:name="Table Columns 4" w:semiHidden="1" w:unhideWhenUsed="1"/>
-    <w:lsdException w:name="Table Columns 5" w:semiHidden="1" w:unhideWhenUsed="1"/>
-    <w:lsdException w:name="Table Grid 1" w:semiHidden="1" w:unhideWhenUsed="1"/>
-    <w:lsdException w:name="Table Grid 2" w:semiHidden="1" w:unhideWhenUsed="1"/>
-    <w:lsdException w:name="Table Grid 3" w:semiHidden="1" w:unhideWhenUsed="1"/>
-    <w:lsdException w:name="Table Grid 4" w:semiHidden="1" w:unhideWhenUsed="1"/>
-    <w:lsdException w:name="Table Grid 5" w:semiHidden="1" w:unhideWhenUsed="1"/>
-    <w:lsdException w:name="Table Grid 6" w:semiHidden="1" w:unhideWhenUsed="1"/>
-    <w:lsdException w:name="Table Grid 7" w:semiHidden="1" w:unhideWhenUsed="1"/>
-    <w:lsdException w:name="Table Grid 8" w:semiHidden="1" w:unhideWhenUsed="1"/>
-    <w:lsdException w:name="Table List 1" w:semiHidden="1" w:unhideWhenUsed="1"/>
-    <w:lsdException w:name="Table List 2" w:semiHidden="1" w:unhideWhenUsed="1"/>
-    <w:lsdException w:name="Table List 3" w:semiHidden="1" w:unhideWhenUsed="1"/>
-    <w:lsdException w:name="Table List 4" w:semiHidden="1" w:unhideWhenUsed="1"/>
-    <w:lsdException w:name="Table List 5" w:semiHidden="1" w:unhideWhenUsed="1"/>
-    <w:lsdException w:name="Table List 6" w:semiHidden="1" w:unhideWhenUsed="1"/>
-    <w:lsdException w:name="Table List 7" w:semiHidden="1" w:unhideWhenUsed="1"/>
-    <w:lsdException w:name="Table List 8" w:semiHidden="1" w:unhideWhenUsed="1"/>
-    <w:lsdException w:name="Table 3D effects 1" w:semiHidden="1" w:unhideWhenUsed="1"/>
-    <w:lsdException w:name="Table 3D effects 2" w:semiHidden="1" w:unhideWhenUsed="1"/>
-    <w:lsdException w:name="Table 3D effects 3" w:semiHidden="1" w:unhideWhenUsed="1"/>
-    <w:lsdException w:name="Table Contemporary" w:semiHidden="1" w:unhideWhenUsed="1"/>
-    <w:lsdException w:name="Table Elegant" w:semiHidden="1" w:unhideWhenUsed="1"/>
-    <w:lsdException w:name="Table Professional" w:semiHidden="1" w:unhideWhenUsed="1"/>
-    <w:lsdException w:name="Table Subtle 1" w:semiHidden="1" w:unhideWhenUsed="1"/>
-    <w:lsdException w:name="Table Subtle 2" w:semiHidden="1" w:unhideWhenUsed="1"/>
-    <w:lsdException w:name="Table Web 1" w:semiHidden="1" w:unhideWhenUsed="1"/>
-    <w:lsdException w:name="Table Web 2" w:semiHidden="1" w:unhideWhenUsed="1"/>
-    <w:lsdException w:name="Table Web 3" w:semiHidden="1" w:unhideWhenUsed="1"/>
-    <w:lsdException w:name="Balloon Text" w:semiHidden="1" w:unhideWhenUsed="1"/>
-    <w:lsdException w:name="Table Grid" w:uiPriority="39"/>
-    <w:lsdException w:name="Table Theme" w:semiHidden="1" w:unhideWhenUsed="1"/>
-    <w:lsdException w:name="Placeholder Text" w:semiHidden="1"/>
-    <w:lsdException w:name="No Spacing" w:uiPriority="1" w:qFormat="1"/>
-    <w:lsdException w:name="Light Shading" w:uiPriority="60"/>
-    <w:lsdException w:name="Light List" w:uiPriority="61"/>
-    <w:lsdException w:name="Light Grid" w:uiPriority="62"/>
-    <w:lsdException w:name="Medium Shading 1" w:uiPriority="63"/>
-    <w:lsdException w:name="Medium Shading 2" w:uiPriority="64"/>
-    <w:lsdException w:name="Medium List 1" w:uiPriority="65"/>
-    <w:lsdException w:name="Medium List 2" w:uiPriority="66"/>
-    <w:lsdException w:name="Medium Grid 1" w:uiPriority="67"/>
-    <w:lsdException w:name="Medium Grid 2" w:uiPriority="68"/>
-    <w:lsdException w:name="Medium Grid 3" w:uiPriority="69"/>
-    <w:lsdException w:name="Dark List" w:uiPriority="70"/>
-    <w:lsdException w:name="Colorful Shading" w:uiPriority="71"/>
-    <w:lsdException w:name="Colorful List" w:uiPriority="72"/>
-    <w:lsdException w:name="Colorful Grid" w:uiPriority="73"/>
-    <w:lsdException w:name="Light Shading Accent 1" w:uiPriority="60"/>
-    <w:lsdException w:name="Light List Accent 1" w:uiPriority="61"/>
-    <w:lsdException w:name="Light Grid Accent 1" w:uiPriority="62"/>
-    <w:lsdException w:name="Medium Shading 1 Accent 1" w:uiPriority="63"/>
-    <w:lsdException w:name="Medium Shading 2 Accent 1" w:uiPriority="64"/>
-    <w:lsdException w:name="Medium List 1 Accent 1" w:uiPriority="65"/>
-    <w:lsdException w:name="Revision" w:semiHidden="1"/>
-    <w:lsdException w:name="List Paragraph" w:uiPriority="34" w:qFormat="1"/>
-    <w:lsdException w:name="Quote" w:uiPriority="29" w:qFormat="1"/>
-    <w:lsdException w:name="Intense Quote" w:uiPriority="30" w:qFormat="1"/>
-    <w:lsdException w:name="Medium List 2 Accent 1" w:uiPriority="66"/>
-    <w:lsdException w:name="Medium Grid 1 Accent 1" w:uiPriority="67"/>
-    <w:lsdException w:name="Medium Grid 2 Accent 1" w:uiPriority="68"/>
-    <w:lsdException w:name="Medium Grid 3 Accent 1" w:uiPriority="69"/>
-    <w:lsdException w:name="Dark List Accent 1" w:uiPriority="70"/>
-    <w:lsdException w:name="Colorful Shading Accent 1" w:uiPriority="71"/>
-    <w:lsdException w:name="Colorful List Accent 1" w:uiPriority="72"/>
-    <w:lsdException w:name="Colorful Grid Accent 1" w:uiPriority="73"/>
-    <w:lsdException w:name="Light Shading Accent 2" w:uiPriority="60"/>
-    <w:lsdException w:name="Light List Accent 2" w:uiPriority="61"/>
-    <w:lsdException w:name="Light Grid Accent 2" w:uiPriority="62"/>
-    <w:lsdException w:name="Medium Shading 1 Accent 2" w:uiPriority="63"/>
-    <w:lsdException w:name="Medium Shading 2 Accent 2" w:uiPriority="64"/>
-    <w:lsdException w:name="Medium List 1 Accent 2" w:uiPriority="65"/>
-    <w:lsdException w:name="Medium List 2 Accent 2" w:uiPriority="66"/>
-    <w:lsdException w:name="Medium Grid 1 Accent 2" w:uiPriority="67"/>
-    <w:lsdException w:name="Medium Grid 2 Accent 2" w:uiPriority="68"/>
-    <w:lsdException w:name="Medium Grid 3 Accent 2" w:uiPriority="69"/>
-    <w:lsdException w:name="Dark List Accent 2" w:uiPriority="70"/>
-    <w:lsdException w:name="Colorful Shading Accent 2" w:uiPriority="71"/>
-    <w:lsdException w:name="Colorful List Accent 2" w:uiPriority="72"/>
-    <w:lsdException w:name="Colorful Grid Accent 2" w:uiPriority="73"/>
-    <w:lsdException w:name="Light Shading Accent 3" w:uiPriority="60"/>
-    <w:lsdException w:name="Light List Accent 3" w:uiPriority="61"/>
-    <w:lsdException w:name="Light Grid Accent 3" w:uiPriority="62"/>
-    <w:lsdException w:name="Medium Shading 1 Accent 3" w:uiPriority="63"/>
-    <w:lsdException w:name="Medium Shading 2 Accent 3" w:uiPriority="64"/>
-    <w:lsdException w:name="Medium List 1 Accent 3" w:uiPriority="65"/>
-    <w:lsdException w:name="Medium List 2 Accent 3" w:uiPriority="66"/>
-    <w:lsdException w:name="Medium Grid 1 Accent 3" w:uiPriority="67"/>
-    <w:lsdException w:name="Medium Grid 2 Accent 3" w:uiPriority="68"/>
-    <w:lsdException w:name="Medium Grid 3 Accent 3" w:uiPriority="69"/>
-    <w:lsdException w:name="Dark List Accent 3" w:uiPriority="70"/>
-    <w:lsdException w:name="Colorful Shading Accent 3" w:uiPriority="71"/>
-    <w:lsdException w:name="Colorful List Accent 3" w:uiPriority="72"/>
-    <w:lsdException w:name="Colorful Grid Accent 3" w:uiPriority="73"/>
-    <w:lsdException w:name="Light Shading Accent 4" w:uiPriority="60"/>
-    <w:lsdException w:name="Light List Accent 4" w:uiPriority="61"/>
-    <w:lsdException w:name="Light Grid Accent 4" w:uiPriority="62"/>
-    <w:lsdException w:name="Medium Shading 1 Accent 4" w:uiPriority="63"/>
-    <w:lsdException w:name="Medium Shading 2 Accent 4" w:uiPriority="64"/>
-    <w:lsdException w:name="Medium List 1 Accent 4" w:uiPriority="65"/>
-    <w:lsdException w:name="Medium List 2 Accent 4" w:uiPriority="66"/>
-    <w:lsdException w:name="Medium Grid 1 Accent 4" w:uiPriority="67"/>
-    <w:lsdException w:name="Medium Grid 2 Accent 4" w:uiPriority="68"/>
-    <w:lsdException w:name="Medium Grid 3 Accent 4" w:uiPriority="69"/>
-    <w:lsdException w:name="Dark List Accent 4" w:uiPriority="70"/>
-    <w:lsdException w:name="Colorful Shading Accent 4" w:uiPriority="71"/>
-    <w:lsdException w:name="Colorful List Accent 4" w:uiPriority="72"/>
-    <w:lsdException w:name="Colorful Grid Accent 4" w:uiPriority="73"/>
-    <w:lsdException w:name="Light Shading Accent 5" w:uiPriority="60"/>
-    <w:lsdException w:name="Light List Accent 5" w:uiPriority="61"/>
-    <w:lsdException w:name="Light Grid Accent 5" w:uiPriority="62"/>
-    <w:lsdException w:name="Medium Shading 1 Accent 5" w:uiPriority="63"/>
-    <w:lsdException w:name="Medium Shading 2 Accent 5" w:uiPriority="64"/>
-    <w:lsdException w:name="Medium List 1 Accent 5" w:uiPriority="65"/>
-    <w:lsdException w:name="Medium List 2 Accent 5" w:uiPriority="66"/>
-    <w:lsdException w:name="Medium Grid 1 Accent 5" w:uiPriority="67"/>
-    <w:lsdException w:name="Medium Grid 2 Accent 5" w:uiPriority="68"/>
-    <w:lsdException w:name="Medium Grid 3 Accent 5" w:uiPriority="69"/>
-    <w:lsdException w:name="Dark List Accent 5" w:uiPriority="70"/>
-    <w:lsdException w:name="Colorful Shading Accent 5" w:uiPriority="71"/>
-    <w:lsdException w:name="Colorful List Accent 5" w:uiPriority="72"/>
-    <w:lsdException w:name="Colorful Grid Accent 5" w:uiPriority="73"/>
-    <w:lsdException w:name="Light Shading Accent 6" w:uiPriority="60"/>
-    <w:lsdException w:name="Light List Accent 6" w:uiPriority="61"/>
-    <w:lsdException w:name="Light Grid Accent 6" w:uiPriority="62"/>
-    <w:lsdException w:name="Medium Shading 1 Accent 6" w:uiPriority="63"/>
-    <w:lsdException w:name="Medium Shading 2 Accent 6" w:uiPriority="64"/>
-    <w:lsdException w:name="Medium List 1 Accent 6" w:uiPriority="65"/>
-    <w:lsdException w:name="Medium List 2 Accent 6" w:uiPriority="66"/>
-    <w:lsdException w:name="Medium Grid 1 Accent 6" w:uiPriority="67"/>
-    <w:lsdException w:name="Medium Grid 2 Accent 6" w:uiPriority="68"/>
-    <w:lsdException w:name="Medium Grid 3 Accent 6" w:uiPriority="69"/>
-    <w:lsdException w:name="Dark List Accent 6" w:uiPriority="70"/>
-    <w:lsdException w:name="Colorful Shading Accent 6" w:uiPriority="71"/>
-    <w:lsdException w:name="Colorful List Accent 6" w:uiPriority="72"/>
-    <w:lsdException w:name="Colorful Grid Accent 6" w:uiPriority="73"/>
-    <w:lsdException w:name="Subtle Emphasis" w:uiPriority="19" w:qFormat="1"/>
-    <w:lsdException w:name="Intense Emphasis" w:uiPriority="21" w:qFormat="1"/>
-    <w:lsdException w:name="Subtle Reference" w:uiPriority="31" w:qFormat="1"/>
-    <w:lsdException w:name="Intense Reference" w:uiPriority="32" w:qFormat="1"/>
-    <w:lsdException w:name="Book Title" w:uiPriority="33" w:qFormat="1"/>
-    <w:lsdException w:name="Bibliography" w:semiHidden="1" w:uiPriority="37" w:unhideWhenUsed="1"/>
-    <w:lsdException w:name="TOC Heading" w:semiHidden="1" w:uiPriority="39" w:unhideWhenUsed="1" w:qFormat="1"/>
-    <w:lsdException w:name="Plain Table 1" w:uiPriority="41"/>
-    <w:lsdException w:name="Plain Table 2" w:uiPriority="42"/>
-    <w:lsdException w:name="Plain Table 3" w:uiPriority="43"/>
-    <w:lsdException w:name="Plain Table 4" w:uiPriority="44"/>
-    <w:lsdException w:name="Plain Table 5" w:uiPriority="45"/>
-    <w:lsdException w:name="Grid Table Light" w:uiPriority="40"/>
-    <w:lsdException w:name="Grid Table 1 Light" w:uiPriority="46"/>
-    <w:lsdException w:name="Grid Table 2" w:uiPriority="47"/>
-    <w:lsdException w:name="Grid Table 3" w:uiPriority="48"/>
-    <w:lsdException w:name="Grid Table 4" w:uiPriority="49"/>
-    <w:lsdException w:name="Grid Table 5 Dark" w:uiPriority="50"/>
-    <w:lsdException w:name="Grid Table 6 Colorful" w:uiPriority="51"/>
-    <w:lsdException w:name="Grid Table 7 Colorful" w:uiPriority="52"/>
-    <w:lsdException w:name="Grid Table 1 Light Accent 1" w:uiPriority="46"/>
-    <w:lsdException w:name="Grid Table 2 Accent 1" w:uiPriority="47"/>
-    <w:lsdException w:name="Grid Table 3 Accent 1" w:uiPriority="48"/>
-    <w:lsdException w:name="Grid Table 4 Accent 1" w:uiPriority="49"/>
-    <w:lsdException w:name="Grid Table 5 Dark Accent 1" w:uiPriority="50"/>
-    <w:lsdException w:name="Grid Table 6 Colorful Accent 1" w:uiPriority="51"/>
-    <w:lsdException w:name="Grid Table 7 Colorful Accent 1" w:uiPriority="52"/>
-    <w:lsdException w:name="Grid Table 1 Light Accent 2" w:uiPriority="46"/>
-    <w:lsdException w:name="Grid Table 2 Accent 2" w:uiPriority="47"/>
-    <w:lsdException w:name="Grid Table 3 Accent 2" w:uiPriority="48"/>
-    <w:lsdException w:name="Grid Table 4 Accent 2" w:uiPriority="49"/>
-    <w:lsdException w:name="Grid Table 5 Dark Accent 2" w:uiPriority="50"/>
-    <w:lsdException w:name="Grid Table 6 Colorful Accent 2" w:uiPriority="51"/>
-    <w:lsdException w:name="Grid Table 7 Colorful Accent 2" w:uiPriority="52"/>
-    <w:lsdException w:name="Grid Table 1 Light Accent 3" w:uiPriority="46"/>
-    <w:lsdException w:name="Grid Table 2 Accent 3" w:uiPriority="47"/>
-    <w:lsdException w:name="Grid Table 3 Accent 3" w:uiPriority="48"/>
-    <w:lsdException w:name="Grid Table 4 Accent 3" w:uiPriority="49"/>
-    <w:lsdException w:name="Grid Table 5 Dark Accent 3" w:uiPriority="50"/>
-    <w:lsdException w:name="Grid Table 6 Colorful Accent 3" w:uiPriority="51"/>
-    <w:lsdException w:name="Grid Table 7 Colorful Accent 3" w:uiPriority="52"/>
-    <w:lsdException w:name="Grid Table 1 Light Accent 4" w:uiPriority="46"/>
-    <w:lsdException w:name="Grid Table 2 Accent 4" w:uiPriority="47"/>
-    <w:lsdException w:name="Grid Table 3 Accent 4" w:uiPriority="48"/>
-    <w:lsdException w:name="Grid Table 4 Accent 4" w:uiPriority="49"/>
-    <w:lsdException w:name="Grid Table 5 Dark Accent 4" w:uiPriority="50"/>
-    <w:lsdException w:name="Grid Table 6 Colorful Accent 4" w:uiPriority="51"/>
-    <w:lsdException w:name="Grid Table 7 Colorful Accent 4" w:uiPriority="52"/>
-    <w:lsdException w:name="Grid Table 1 Light Accent 5" w:uiPriority="46"/>
-    <w:lsdException w:name="Grid Table 2 Accent 5" w:uiPriority="47"/>
-    <w:lsdException w:name="Grid Table 3 Accent 5" w:uiPriority="48"/>
-    <w:lsdException w:name="Grid Table 4 Accent 5" w:uiPriority="49"/>
-    <w:lsdException w:name="Grid Table 5 Dark Accent 5" w:uiPriority="50"/>
-    <w:lsdException w:name="Grid Table 6 Colorful Accent 5" w:uiPriority="51"/>
-    <w:lsdException w:name="Grid Table 7 Colorful Accent 5" w:uiPriority="52"/>
-    <w:lsdException w:name="Grid Table 1 Light Accent 6" w:uiPriority="46"/>
-    <w:lsdException w:name="Grid Table 2 Accent 6" w:uiPriority="47"/>
-    <w:lsdException w:name="Grid Table 3 Accent 6" w:uiPriority="48"/>
-    <w:lsdException w:name="Grid Table 4 Accent 6" w:uiPriority="49"/>
-    <w:lsdException w:name="Grid Table 5 Dark Accent 6" w:uiPriority="50"/>
-    <w:lsdException w:name="Grid Table 6 Colorful Accent 6" w:uiPriority="51"/>
-    <w:lsdException w:name="Grid Table 7 Colorful Accent 6" w:uiPriority="52"/>
-    <w:lsdException w:name="List Table 1 Light" w:uiPriority="46"/>
-    <w:lsdException w:name="List Table 2" w:uiPriority="47"/>
-    <w:lsdException w:name="List Table 3" w:uiPriority="48"/>
-    <w:lsdException w:name="List Table 4" w:uiPriority="49"/>
-    <w:lsdException w:name="List Table 5 Dark" w:uiPriority="50"/>
-    <w:lsdException w:name="List Table 6 Colorful" w:uiPriority="51"/>
-    <w:lsdException w:name="List Table 7 Colorful" w:uiPriority="52"/>
-    <w:lsdException w:name="List Table 1 Light Accent 1" w:uiPriority="46"/>
-    <w:lsdException w:name="List Table 2 Accent 1" w:uiPriority="47"/>
-    <w:lsdException w:name="List Table 3 Accent 1" w:uiPriority="48"/>
-    <w:lsdException w:name="List Table 4 Accent 1" w:uiPriority="49"/>
-    <w:lsdException w:name="List Table 5 Dark Accent 1" w:uiPriority="50"/>
-    <w:lsdException w:name="List Table 6 Colorful Accent 1" w:uiPriority="51"/>
-    <w:lsdException w:name="List Table 7 Colorful Accent 1" w:uiPriority="52"/>
-    <w:lsdException w:name="List Table 1 Light Accent 2" w:uiPriority="46"/>
-    <w:lsdException w:name="List Table 2 Accent 2" w:uiPriority="47"/>
-    <w:lsdException w:name="List Table 3 Accent 2" w:uiPriority="48"/>
-    <w:lsdException w:name="List Table 4 Accent 2" w:uiPriority="49"/>
-    <w:lsdException w:name="List Table 5 Dark Accent 2" w:uiPriority="50"/>
-    <w:lsdException w:name="List Table 6 Colorful Accent 2" w:uiPriority="51"/>
-    <w:lsdException w:name="List Table 7 Colorful Accent 2" w:uiPriority="52"/>
-    <w:lsdException w:name="List Table 1 Light Accent 3" w:uiPriority="46"/>
-    <w:lsdException w:name="List Table 2 Accent 3" w:uiPriority="47"/>
-    <w:lsdException w:name="List Table 3 Accent 3" w:uiPriority="48"/>
-    <w:lsdException w:name="List Table 4 Accent 3" w:uiPriority="49"/>
-    <w:lsdException w:name="List Table 5 Dark Accent 3" w:uiPriority="50"/>
-    <w:lsdException w:name="List Table 6 Colorful Accent 3" w:uiPriority="51"/>
-    <w:lsdException w:name="List Table 7 Colorful Accent 3" w:uiPriority="52"/>
-    <w:lsdException w:name="List Table 1 Light Accent 4" w:uiPriority="46"/>
-    <w:lsdException w:name="List Table 2 Accent 4" w:uiPriority="47"/>
-    <w:lsdException w:name="List Table 3 Accent 4" w:uiPriority="48"/>
-    <w:lsdException w:name="List Table 4 Accent 4" w:uiPriority="49"/>
-    <w:lsdException w:name="List Table 5 Dark Accent 4" w:uiPriority="50"/>
-    <w:lsdException w:name="List Table 6 Colorful Accent 4" w:uiPriority="51"/>
-    <w:lsdException w:name="List Table 7 Colorful Accent 4" w:uiPriority="52"/>
-    <w:lsdException w:name="List Table 1 Light Accent 5" w:uiPriority="46"/>
-    <w:lsdException w:name="List Table 2 Accent 5" w:uiPriority="47"/>
-    <w:lsdException w:name="List Table 3 Accent 5" w:uiPriority="48"/>
-    <w:lsdException w:name="List Table 4 Accent 5" w:uiPriority="49"/>
-    <w:lsdException w:name="List Table 5 Dark Accent 5" w:uiPriority="50"/>
-    <w:lsdException w:name="List Table 6 Colorful Accent 5" w:uiPriority="51"/>
-    <w:lsdException w:name="List Table 7 Colorful Accent 5" w:uiPriority="52"/>
-    <w:lsdException w:name="List Table 1 Light Accent 6" w:uiPriority="46"/>
-    <w:lsdException w:name="List Table 2 Accent 6" w:uiPriority="47"/>
-    <w:lsdException w:name="List Table 3 Accent 6" w:uiPriority="48"/>
-    <w:lsdException w:name="List Table 4 Accent 6" w:uiPriority="49"/>
-    <w:lsdException w:name="List Table 5 Dark Accent 6" w:uiPriority="50"/>
-    <w:lsdException w:name="List Table 6 Colorful Accent 6" w:uiPriority="51"/>
-    <w:lsdException w:name="List Table 7 Colorful Accent 6" w:uiPriority="52"/>
-  </w:latentStyles>
-  <w:style w:type="paragraph" w:default="1" w:styleId="Normale">
-    <w:name w:val="Normal"/>
-    <w:qFormat/>
-  </w:style>
-  <w:style w:type="character" w:default="1" w:styleId="Carpredefinitoparagrafo">
-    <w:name w:val="Default Paragraph Font"/>
-    <w:uiPriority w:val="1"/>
-    <w:semiHidden/>
-    <w:unhideWhenUsed/>
-  </w:style>
-  <w:style w:type="table" w:default="1" w:styleId="Tabellanormale">
-    <w:name w:val="Normal Table"/>
-    <w:uiPriority w:val="99"/>
-    <w:semiHidden/>
-    <w:unhideWhenUsed/>
-    <w:tblPr>
-      <w:tblInd w:w="0" w:type="dxa"/>
-      <w:tblCellMar>
-        <w:top w:w="0" w:type="dxa"/>
-        <w:left w:w="108" w:type="dxa"/>
-        <w:bottom w:w="0" w:type="dxa"/>
-        <w:right w:w="108" w:type="dxa"/>
-      </w:tblCellMar>
-    </w:tblPr>
-  </w:style>
-  <w:style w:type="numbering" w:default="1" w:styleId="Nessunelenco">
-    <w:name w:val="No List"/>
-    <w:uiPriority w:val="99"/>
-    <w:semiHidden/>
-    <w:unhideWhenUsed/>
-  </w:style>
-  <w:style w:type="character" w:styleId="Testosegnaposto">
-    <w:name w:val="Placeholder Text"/>
-    <w:basedOn w:val="Carpredefinitoparagrafo"/>
-    <w:uiPriority w:val="99"/>
-    <w:semiHidden/>
-    <w:rsid w:val="00304946"/>
-    <w:rPr>
-      <w:color w:val="808080"/>
-    </w:rPr>
-  </w:style>
-</w:styles>
-</file>
-
-<file path=word/glossary/webSettings.xml><?xml version="1.0" encoding="utf-8"?>
-<w:webSettings xmlns:mc="http://schemas.openxmlformats.org/markup-compatibility/2006" xmlns:r="http://schemas.openxmlformats.org/officeDocument/2006/relationships" xmlns:w="http://schemas.openxmlformats.org/wordprocessingml/2006/main" xmlns:w14="http://schemas.microsoft.com/office/word/2010/wordml" xmlns:w15="http://schemas.microsoft.com/office/word/2012/wordml" xmlns:w16se="http://schemas.microsoft.com/office/word/2015/wordml/symex" mc:Ignorable="w14 w15 w16se">
-  <w:optimizeForBrowser/>
-  <w:allowPNG/>
-</w:webSettings>
 </file>
 
 <file path=word/theme/theme1.xml><?xml version="1.0" encoding="utf-8"?>
@@ -15158,7 +15479,7 @@
 
 <file path=customXml/item1.xml><?xml version="1.0" encoding="utf-8"?>
 <CoverPageProperties xmlns="http://schemas.microsoft.com/office/2006/coverPageProps">
-  <PublishDate>Piano di Project Management – Rev.2</PublishDate>
+  <PublishDate>Piano di Project Management – Rev.3</PublishDate>
   <Abstract/>
   <CompanyAddress/>
   <CompanyPhone/>
@@ -15167,10 +15488,22 @@
 </CoverPageProperties>
 </file>
 
+<file path=customXml/item2.xml><?xml version="1.0" encoding="utf-8"?>
+<b:Sources xmlns:b="http://schemas.openxmlformats.org/officeDocument/2006/bibliography" xmlns="http://schemas.openxmlformats.org/officeDocument/2006/bibliography" SelectedStyle="\APASixthEditionOfficeOnline.xsl" StyleName="APA" Version="6"/>
+</file>
+
 <file path=customXml/itemProps1.xml><?xml version="1.0" encoding="utf-8"?>
 <ds:datastoreItem xmlns:ds="http://schemas.openxmlformats.org/officeDocument/2006/customXml" ds:itemID="{55AF091B-3C7A-41E3-B477-F2FDAA23CFDA}">
   <ds:schemaRefs>
     <ds:schemaRef ds:uri="http://schemas.microsoft.com/office/2006/coverPageProps"/>
   </ds:schemaRefs>
 </ds:datastoreItem>
+</file>
+
+<file path=customXml/itemProps2.xml><?xml version="1.0" encoding="utf-8"?>
+<ds:datastoreItem xmlns:ds="http://schemas.openxmlformats.org/officeDocument/2006/customXml" ds:itemID="{D5C7B60C-B13F-4769-92EF-4FD4DCF7FAE7}">
+  <ds:schemaRefs>
+    <ds:schemaRef ds:uri="http://schemas.openxmlformats.org/officeDocument/2006/bibliography"/>
+  </ds:schemaRefs>
+</ds:datastoreItem>
 </file>
</xml_diff>

<commit_message>
piano di project managemnet rev5
</commit_message>
<xml_diff>
--- a/project_management/piano_di_project_management.docx
+++ b/project_management/piano_di_project_management.docx
@@ -177,7 +177,7 @@
                 <w:sz w:val="24"/>
                 <w:szCs w:val="24"/>
               </w:rPr>
-              <w:t>4</w:t>
+              <w:t>5</w:t>
             </w:r>
           </w:p>
         </w:tc>
@@ -786,6 +786,8 @@
         </w:rPr>
         <w:t>MQTT</w:t>
       </w:r>
+      <w:bookmarkStart w:id="0" w:name="_GoBack"/>
+      <w:bookmarkEnd w:id="0"/>
     </w:p>
     <w:p>
       <w:pPr>
@@ -5396,6 +5398,13 @@
                 <w:szCs w:val="24"/>
               </w:rPr>
             </w:pPr>
+            <w:r>
+              <w:rPr>
+                <w:sz w:val="24"/>
+                <w:szCs w:val="24"/>
+              </w:rPr>
+              <w:t>30/05/2025</w:t>
+            </w:r>
           </w:p>
         </w:tc>
       </w:tr>
@@ -5532,7 +5541,7 @@
                 <w:sz w:val="24"/>
                 <w:szCs w:val="24"/>
               </w:rPr>
-              <w:t>80</w:t>
+              <w:t>100</w:t>
             </w:r>
             <w:r>
               <w:rPr>
@@ -6308,6 +6317,13 @@
                 <w:szCs w:val="24"/>
               </w:rPr>
             </w:pPr>
+            <w:r>
+              <w:rPr>
+                <w:sz w:val="24"/>
+                <w:szCs w:val="24"/>
+              </w:rPr>
+              <w:t>27/05/2025</w:t>
+            </w:r>
           </w:p>
         </w:tc>
         <w:tc>
@@ -6345,6 +6361,13 @@
                 <w:szCs w:val="24"/>
               </w:rPr>
             </w:pPr>
+            <w:r>
+              <w:rPr>
+                <w:sz w:val="24"/>
+                <w:szCs w:val="24"/>
+              </w:rPr>
+              <w:t>03/06/2026</w:t>
+            </w:r>
           </w:p>
         </w:tc>
       </w:tr>
@@ -6481,7 +6504,7 @@
                 <w:sz w:val="24"/>
                 <w:szCs w:val="24"/>
               </w:rPr>
-              <w:t>0%</w:t>
+              <w:t>100%</w:t>
             </w:r>
           </w:p>
         </w:tc>
@@ -7307,6 +7330,13 @@
                 <w:szCs w:val="24"/>
               </w:rPr>
             </w:pPr>
+            <w:r>
+              <w:rPr>
+                <w:sz w:val="24"/>
+                <w:szCs w:val="24"/>
+              </w:rPr>
+              <w:t>23/05/2025</w:t>
+            </w:r>
           </w:p>
         </w:tc>
         <w:tc>
@@ -7344,6 +7374,13 @@
                 <w:szCs w:val="24"/>
               </w:rPr>
             </w:pPr>
+            <w:r>
+              <w:rPr>
+                <w:sz w:val="24"/>
+                <w:szCs w:val="24"/>
+              </w:rPr>
+              <w:t>27/05/2025</w:t>
+            </w:r>
           </w:p>
         </w:tc>
       </w:tr>
@@ -7480,7 +7517,7 @@
                 <w:sz w:val="24"/>
                 <w:szCs w:val="24"/>
               </w:rPr>
-              <w:t>0%</w:t>
+              <w:t>100%</w:t>
             </w:r>
           </w:p>
         </w:tc>
@@ -8189,6 +8226,13 @@
                 <w:szCs w:val="24"/>
               </w:rPr>
             </w:pPr>
+            <w:r>
+              <w:rPr>
+                <w:sz w:val="24"/>
+                <w:szCs w:val="24"/>
+              </w:rPr>
+              <w:t>06/06/2025</w:t>
+            </w:r>
           </w:p>
         </w:tc>
       </w:tr>
@@ -8328,14 +8372,7 @@
                 <w:sz w:val="24"/>
                 <w:szCs w:val="24"/>
               </w:rPr>
-              <w:t>6</w:t>
-            </w:r>
-            <w:r>
-              <w:rPr>
-                <w:sz w:val="24"/>
-                <w:szCs w:val="24"/>
-              </w:rPr>
-              <w:t>0%</w:t>
+              <w:t>100%</w:t>
             </w:r>
           </w:p>
         </w:tc>
@@ -9139,6 +9176,13 @@
                 <w:szCs w:val="24"/>
               </w:rPr>
             </w:pPr>
+            <w:r>
+              <w:rPr>
+                <w:sz w:val="24"/>
+                <w:szCs w:val="24"/>
+              </w:rPr>
+              <w:t>30/05/2025</w:t>
+            </w:r>
           </w:p>
         </w:tc>
         <w:tc>
@@ -9176,6 +9220,13 @@
                 <w:szCs w:val="24"/>
               </w:rPr>
             </w:pPr>
+            <w:r>
+              <w:rPr>
+                <w:sz w:val="24"/>
+                <w:szCs w:val="24"/>
+              </w:rPr>
+              <w:t>03/06/2025</w:t>
+            </w:r>
           </w:p>
         </w:tc>
       </w:tr>
@@ -9312,7 +9363,7 @@
                 <w:sz w:val="24"/>
                 <w:szCs w:val="24"/>
               </w:rPr>
-              <w:t>0%</w:t>
+              <w:t>100%</w:t>
             </w:r>
           </w:p>
         </w:tc>
@@ -10047,6 +10098,13 @@
                 <w:szCs w:val="24"/>
               </w:rPr>
             </w:pPr>
+            <w:r>
+              <w:rPr>
+                <w:sz w:val="24"/>
+                <w:szCs w:val="24"/>
+              </w:rPr>
+              <w:t>06/06/2025</w:t>
+            </w:r>
           </w:p>
         </w:tc>
         <w:tc>
@@ -10084,6 +10142,13 @@
                 <w:szCs w:val="24"/>
               </w:rPr>
             </w:pPr>
+            <w:r>
+              <w:rPr>
+                <w:sz w:val="24"/>
+                <w:szCs w:val="24"/>
+              </w:rPr>
+              <w:t>07/06/2025</w:t>
+            </w:r>
           </w:p>
         </w:tc>
       </w:tr>
@@ -10220,7 +10285,7 @@
                 <w:sz w:val="24"/>
                 <w:szCs w:val="24"/>
               </w:rPr>
-              <w:t>0%</w:t>
+              <w:t>100%</w:t>
             </w:r>
           </w:p>
         </w:tc>
@@ -10531,6 +10596,21 @@
                 <w:szCs w:val="24"/>
               </w:rPr>
               <w:t>Casciello Marco</w:t>
+            </w:r>
+          </w:p>
+          <w:p>
+            <w:pPr>
+              <w:rPr>
+                <w:sz w:val="24"/>
+                <w:szCs w:val="24"/>
+              </w:rPr>
+            </w:pPr>
+            <w:r>
+              <w:rPr>
+                <w:sz w:val="24"/>
+                <w:szCs w:val="24"/>
+              </w:rPr>
+              <w:t>Mattiolo Luca</w:t>
             </w:r>
           </w:p>
         </w:tc>
@@ -13851,15 +13931,7 @@
                 <w:sz w:val="28"/>
                 <w:szCs w:val="24"/>
               </w:rPr>
-              <w:t xml:space="preserve">: </w:t>
-            </w:r>
-            <w:r>
-              <w:rPr>
-                <w:b/>
-                <w:sz w:val="28"/>
-                <w:szCs w:val="24"/>
-              </w:rPr>
-              <w:t>3.1.1</w:t>
+              <w:t>: 3.1.1</w:t>
             </w:r>
           </w:p>
         </w:tc>
@@ -14031,8 +14103,6 @@
               </w:rPr>
               <w:t>*2</w:t>
             </w:r>
-            <w:bookmarkStart w:id="0" w:name="_GoBack"/>
-            <w:bookmarkEnd w:id="0"/>
           </w:p>
         </w:tc>
         <w:tc>
@@ -14902,14 +14972,7 @@
                 <w:sz w:val="24"/>
                 <w:szCs w:val="24"/>
               </w:rPr>
-              <w:t>W</w:t>
-            </w:r>
-            <w:r>
-              <w:rPr>
-                <w:sz w:val="24"/>
-                <w:szCs w:val="24"/>
-              </w:rPr>
-              <w:t>LAN</w:t>
+              <w:t>WLAN</w:t>
             </w:r>
           </w:p>
         </w:tc>
@@ -15195,15 +15258,7 @@
                 <w:sz w:val="28"/>
                 <w:szCs w:val="24"/>
               </w:rPr>
-              <w:t xml:space="preserve">: </w:t>
-            </w:r>
-            <w:r>
-              <w:rPr>
-                <w:b/>
-                <w:sz w:val="28"/>
-                <w:szCs w:val="24"/>
-              </w:rPr>
-              <w:t>3.2.1</w:t>
+              <w:t>: 3.2.1</w:t>
             </w:r>
           </w:p>
         </w:tc>
@@ -16346,15 +16401,7 @@
                 <w:sz w:val="28"/>
                 <w:szCs w:val="24"/>
               </w:rPr>
-              <w:t>: 3.3.</w:t>
-            </w:r>
-            <w:r>
-              <w:rPr>
-                <w:b/>
-                <w:sz w:val="28"/>
-                <w:szCs w:val="24"/>
-              </w:rPr>
-              <w:t>2</w:t>
+              <w:t>: 3.3.2</w:t>
             </w:r>
           </w:p>
         </w:tc>
@@ -17758,6 +17805,974 @@
         <w:t xml:space="preserve"> COSTI</w:t>
       </w:r>
     </w:p>
+    <w:tbl>
+      <w:tblPr>
+        <w:tblStyle w:val="Grigliatabella"/>
+        <w:tblW w:w="0" w:type="auto"/>
+        <w:tblInd w:w="142" w:type="dxa"/>
+        <w:tblLook w:val="04A0" w:firstRow="1" w:lastRow="0" w:firstColumn="1" w:lastColumn="0" w:noHBand="0" w:noVBand="1"/>
+      </w:tblPr>
+      <w:tblGrid>
+        <w:gridCol w:w="2484"/>
+        <w:gridCol w:w="2447"/>
+        <w:gridCol w:w="2414"/>
+        <w:gridCol w:w="2141"/>
+      </w:tblGrid>
+      <w:tr>
+        <w:tc>
+          <w:tcPr>
+            <w:tcW w:w="2484" w:type="dxa"/>
+            <w:shd w:val="clear" w:color="auto" w:fill="BFBFBF" w:themeFill="background1" w:themeFillShade="BF"/>
+            <w:vAlign w:val="center"/>
+          </w:tcPr>
+          <w:p>
+            <w:pPr>
+              <w:jc w:val="center"/>
+              <w:rPr>
+                <w:b/>
+                <w:sz w:val="24"/>
+                <w:szCs w:val="24"/>
+              </w:rPr>
+            </w:pPr>
+            <w:r>
+              <w:rPr>
+                <w:b/>
+                <w:sz w:val="24"/>
+                <w:szCs w:val="24"/>
+              </w:rPr>
+              <w:t>Risorsa</w:t>
+            </w:r>
+          </w:p>
+        </w:tc>
+        <w:tc>
+          <w:tcPr>
+            <w:tcW w:w="2447" w:type="dxa"/>
+            <w:shd w:val="clear" w:color="auto" w:fill="BFBFBF" w:themeFill="background1" w:themeFillShade="BF"/>
+            <w:vAlign w:val="center"/>
+          </w:tcPr>
+          <w:p>
+            <w:pPr>
+              <w:jc w:val="center"/>
+              <w:rPr>
+                <w:b/>
+                <w:sz w:val="24"/>
+                <w:szCs w:val="24"/>
+              </w:rPr>
+            </w:pPr>
+            <w:r>
+              <w:rPr>
+                <w:b/>
+                <w:sz w:val="24"/>
+                <w:szCs w:val="24"/>
+              </w:rPr>
+              <w:t>Quantità</w:t>
+            </w:r>
+            <w:r>
+              <w:rPr>
+                <w:b/>
+                <w:sz w:val="24"/>
+                <w:szCs w:val="24"/>
+              </w:rPr>
+              <w:t xml:space="preserve"> [unità]</w:t>
+            </w:r>
+          </w:p>
+        </w:tc>
+        <w:tc>
+          <w:tcPr>
+            <w:tcW w:w="2414" w:type="dxa"/>
+            <w:shd w:val="clear" w:color="auto" w:fill="BFBFBF" w:themeFill="background1" w:themeFillShade="BF"/>
+            <w:vAlign w:val="center"/>
+          </w:tcPr>
+          <w:p>
+            <w:pPr>
+              <w:jc w:val="center"/>
+              <w:rPr>
+                <w:b/>
+                <w:sz w:val="24"/>
+                <w:szCs w:val="24"/>
+              </w:rPr>
+            </w:pPr>
+            <w:r>
+              <w:rPr>
+                <w:b/>
+                <w:sz w:val="24"/>
+                <w:szCs w:val="24"/>
+              </w:rPr>
+              <w:t>Costo</w:t>
+            </w:r>
+            <w:r>
+              <w:rPr>
+                <w:b/>
+                <w:sz w:val="24"/>
+                <w:szCs w:val="24"/>
+              </w:rPr>
+              <w:t xml:space="preserve"> unitario [€]</w:t>
+            </w:r>
+          </w:p>
+        </w:tc>
+        <w:tc>
+          <w:tcPr>
+            <w:tcW w:w="2141" w:type="dxa"/>
+            <w:shd w:val="clear" w:color="auto" w:fill="BFBFBF" w:themeFill="background1" w:themeFillShade="BF"/>
+          </w:tcPr>
+          <w:p>
+            <w:pPr>
+              <w:jc w:val="center"/>
+              <w:rPr>
+                <w:b/>
+                <w:sz w:val="24"/>
+                <w:szCs w:val="24"/>
+              </w:rPr>
+            </w:pPr>
+            <w:r>
+              <w:rPr>
+                <w:b/>
+                <w:sz w:val="24"/>
+                <w:szCs w:val="24"/>
+              </w:rPr>
+              <w:t>Costo totale [€]</w:t>
+            </w:r>
+          </w:p>
+        </w:tc>
+      </w:tr>
+      <w:tr>
+        <w:tc>
+          <w:tcPr>
+            <w:tcW w:w="2484" w:type="dxa"/>
+          </w:tcPr>
+          <w:p>
+            <w:pPr>
+              <w:jc w:val="center"/>
+              <w:rPr>
+                <w:sz w:val="24"/>
+                <w:szCs w:val="24"/>
+              </w:rPr>
+            </w:pPr>
+            <w:r>
+              <w:rPr>
+                <w:sz w:val="24"/>
+                <w:szCs w:val="24"/>
+              </w:rPr>
+              <w:t>Lego</w:t>
+            </w:r>
+          </w:p>
+        </w:tc>
+        <w:tc>
+          <w:tcPr>
+            <w:tcW w:w="2447" w:type="dxa"/>
+          </w:tcPr>
+          <w:p>
+            <w:pPr>
+              <w:jc w:val="center"/>
+              <w:rPr>
+                <w:sz w:val="24"/>
+                <w:szCs w:val="24"/>
+              </w:rPr>
+            </w:pPr>
+            <w:r>
+              <w:rPr>
+                <w:sz w:val="24"/>
+                <w:szCs w:val="24"/>
+              </w:rPr>
+              <w:t>1</w:t>
+            </w:r>
+          </w:p>
+        </w:tc>
+        <w:tc>
+          <w:tcPr>
+            <w:tcW w:w="2414" w:type="dxa"/>
+          </w:tcPr>
+          <w:p>
+            <w:pPr>
+              <w:jc w:val="center"/>
+              <w:rPr>
+                <w:sz w:val="24"/>
+                <w:szCs w:val="24"/>
+              </w:rPr>
+            </w:pPr>
+            <w:r>
+              <w:rPr>
+                <w:sz w:val="24"/>
+                <w:szCs w:val="24"/>
+              </w:rPr>
+              <w:t>600</w:t>
+            </w:r>
+          </w:p>
+        </w:tc>
+        <w:tc>
+          <w:tcPr>
+            <w:tcW w:w="2141" w:type="dxa"/>
+          </w:tcPr>
+          <w:p>
+            <w:pPr>
+              <w:jc w:val="center"/>
+              <w:rPr>
+                <w:sz w:val="24"/>
+                <w:szCs w:val="24"/>
+              </w:rPr>
+            </w:pPr>
+            <w:r>
+              <w:rPr>
+                <w:sz w:val="24"/>
+                <w:szCs w:val="24"/>
+              </w:rPr>
+              <w:t>600</w:t>
+            </w:r>
+          </w:p>
+        </w:tc>
+      </w:tr>
+      <w:tr>
+        <w:tc>
+          <w:tcPr>
+            <w:tcW w:w="2484" w:type="dxa"/>
+            <w:shd w:val="clear" w:color="auto" w:fill="D9D9D9" w:themeFill="background1" w:themeFillShade="D9"/>
+          </w:tcPr>
+          <w:p>
+            <w:pPr>
+              <w:jc w:val="center"/>
+              <w:rPr>
+                <w:sz w:val="24"/>
+                <w:szCs w:val="24"/>
+              </w:rPr>
+            </w:pPr>
+            <w:r>
+              <w:rPr>
+                <w:sz w:val="24"/>
+                <w:szCs w:val="24"/>
+              </w:rPr>
+              <w:t>Operatori</w:t>
+            </w:r>
+          </w:p>
+        </w:tc>
+        <w:tc>
+          <w:tcPr>
+            <w:tcW w:w="2447" w:type="dxa"/>
+            <w:shd w:val="clear" w:color="auto" w:fill="D9D9D9" w:themeFill="background1" w:themeFillShade="D9"/>
+          </w:tcPr>
+          <w:p>
+            <w:pPr>
+              <w:jc w:val="center"/>
+              <w:rPr>
+                <w:sz w:val="24"/>
+                <w:szCs w:val="24"/>
+              </w:rPr>
+            </w:pPr>
+            <w:r>
+              <w:rPr>
+                <w:sz w:val="24"/>
+                <w:szCs w:val="24"/>
+              </w:rPr>
+              <w:t>2</w:t>
+            </w:r>
+          </w:p>
+        </w:tc>
+        <w:tc>
+          <w:tcPr>
+            <w:tcW w:w="2414" w:type="dxa"/>
+            <w:shd w:val="clear" w:color="auto" w:fill="D9D9D9" w:themeFill="background1" w:themeFillShade="D9"/>
+          </w:tcPr>
+          <w:p>
+            <w:pPr>
+              <w:jc w:val="center"/>
+              <w:rPr>
+                <w:sz w:val="24"/>
+                <w:szCs w:val="24"/>
+              </w:rPr>
+            </w:pPr>
+            <w:r>
+              <w:rPr>
+                <w:sz w:val="24"/>
+                <w:szCs w:val="24"/>
+              </w:rPr>
+              <w:t>1000</w:t>
+            </w:r>
+          </w:p>
+        </w:tc>
+        <w:tc>
+          <w:tcPr>
+            <w:tcW w:w="2141" w:type="dxa"/>
+            <w:shd w:val="clear" w:color="auto" w:fill="D9D9D9" w:themeFill="background1" w:themeFillShade="D9"/>
+          </w:tcPr>
+          <w:p>
+            <w:pPr>
+              <w:jc w:val="center"/>
+              <w:rPr>
+                <w:sz w:val="24"/>
+                <w:szCs w:val="24"/>
+              </w:rPr>
+            </w:pPr>
+            <w:r>
+              <w:rPr>
+                <w:sz w:val="24"/>
+                <w:szCs w:val="24"/>
+              </w:rPr>
+              <w:t>2000</w:t>
+            </w:r>
+          </w:p>
+        </w:tc>
+      </w:tr>
+      <w:tr>
+        <w:tc>
+          <w:tcPr>
+            <w:tcW w:w="2484" w:type="dxa"/>
+          </w:tcPr>
+          <w:p>
+            <w:pPr>
+              <w:jc w:val="center"/>
+              <w:rPr>
+                <w:sz w:val="24"/>
+                <w:szCs w:val="24"/>
+              </w:rPr>
+            </w:pPr>
+            <w:proofErr w:type="spellStart"/>
+            <w:r>
+              <w:rPr>
+                <w:sz w:val="24"/>
+                <w:szCs w:val="24"/>
+              </w:rPr>
+              <w:t>Raspberry</w:t>
+            </w:r>
+            <w:proofErr w:type="spellEnd"/>
+            <w:r>
+              <w:rPr>
+                <w:sz w:val="24"/>
+                <w:szCs w:val="24"/>
+              </w:rPr>
+              <w:t xml:space="preserve"> pico WH</w:t>
+            </w:r>
+          </w:p>
+        </w:tc>
+        <w:tc>
+          <w:tcPr>
+            <w:tcW w:w="2447" w:type="dxa"/>
+          </w:tcPr>
+          <w:p>
+            <w:pPr>
+              <w:jc w:val="center"/>
+              <w:rPr>
+                <w:sz w:val="24"/>
+                <w:szCs w:val="24"/>
+              </w:rPr>
+            </w:pPr>
+            <w:r>
+              <w:rPr>
+                <w:sz w:val="24"/>
+                <w:szCs w:val="24"/>
+              </w:rPr>
+              <w:t>1</w:t>
+            </w:r>
+          </w:p>
+        </w:tc>
+        <w:tc>
+          <w:tcPr>
+            <w:tcW w:w="2414" w:type="dxa"/>
+          </w:tcPr>
+          <w:p>
+            <w:pPr>
+              <w:jc w:val="center"/>
+              <w:rPr>
+                <w:sz w:val="24"/>
+                <w:szCs w:val="24"/>
+              </w:rPr>
+            </w:pPr>
+            <w:r>
+              <w:rPr>
+                <w:sz w:val="24"/>
+                <w:szCs w:val="24"/>
+              </w:rPr>
+              <w:t>10</w:t>
+            </w:r>
+          </w:p>
+        </w:tc>
+        <w:tc>
+          <w:tcPr>
+            <w:tcW w:w="2141" w:type="dxa"/>
+          </w:tcPr>
+          <w:p>
+            <w:pPr>
+              <w:jc w:val="center"/>
+              <w:rPr>
+                <w:sz w:val="24"/>
+                <w:szCs w:val="24"/>
+              </w:rPr>
+            </w:pPr>
+            <w:r>
+              <w:rPr>
+                <w:sz w:val="24"/>
+                <w:szCs w:val="24"/>
+              </w:rPr>
+              <w:t>10</w:t>
+            </w:r>
+          </w:p>
+        </w:tc>
+      </w:tr>
+      <w:tr>
+        <w:tc>
+          <w:tcPr>
+            <w:tcW w:w="2484" w:type="dxa"/>
+            <w:shd w:val="clear" w:color="auto" w:fill="D9D9D9" w:themeFill="background1" w:themeFillShade="D9"/>
+          </w:tcPr>
+          <w:p>
+            <w:pPr>
+              <w:jc w:val="center"/>
+              <w:rPr>
+                <w:sz w:val="24"/>
+                <w:szCs w:val="24"/>
+              </w:rPr>
+            </w:pPr>
+            <w:r>
+              <w:rPr>
+                <w:sz w:val="24"/>
+                <w:szCs w:val="24"/>
+              </w:rPr>
+              <w:t>Motori Lego EV3</w:t>
+            </w:r>
+          </w:p>
+        </w:tc>
+        <w:tc>
+          <w:tcPr>
+            <w:tcW w:w="2447" w:type="dxa"/>
+            <w:shd w:val="clear" w:color="auto" w:fill="D9D9D9" w:themeFill="background1" w:themeFillShade="D9"/>
+          </w:tcPr>
+          <w:p>
+            <w:pPr>
+              <w:jc w:val="center"/>
+              <w:rPr>
+                <w:sz w:val="24"/>
+                <w:szCs w:val="24"/>
+              </w:rPr>
+            </w:pPr>
+            <w:r>
+              <w:rPr>
+                <w:sz w:val="24"/>
+                <w:szCs w:val="24"/>
+              </w:rPr>
+              <w:t>6</w:t>
+            </w:r>
+          </w:p>
+        </w:tc>
+        <w:tc>
+          <w:tcPr>
+            <w:tcW w:w="2414" w:type="dxa"/>
+            <w:shd w:val="clear" w:color="auto" w:fill="D9D9D9" w:themeFill="background1" w:themeFillShade="D9"/>
+          </w:tcPr>
+          <w:p>
+            <w:pPr>
+              <w:jc w:val="center"/>
+              <w:rPr>
+                <w:sz w:val="24"/>
+                <w:szCs w:val="24"/>
+              </w:rPr>
+            </w:pPr>
+            <w:r>
+              <w:rPr>
+                <w:sz w:val="24"/>
+                <w:szCs w:val="24"/>
+              </w:rPr>
+              <w:t>20</w:t>
+            </w:r>
+          </w:p>
+        </w:tc>
+        <w:tc>
+          <w:tcPr>
+            <w:tcW w:w="2141" w:type="dxa"/>
+            <w:shd w:val="clear" w:color="auto" w:fill="D9D9D9" w:themeFill="background1" w:themeFillShade="D9"/>
+          </w:tcPr>
+          <w:p>
+            <w:pPr>
+              <w:jc w:val="center"/>
+              <w:rPr>
+                <w:sz w:val="24"/>
+                <w:szCs w:val="24"/>
+              </w:rPr>
+            </w:pPr>
+            <w:r>
+              <w:rPr>
+                <w:sz w:val="24"/>
+                <w:szCs w:val="24"/>
+              </w:rPr>
+              <w:t>120</w:t>
+            </w:r>
+          </w:p>
+        </w:tc>
+      </w:tr>
+      <w:tr>
+        <w:tc>
+          <w:tcPr>
+            <w:tcW w:w="2484" w:type="dxa"/>
+          </w:tcPr>
+          <w:p>
+            <w:pPr>
+              <w:jc w:val="center"/>
+              <w:rPr>
+                <w:sz w:val="24"/>
+                <w:szCs w:val="24"/>
+              </w:rPr>
+            </w:pPr>
+            <w:r>
+              <w:rPr>
+                <w:sz w:val="24"/>
+                <w:szCs w:val="24"/>
+              </w:rPr>
+              <w:t>KY-032</w:t>
+            </w:r>
+          </w:p>
+        </w:tc>
+        <w:tc>
+          <w:tcPr>
+            <w:tcW w:w="2447" w:type="dxa"/>
+          </w:tcPr>
+          <w:p>
+            <w:pPr>
+              <w:jc w:val="center"/>
+              <w:rPr>
+                <w:sz w:val="24"/>
+                <w:szCs w:val="24"/>
+              </w:rPr>
+            </w:pPr>
+            <w:r>
+              <w:rPr>
+                <w:sz w:val="24"/>
+                <w:szCs w:val="24"/>
+              </w:rPr>
+              <w:t>1</w:t>
+            </w:r>
+          </w:p>
+        </w:tc>
+        <w:tc>
+          <w:tcPr>
+            <w:tcW w:w="2414" w:type="dxa"/>
+          </w:tcPr>
+          <w:p>
+            <w:pPr>
+              <w:jc w:val="center"/>
+              <w:rPr>
+                <w:sz w:val="24"/>
+                <w:szCs w:val="24"/>
+              </w:rPr>
+            </w:pPr>
+            <w:r>
+              <w:rPr>
+                <w:sz w:val="24"/>
+                <w:szCs w:val="24"/>
+              </w:rPr>
+              <w:t>0.10</w:t>
+            </w:r>
+          </w:p>
+        </w:tc>
+        <w:tc>
+          <w:tcPr>
+            <w:tcW w:w="2141" w:type="dxa"/>
+          </w:tcPr>
+          <w:p>
+            <w:pPr>
+              <w:jc w:val="center"/>
+              <w:rPr>
+                <w:sz w:val="24"/>
+                <w:szCs w:val="24"/>
+              </w:rPr>
+            </w:pPr>
+            <w:r>
+              <w:rPr>
+                <w:sz w:val="24"/>
+                <w:szCs w:val="24"/>
+              </w:rPr>
+              <w:t>0.10</w:t>
+            </w:r>
+          </w:p>
+        </w:tc>
+      </w:tr>
+      <w:tr>
+        <w:tc>
+          <w:tcPr>
+            <w:tcW w:w="2484" w:type="dxa"/>
+            <w:shd w:val="clear" w:color="auto" w:fill="D9D9D9" w:themeFill="background1" w:themeFillShade="D9"/>
+          </w:tcPr>
+          <w:p>
+            <w:pPr>
+              <w:jc w:val="center"/>
+              <w:rPr>
+                <w:sz w:val="24"/>
+                <w:szCs w:val="24"/>
+              </w:rPr>
+            </w:pPr>
+            <w:r>
+              <w:rPr>
+                <w:sz w:val="24"/>
+                <w:szCs w:val="24"/>
+              </w:rPr>
+              <w:t>Cavi</w:t>
+            </w:r>
+          </w:p>
+        </w:tc>
+        <w:tc>
+          <w:tcPr>
+            <w:tcW w:w="2447" w:type="dxa"/>
+            <w:shd w:val="clear" w:color="auto" w:fill="D9D9D9" w:themeFill="background1" w:themeFillShade="D9"/>
+          </w:tcPr>
+          <w:p>
+            <w:pPr>
+              <w:jc w:val="center"/>
+              <w:rPr>
+                <w:sz w:val="24"/>
+                <w:szCs w:val="24"/>
+              </w:rPr>
+            </w:pPr>
+            <w:r>
+              <w:rPr>
+                <w:sz w:val="24"/>
+                <w:szCs w:val="24"/>
+              </w:rPr>
+              <w:t>30</w:t>
+            </w:r>
+          </w:p>
+        </w:tc>
+        <w:tc>
+          <w:tcPr>
+            <w:tcW w:w="2414" w:type="dxa"/>
+            <w:shd w:val="clear" w:color="auto" w:fill="D9D9D9" w:themeFill="background1" w:themeFillShade="D9"/>
+          </w:tcPr>
+          <w:p>
+            <w:pPr>
+              <w:jc w:val="center"/>
+              <w:rPr>
+                <w:sz w:val="24"/>
+                <w:szCs w:val="24"/>
+              </w:rPr>
+            </w:pPr>
+            <w:r>
+              <w:rPr>
+                <w:sz w:val="24"/>
+                <w:szCs w:val="24"/>
+              </w:rPr>
+              <w:t>0.05</w:t>
+            </w:r>
+          </w:p>
+        </w:tc>
+        <w:tc>
+          <w:tcPr>
+            <w:tcW w:w="2141" w:type="dxa"/>
+            <w:shd w:val="clear" w:color="auto" w:fill="D9D9D9" w:themeFill="background1" w:themeFillShade="D9"/>
+          </w:tcPr>
+          <w:p>
+            <w:pPr>
+              <w:jc w:val="center"/>
+              <w:rPr>
+                <w:sz w:val="24"/>
+                <w:szCs w:val="24"/>
+              </w:rPr>
+            </w:pPr>
+            <w:r>
+              <w:rPr>
+                <w:sz w:val="24"/>
+                <w:szCs w:val="24"/>
+              </w:rPr>
+              <w:t>150</w:t>
+            </w:r>
+          </w:p>
+        </w:tc>
+      </w:tr>
+      <w:tr>
+        <w:tc>
+          <w:tcPr>
+            <w:tcW w:w="2484" w:type="dxa"/>
+          </w:tcPr>
+          <w:p>
+            <w:pPr>
+              <w:jc w:val="center"/>
+              <w:rPr>
+                <w:sz w:val="24"/>
+                <w:szCs w:val="24"/>
+              </w:rPr>
+            </w:pPr>
+            <w:r>
+              <w:rPr>
+                <w:sz w:val="24"/>
+                <w:szCs w:val="24"/>
+              </w:rPr>
+              <w:t>PC</w:t>
+            </w:r>
+          </w:p>
+        </w:tc>
+        <w:tc>
+          <w:tcPr>
+            <w:tcW w:w="2447" w:type="dxa"/>
+          </w:tcPr>
+          <w:p>
+            <w:pPr>
+              <w:jc w:val="center"/>
+              <w:rPr>
+                <w:sz w:val="24"/>
+                <w:szCs w:val="24"/>
+              </w:rPr>
+            </w:pPr>
+            <w:r>
+              <w:rPr>
+                <w:sz w:val="24"/>
+                <w:szCs w:val="24"/>
+              </w:rPr>
+              <w:t>2</w:t>
+            </w:r>
+          </w:p>
+        </w:tc>
+        <w:tc>
+          <w:tcPr>
+            <w:tcW w:w="2414" w:type="dxa"/>
+          </w:tcPr>
+          <w:p>
+            <w:pPr>
+              <w:jc w:val="center"/>
+              <w:rPr>
+                <w:sz w:val="24"/>
+                <w:szCs w:val="24"/>
+              </w:rPr>
+            </w:pPr>
+            <w:r>
+              <w:rPr>
+                <w:sz w:val="24"/>
+                <w:szCs w:val="24"/>
+              </w:rPr>
+              <w:t>200</w:t>
+            </w:r>
+          </w:p>
+        </w:tc>
+        <w:tc>
+          <w:tcPr>
+            <w:tcW w:w="2141" w:type="dxa"/>
+          </w:tcPr>
+          <w:p>
+            <w:pPr>
+              <w:jc w:val="center"/>
+              <w:rPr>
+                <w:sz w:val="24"/>
+                <w:szCs w:val="24"/>
+              </w:rPr>
+            </w:pPr>
+            <w:r>
+              <w:rPr>
+                <w:sz w:val="24"/>
+                <w:szCs w:val="24"/>
+              </w:rPr>
+              <w:t>400</w:t>
+            </w:r>
+          </w:p>
+        </w:tc>
+      </w:tr>
+      <w:tr>
+        <w:tc>
+          <w:tcPr>
+            <w:tcW w:w="2484" w:type="dxa"/>
+            <w:shd w:val="clear" w:color="auto" w:fill="D9D9D9" w:themeFill="background1" w:themeFillShade="D9"/>
+          </w:tcPr>
+          <w:p>
+            <w:pPr>
+              <w:jc w:val="center"/>
+              <w:rPr>
+                <w:sz w:val="24"/>
+                <w:szCs w:val="24"/>
+              </w:rPr>
+            </w:pPr>
+            <w:proofErr w:type="spellStart"/>
+            <w:r>
+              <w:rPr>
+                <w:sz w:val="24"/>
+                <w:szCs w:val="24"/>
+              </w:rPr>
+              <w:t>IDEs</w:t>
+            </w:r>
+            <w:proofErr w:type="spellEnd"/>
+            <w:r>
+              <w:rPr>
+                <w:sz w:val="24"/>
+                <w:szCs w:val="24"/>
+              </w:rPr>
+              <w:t xml:space="preserve"> (</w:t>
+            </w:r>
+            <w:proofErr w:type="spellStart"/>
+            <w:r>
+              <w:rPr>
+                <w:sz w:val="24"/>
+                <w:szCs w:val="24"/>
+              </w:rPr>
+              <w:t>Thonny</w:t>
+            </w:r>
+            <w:proofErr w:type="spellEnd"/>
+            <w:r>
+              <w:rPr>
+                <w:sz w:val="24"/>
+                <w:szCs w:val="24"/>
+              </w:rPr>
+              <w:t xml:space="preserve">, </w:t>
+            </w:r>
+            <w:proofErr w:type="spellStart"/>
+            <w:r>
+              <w:rPr>
+                <w:sz w:val="24"/>
+                <w:szCs w:val="24"/>
+              </w:rPr>
+              <w:t>VScode</w:t>
+            </w:r>
+            <w:proofErr w:type="spellEnd"/>
+            <w:r>
+              <w:rPr>
+                <w:sz w:val="24"/>
+                <w:szCs w:val="24"/>
+              </w:rPr>
+              <w:t>)</w:t>
+            </w:r>
+          </w:p>
+        </w:tc>
+        <w:tc>
+          <w:tcPr>
+            <w:tcW w:w="2447" w:type="dxa"/>
+            <w:shd w:val="clear" w:color="auto" w:fill="D9D9D9" w:themeFill="background1" w:themeFillShade="D9"/>
+          </w:tcPr>
+          <w:p>
+            <w:pPr>
+              <w:jc w:val="center"/>
+              <w:rPr>
+                <w:sz w:val="24"/>
+                <w:szCs w:val="24"/>
+              </w:rPr>
+            </w:pPr>
+            <w:r>
+              <w:rPr>
+                <w:sz w:val="24"/>
+                <w:szCs w:val="24"/>
+              </w:rPr>
+              <w:t>4</w:t>
+            </w:r>
+          </w:p>
+        </w:tc>
+        <w:tc>
+          <w:tcPr>
+            <w:tcW w:w="2414" w:type="dxa"/>
+            <w:shd w:val="clear" w:color="auto" w:fill="D9D9D9" w:themeFill="background1" w:themeFillShade="D9"/>
+          </w:tcPr>
+          <w:p>
+            <w:pPr>
+              <w:jc w:val="center"/>
+              <w:rPr>
+                <w:sz w:val="24"/>
+                <w:szCs w:val="24"/>
+              </w:rPr>
+            </w:pPr>
+            <w:r>
+              <w:rPr>
+                <w:sz w:val="24"/>
+                <w:szCs w:val="24"/>
+              </w:rPr>
+              <w:t>0</w:t>
+            </w:r>
+          </w:p>
+        </w:tc>
+        <w:tc>
+          <w:tcPr>
+            <w:tcW w:w="2141" w:type="dxa"/>
+            <w:shd w:val="clear" w:color="auto" w:fill="D9D9D9" w:themeFill="background1" w:themeFillShade="D9"/>
+          </w:tcPr>
+          <w:p>
+            <w:pPr>
+              <w:jc w:val="center"/>
+              <w:rPr>
+                <w:sz w:val="24"/>
+                <w:szCs w:val="24"/>
+              </w:rPr>
+            </w:pPr>
+            <w:r>
+              <w:rPr>
+                <w:sz w:val="24"/>
+                <w:szCs w:val="24"/>
+              </w:rPr>
+              <w:t>0</w:t>
+            </w:r>
+          </w:p>
+        </w:tc>
+      </w:tr>
+      <w:tr>
+        <w:trPr>
+          <w:trHeight w:val="144"/>
+        </w:trPr>
+        <w:tc>
+          <w:tcPr>
+            <w:tcW w:w="9486" w:type="dxa"/>
+            <w:gridSpan w:val="4"/>
+          </w:tcPr>
+          <w:p>
+            <w:pPr>
+              <w:jc w:val="center"/>
+              <w:rPr>
+                <w:sz w:val="24"/>
+                <w:szCs w:val="24"/>
+              </w:rPr>
+            </w:pPr>
+          </w:p>
+        </w:tc>
+      </w:tr>
+      <w:tr>
+        <w:tc>
+          <w:tcPr>
+            <w:tcW w:w="7345" w:type="dxa"/>
+            <w:gridSpan w:val="3"/>
+            <w:shd w:val="clear" w:color="auto" w:fill="BFBFBF" w:themeFill="background1" w:themeFillShade="BF"/>
+          </w:tcPr>
+          <w:p>
+            <w:pPr>
+              <w:jc w:val="center"/>
+              <w:rPr>
+                <w:b/>
+                <w:sz w:val="24"/>
+                <w:szCs w:val="24"/>
+              </w:rPr>
+            </w:pPr>
+            <w:r>
+              <w:rPr>
+                <w:b/>
+                <w:sz w:val="24"/>
+                <w:szCs w:val="24"/>
+              </w:rPr>
+              <w:t>Budget di progetto</w:t>
+            </w:r>
+          </w:p>
+        </w:tc>
+        <w:tc>
+          <w:tcPr>
+            <w:tcW w:w="2141" w:type="dxa"/>
+            <w:shd w:val="clear" w:color="auto" w:fill="BFBFBF" w:themeFill="background1" w:themeFillShade="BF"/>
+          </w:tcPr>
+          <w:p>
+            <w:pPr>
+              <w:jc w:val="center"/>
+              <w:rPr>
+                <w:sz w:val="24"/>
+                <w:szCs w:val="24"/>
+              </w:rPr>
+            </w:pPr>
+            <w:r>
+              <w:rPr>
+                <w:sz w:val="24"/>
+                <w:szCs w:val="24"/>
+              </w:rPr>
+              <w:t>3280.</w:t>
+            </w:r>
+            <w:r>
+              <w:rPr>
+                <w:sz w:val="24"/>
+                <w:szCs w:val="24"/>
+              </w:rPr>
+              <w:t>1</w:t>
+            </w:r>
+            <w:r>
+              <w:rPr>
+                <w:sz w:val="24"/>
+                <w:szCs w:val="24"/>
+              </w:rPr>
+              <w:t>0</w:t>
+            </w:r>
+          </w:p>
+        </w:tc>
+      </w:tr>
+    </w:tbl>
     <w:p>
       <w:pPr>
         <w:ind w:left="142"/>
@@ -17766,13 +18781,6 @@
           <w:szCs w:val="24"/>
         </w:rPr>
       </w:pPr>
-      <w:r>
-        <w:rPr>
-          <w:sz w:val="24"/>
-          <w:szCs w:val="24"/>
-        </w:rPr>
-        <w:t>???</w:t>
-      </w:r>
     </w:p>
     <w:p/>
     <w:p/>
@@ -19123,7 +20131,7 @@
                               <w:sz w:val="28"/>
                               <w:szCs w:val="28"/>
                             </w:rPr>
-                            <w:t>11</w:t>
+                            <w:t>6</w:t>
                           </w:r>
                           <w:r>
                             <w:rPr>
@@ -19199,7 +20207,7 @@
                         <w:sz w:val="28"/>
                         <w:szCs w:val="28"/>
                       </w:rPr>
-                      <w:t>11</w:t>
+                      <w:t>6</w:t>
                     </w:r>
                     <w:r>
                       <w:rPr>
@@ -19342,6 +20350,7 @@
                                 <w:calendar w:val="gregorian"/>
                               </w:date>
                             </w:sdtPr>
+                            <w:sdtEndPr/>
                             <w:sdtContent>
                               <w:p>
                                 <w:pPr>
@@ -19354,7 +20363,13 @@
                                   <w:rPr>
                                     <w:color w:val="7F7F7F" w:themeColor="text1" w:themeTint="80"/>
                                   </w:rPr>
-                                  <w:t>Piano di Project Management – Rev.4</w:t>
+                                  <w:t>Pia</w:t>
+                                </w:r>
+                                <w:r>
+                                  <w:rPr>
+                                    <w:color w:val="7F7F7F" w:themeColor="text1" w:themeTint="80"/>
+                                  </w:rPr>
+                                  <w:t>no di Project Management – Rev.5</w:t>
                                 </w:r>
                               </w:p>
                             </w:sdtContent>
@@ -19415,6 +20430,7 @@
                           <w:calendar w:val="gregorian"/>
                         </w:date>
                       </w:sdtPr>
+                      <w:sdtEndPr/>
                       <w:sdtContent>
                         <w:p>
                           <w:pPr>
@@ -19427,7 +20443,13 @@
                             <w:rPr>
                               <w:color w:val="7F7F7F" w:themeColor="text1" w:themeTint="80"/>
                             </w:rPr>
-                            <w:t>Piano di Project Management – Rev.4</w:t>
+                            <w:t>Pia</w:t>
+                          </w:r>
+                          <w:r>
+                            <w:rPr>
+                              <w:color w:val="7F7F7F" w:themeColor="text1" w:themeTint="80"/>
+                            </w:rPr>
+                            <w:t>no di Project Management – Rev.5</w:t>
                           </w:r>
                         </w:p>
                       </w:sdtContent>
@@ -20951,7 +21973,7 @@
 
 <file path=customXml/item1.xml><?xml version="1.0" encoding="utf-8"?>
 <CoverPageProperties xmlns="http://schemas.microsoft.com/office/2006/coverPageProps">
-  <PublishDate>Piano di Project Management – Rev.4</PublishDate>
+  <PublishDate>Piano di Project Management – Rev.5</PublishDate>
   <Abstract/>
   <CompanyAddress/>
   <CompanyPhone/>
@@ -20973,7 +21995,7 @@
 </file>
 
 <file path=customXml/itemProps2.xml><?xml version="1.0" encoding="utf-8"?>
-<ds:datastoreItem xmlns:ds="http://schemas.openxmlformats.org/officeDocument/2006/customXml" ds:itemID="{41BE0EBD-6A20-41D6-9B9A-4FE1415A5A9B}">
+<ds:datastoreItem xmlns:ds="http://schemas.openxmlformats.org/officeDocument/2006/customXml" ds:itemID="{56334F5A-2CCA-4E77-9CB2-F71EC7CA0D3F}">
   <ds:schemaRefs>
     <ds:schemaRef ds:uri="http://schemas.openxmlformats.org/officeDocument/2006/bibliography"/>
   </ds:schemaRefs>

</xml_diff>